<commit_message>
Final Paper Made changes
</commit_message>
<xml_diff>
--- a/Paper preparation/Paper.docx
+++ b/Paper preparation/Paper.docx
@@ -130,34 +130,15 @@
         <w:jc w:val="both"/>
         <w:rPr>
           <w:rFonts w:cstheme="minorHAnsi"/>
-          <w:shd w:val="clear" w:color="auto" w:fill="FFFFFF"/>
-        </w:rPr>
-      </w:pPr>
-      <w:r>
-        <w:rPr>
-          <w:rFonts w:cstheme="minorHAnsi"/>
-          <w:spacing w:val="-1"/>
-          <w:shd w:val="clear" w:color="auto" w:fill="FFFFFF"/>
-        </w:rPr>
-        <w:t xml:space="preserve">CNNs, like neural networks, </w:t>
-      </w:r>
-      <w:proofErr w:type="gramStart"/>
-      <w:r>
-        <w:rPr>
-          <w:rFonts w:cstheme="minorHAnsi"/>
-          <w:spacing w:val="-1"/>
-          <w:shd w:val="clear" w:color="auto" w:fill="FFFFFF"/>
-        </w:rPr>
-        <w:t>are made up</w:t>
-      </w:r>
-      <w:proofErr w:type="gramEnd"/>
-      <w:r>
-        <w:rPr>
-          <w:rFonts w:cstheme="minorHAnsi"/>
-          <w:spacing w:val="-1"/>
-          <w:shd w:val="clear" w:color="auto" w:fill="FFFFFF"/>
-        </w:rPr>
-        <w:t xml:space="preserve"> of neurons with learnable weights and biases. Each neuron receives several inputs, takes a weighted sum over them, pass it through an activation function and responds with an output. The whole network has a loss function and all the tips and tricks that we developed for neural networks still apply on CNNs.</w:t>
+          <w:lang w:bidi="mr-IN"/>
+        </w:rPr>
+      </w:pPr>
+      <w:r>
+        <w:rPr>
+          <w:rFonts w:cstheme="minorHAnsi"/>
+          <w:lang w:bidi="mr-IN"/>
+        </w:rPr>
+        <w:t xml:space="preserve">CNN is same as of deep neural network with some extra layers like convolutional layer, pooling layer, flattening layer. These extra layers are used for extracting features from the images this reduces manual segmentation of the images. </w:t>
       </w:r>
     </w:p>
     <w:p>
@@ -169,16 +150,45 @@
         <w:jc w:val="both"/>
         <w:rPr>
           <w:rFonts w:cstheme="minorHAnsi"/>
-          <w:spacing w:val="-1"/>
-          <w:shd w:val="clear" w:color="auto" w:fill="FFFFFF"/>
-        </w:rPr>
-      </w:pPr>
-      <w:r>
-        <w:rPr>
-          <w:rFonts w:cstheme="minorHAnsi"/>
-          <w:shd w:val="clear" w:color="auto" w:fill="FFFFFF"/>
-        </w:rPr>
-        <w:t>CNNs derive their name from the “convolution” operator. The primary purpose of Convolution in case of CNNs is to extract features from the input image. Convolution preserves the spatial relationship between pixels by learning image features using small squares of input data.</w:t>
+          <w:lang w:bidi="mr-IN"/>
+        </w:rPr>
+      </w:pPr>
+      <w:r>
+        <w:rPr>
+          <w:rFonts w:cstheme="minorHAnsi"/>
+          <w:lang w:bidi="mr-IN"/>
+        </w:rPr>
+        <w:t xml:space="preserve"> In </w:t>
+      </w:r>
+      <w:proofErr w:type="gramStart"/>
+      <w:r>
+        <w:rPr>
+          <w:rFonts w:cstheme="minorHAnsi"/>
+          <w:lang w:bidi="mr-IN"/>
+        </w:rPr>
+        <w:t>CNN</w:t>
+      </w:r>
+      <w:proofErr w:type="gramEnd"/>
+      <w:r>
+        <w:rPr>
+          <w:rFonts w:cstheme="minorHAnsi"/>
+          <w:lang w:bidi="mr-IN"/>
+        </w:rPr>
+        <w:t xml:space="preserve"> the relationship between neighboring</w:t>
+      </w:r>
+      <w:r>
+        <w:rPr>
+          <w:rFonts w:cstheme="minorHAnsi"/>
+          <w:lang w:bidi="mr-IN"/>
+        </w:rPr>
+        <w:t xml:space="preserve"> pixels is maintained which makes it more accurate than any other image classifier. For learning the square plots are used which are known as filters discussed in next section of the paper.</w:t>
+      </w:r>
+      <w:r>
+        <w:rPr>
+          <w:rFonts w:cstheme="minorHAnsi"/>
+          <w:lang w:bidi="mr-IN"/>
+        </w:rPr>
+        <w:t xml:space="preserve">  </w:t>
       </w:r>
     </w:p>
     <w:p>
@@ -210,7 +220,61 @@
         <w:rPr>
           <w:rFonts w:cstheme="minorHAnsi"/>
         </w:rPr>
-        <w:t xml:space="preserve">Brain tumor is any mass that results from an abnormal and an uncontrolled growth of cells in the brain. Its threat level depends on a combination of factors like the type of tumor, its location, its size and its state of development. Brain Tumors can be </w:t>
+        <w:t>Brain tumor is any mass that results from an abnormal and an uncontrolled gr</w:t>
+      </w:r>
+      <w:r>
+        <w:rPr>
+          <w:rFonts w:cstheme="minorHAnsi"/>
+        </w:rPr>
+        <w:t>owth of cells in the brain. T</w:t>
+      </w:r>
+      <w:r>
+        <w:rPr>
+          <w:rFonts w:cstheme="minorHAnsi"/>
+        </w:rPr>
+        <w:t xml:space="preserve">hreat level </w:t>
+      </w:r>
+      <w:r>
+        <w:rPr>
+          <w:rFonts w:cstheme="minorHAnsi"/>
+        </w:rPr>
+        <w:t xml:space="preserve">of Brain Tumor </w:t>
+      </w:r>
+      <w:r>
+        <w:rPr>
+          <w:rFonts w:cstheme="minorHAnsi"/>
+        </w:rPr>
+        <w:t xml:space="preserve">depends on various </w:t>
+      </w:r>
+      <w:r>
+        <w:rPr>
+          <w:rFonts w:cstheme="minorHAnsi"/>
+        </w:rPr>
+        <w:t xml:space="preserve">factors like the type of tumor, its location, its size and its state of development. </w:t>
+      </w:r>
+      <w:r>
+        <w:rPr>
+          <w:rFonts w:cstheme="minorHAnsi"/>
+        </w:rPr>
+        <w:t xml:space="preserve">Two main types of </w:t>
+      </w:r>
+      <w:r>
+        <w:rPr>
+          <w:rFonts w:cstheme="minorHAnsi"/>
+        </w:rPr>
+        <w:t xml:space="preserve">Brain Tumors </w:t>
+      </w:r>
+      <w:r>
+        <w:rPr>
+          <w:rFonts w:cstheme="minorHAnsi"/>
+        </w:rPr>
+        <w:t>are</w:t>
+      </w:r>
+      <w:r>
+        <w:rPr>
+          <w:rFonts w:cstheme="minorHAnsi"/>
+        </w:rPr>
+        <w:t xml:space="preserve"> </w:t>
       </w:r>
     </w:p>
     <w:p>
@@ -233,7 +297,13 @@
         <w:rPr>
           <w:rFonts w:cstheme="minorHAnsi"/>
         </w:rPr>
-        <w:t xml:space="preserve">cancerous (malignant) </w:t>
+        <w:t>Cancerous (M</w:t>
+      </w:r>
+      <w:r>
+        <w:rPr>
+          <w:rFonts w:cstheme="minorHAnsi"/>
+        </w:rPr>
+        <w:t xml:space="preserve">alignant) </w:t>
       </w:r>
     </w:p>
     <w:p>
@@ -256,7 +326,25 @@
         <w:rPr>
           <w:rFonts w:cstheme="minorHAnsi"/>
         </w:rPr>
-        <w:t xml:space="preserve">non-cancerous (benign) </w:t>
+        <w:t>N</w:t>
+      </w:r>
+      <w:r>
+        <w:rPr>
+          <w:rFonts w:cstheme="minorHAnsi"/>
+        </w:rPr>
+        <w:t>on-cance</w:t>
+      </w:r>
+      <w:r>
+        <w:rPr>
+          <w:rFonts w:cstheme="minorHAnsi"/>
+        </w:rPr>
+        <w:t>rous (B</w:t>
+      </w:r>
+      <w:r>
+        <w:rPr>
+          <w:rFonts w:cstheme="minorHAnsi"/>
+        </w:rPr>
+        <w:t xml:space="preserve">enign) </w:t>
       </w:r>
     </w:p>
     <w:p>
@@ -268,28 +356,6 @@
         <w:jc w:val="both"/>
         <w:rPr>
           <w:rFonts w:cstheme="minorHAnsi"/>
-        </w:rPr>
-      </w:pPr>
-      <w:r>
-        <w:rPr>
-          <w:rFonts w:cstheme="minorHAnsi"/>
-        </w:rPr>
-        <w:t>Benign brain tumors are low grade, non-cancerous brain tumors, which, grow slowly and push aside normal tissue but do not invade the surrounding normal tissue. They are homogeneous, well defined and are known as non- metastatic tumors, because they do not form any secondary tumor. Whereas, malignant brain tumors are cancerous brain tumors, which grow rapidly and invade the surrounding normal tissue. Malignant brain tumors or cancerous brain tumors counted among the most deadly diseases.</w:t>
-      </w:r>
-    </w:p>
-    <w:p>
-      <w:pPr>
-        <w:jc w:val="both"/>
-        <w:rPr>
-          <w:rFonts w:cstheme="minorHAnsi"/>
-        </w:rPr>
-      </w:pPr>
-    </w:p>
-    <w:p>
-      <w:pPr>
-        <w:jc w:val="both"/>
-        <w:rPr>
-          <w:rFonts w:cstheme="minorHAnsi"/>
           <w:sz w:val="32"/>
           <w:szCs w:val="32"/>
         </w:rPr>
@@ -297,16 +363,39 @@
       <w:r>
         <w:rPr>
           <w:rFonts w:cstheme="minorHAnsi"/>
+        </w:rPr>
+        <w:t>Benign brain tumors are low grade, non-cancerous brain tumors, which, grow slowly and push aside normal tissue but do not invade the surrounding normal tissue. They are homogeneous, well defined and are known as non- metastatic tumors, because they do not form any secondary tumor. Whereas, malignant brain tumors are cancerous brain tumors, which grow rapidly and invade the surrounding normal tissue. Malignant brain tumors or cancerous brain tumors counted among the most deadly diseases.</w:t>
+      </w:r>
+    </w:p>
+    <w:p>
+      <w:pPr>
+        <w:jc w:val="both"/>
+        <w:rPr>
+          <w:rFonts w:cstheme="minorHAnsi"/>
+        </w:rPr>
+      </w:pPr>
+    </w:p>
+    <w:p>
+      <w:pPr>
+        <w:jc w:val="both"/>
+        <w:rPr>
+          <w:rFonts w:cstheme="minorHAnsi"/>
           <w:sz w:val="32"/>
           <w:szCs w:val="32"/>
         </w:rPr>
+      </w:pPr>
+      <w:r>
+        <w:rPr>
+          <w:rFonts w:cstheme="minorHAnsi"/>
+          <w:sz w:val="32"/>
+          <w:szCs w:val="32"/>
+        </w:rPr>
         <w:t>Literature Review:</w:t>
       </w:r>
     </w:p>
     <w:p>
       <w:pPr>
         <w:pStyle w:val="Standard"/>
-        <w:jc w:val="both"/>
         <w:rPr>
           <w:rFonts w:asciiTheme="minorHAnsi" w:hAnsiTheme="minorHAnsi" w:cstheme="minorHAnsi"/>
           <w:b/>
@@ -331,7 +420,6 @@
     <w:p>
       <w:pPr>
         <w:pStyle w:val="Standard"/>
-        <w:jc w:val="both"/>
         <w:rPr>
           <w:rFonts w:asciiTheme="minorHAnsi" w:hAnsiTheme="minorHAnsi" w:cstheme="minorHAnsi"/>
           <w:sz w:val="22"/>
@@ -382,7 +470,6 @@
     <w:p>
       <w:pPr>
         <w:pStyle w:val="Standard"/>
-        <w:jc w:val="both"/>
         <w:rPr>
           <w:rFonts w:asciiTheme="minorHAnsi" w:hAnsiTheme="minorHAnsi" w:cstheme="minorHAnsi"/>
           <w:sz w:val="22"/>
@@ -411,7 +498,6 @@
     <w:p>
       <w:pPr>
         <w:pStyle w:val="Standard"/>
-        <w:jc w:val="both"/>
         <w:rPr>
           <w:rFonts w:asciiTheme="minorHAnsi" w:hAnsiTheme="minorHAnsi" w:cstheme="minorHAnsi"/>
           <w:sz w:val="22"/>
@@ -448,7 +534,16 @@
     <w:p>
       <w:pPr>
         <w:pStyle w:val="Standard"/>
-        <w:jc w:val="both"/>
+        <w:rPr>
+          <w:rFonts w:asciiTheme="minorHAnsi" w:hAnsiTheme="minorHAnsi" w:cstheme="minorHAnsi"/>
+          <w:sz w:val="22"/>
+          <w:szCs w:val="22"/>
+        </w:rPr>
+      </w:pPr>
+    </w:p>
+    <w:p>
+      <w:pPr>
+        <w:pStyle w:val="Standard"/>
         <w:rPr>
           <w:rFonts w:asciiTheme="minorHAnsi" w:hAnsiTheme="minorHAnsi" w:cstheme="minorHAnsi"/>
           <w:b/>
@@ -483,20 +578,850 @@
     <w:p>
       <w:pPr>
         <w:pStyle w:val="Standard"/>
-        <w:jc w:val="both"/>
-        <w:rPr>
-          <w:rFonts w:asciiTheme="minorHAnsi" w:hAnsiTheme="minorHAnsi" w:cstheme="minorHAnsi"/>
-          <w:sz w:val="22"/>
-          <w:szCs w:val="22"/>
-        </w:rPr>
-      </w:pPr>
-      <w:r>
-        <w:rPr>
-          <w:rFonts w:asciiTheme="minorHAnsi" w:hAnsiTheme="minorHAnsi" w:cstheme="minorHAnsi"/>
-          <w:sz w:val="22"/>
-          <w:szCs w:val="22"/>
-        </w:rPr>
-        <w:t xml:space="preserve">There are more than 120 types of brain </w:t>
+        <w:rPr>
+          <w:rFonts w:asciiTheme="minorHAnsi" w:hAnsiTheme="minorHAnsi" w:cstheme="minorHAnsi"/>
+          <w:sz w:val="22"/>
+          <w:szCs w:val="22"/>
+        </w:rPr>
+      </w:pPr>
+      <w:r>
+        <w:rPr>
+          <w:rFonts w:asciiTheme="minorHAnsi" w:hAnsiTheme="minorHAnsi" w:cstheme="minorHAnsi"/>
+          <w:sz w:val="22"/>
+          <w:szCs w:val="22"/>
+        </w:rPr>
+        <w:t xml:space="preserve"> According to </w:t>
+      </w:r>
+      <w:proofErr w:type="gramStart"/>
+      <w:r>
+        <w:rPr>
+          <w:rFonts w:asciiTheme="minorHAnsi" w:hAnsiTheme="minorHAnsi" w:cstheme="minorHAnsi"/>
+          <w:sz w:val="22"/>
+          <w:szCs w:val="22"/>
+        </w:rPr>
+        <w:t>WHO(</w:t>
+      </w:r>
+      <w:proofErr w:type="gramEnd"/>
+      <w:r>
+        <w:rPr>
+          <w:rFonts w:asciiTheme="minorHAnsi" w:hAnsiTheme="minorHAnsi" w:cstheme="minorHAnsi"/>
+          <w:sz w:val="22"/>
+          <w:szCs w:val="22"/>
+        </w:rPr>
+        <w:t xml:space="preserve">world Health Organisation)more than 120 types of brain </w:t>
+      </w:r>
+      <w:proofErr w:type="spellStart"/>
+      <w:r>
+        <w:rPr>
+          <w:rFonts w:asciiTheme="minorHAnsi" w:hAnsiTheme="minorHAnsi" w:cstheme="minorHAnsi"/>
+          <w:sz w:val="22"/>
+          <w:szCs w:val="22"/>
+        </w:rPr>
+        <w:t>tumors</w:t>
+      </w:r>
+      <w:proofErr w:type="spellEnd"/>
+      <w:r>
+        <w:rPr>
+          <w:rFonts w:asciiTheme="minorHAnsi" w:hAnsiTheme="minorHAnsi" w:cstheme="minorHAnsi"/>
+          <w:sz w:val="22"/>
+          <w:szCs w:val="22"/>
+        </w:rPr>
+        <w:t xml:space="preserve"> can be there which can be differ in origin, location, size, characteristics of </w:t>
+      </w:r>
+      <w:proofErr w:type="spellStart"/>
+      <w:r>
+        <w:rPr>
+          <w:rFonts w:asciiTheme="minorHAnsi" w:hAnsiTheme="minorHAnsi" w:cstheme="minorHAnsi"/>
+          <w:sz w:val="22"/>
+          <w:szCs w:val="22"/>
+        </w:rPr>
+        <w:t>tumor</w:t>
+      </w:r>
+      <w:proofErr w:type="spellEnd"/>
+      <w:r>
+        <w:rPr>
+          <w:rFonts w:asciiTheme="minorHAnsi" w:hAnsiTheme="minorHAnsi" w:cstheme="minorHAnsi"/>
+          <w:sz w:val="22"/>
+          <w:szCs w:val="22"/>
+        </w:rPr>
+        <w:t xml:space="preserve"> tissues. In this paper three types of malignant brain tumour types are </w:t>
+      </w:r>
+      <w:proofErr w:type="gramStart"/>
+      <w:r>
+        <w:rPr>
+          <w:rFonts w:asciiTheme="minorHAnsi" w:hAnsiTheme="minorHAnsi" w:cstheme="minorHAnsi"/>
+          <w:sz w:val="22"/>
+          <w:szCs w:val="22"/>
+        </w:rPr>
+        <w:t>considered :</w:t>
+      </w:r>
+      <w:proofErr w:type="gramEnd"/>
+    </w:p>
+    <w:p>
+      <w:pPr>
+        <w:pStyle w:val="Standard"/>
+        <w:rPr>
+          <w:rFonts w:asciiTheme="minorHAnsi" w:hAnsiTheme="minorHAnsi" w:cstheme="minorHAnsi"/>
+          <w:sz w:val="22"/>
+          <w:szCs w:val="22"/>
+        </w:rPr>
+      </w:pPr>
+      <w:r>
+        <w:rPr>
+          <w:rFonts w:asciiTheme="minorHAnsi" w:hAnsiTheme="minorHAnsi" w:cstheme="minorHAnsi"/>
+          <w:sz w:val="22"/>
+          <w:szCs w:val="22"/>
+        </w:rPr>
+        <w:t>1. Glioblastoma</w:t>
+      </w:r>
+    </w:p>
+    <w:p>
+      <w:pPr>
+        <w:pStyle w:val="Standard"/>
+        <w:rPr>
+          <w:rFonts w:asciiTheme="minorHAnsi" w:hAnsiTheme="minorHAnsi" w:cstheme="minorHAnsi"/>
+          <w:sz w:val="22"/>
+          <w:szCs w:val="22"/>
+        </w:rPr>
+      </w:pPr>
+      <w:r>
+        <w:rPr>
+          <w:rFonts w:asciiTheme="minorHAnsi" w:hAnsiTheme="minorHAnsi" w:cstheme="minorHAnsi"/>
+          <w:sz w:val="22"/>
+          <w:szCs w:val="22"/>
+        </w:rPr>
+        <w:t>2. Sarcoma</w:t>
+      </w:r>
+    </w:p>
+    <w:p>
+      <w:pPr>
+        <w:pStyle w:val="Standard"/>
+        <w:rPr>
+          <w:rFonts w:asciiTheme="minorHAnsi" w:hAnsiTheme="minorHAnsi" w:cstheme="minorHAnsi"/>
+          <w:sz w:val="22"/>
+          <w:szCs w:val="22"/>
+        </w:rPr>
+      </w:pPr>
+      <w:r>
+        <w:rPr>
+          <w:rFonts w:asciiTheme="minorHAnsi" w:hAnsiTheme="minorHAnsi" w:cstheme="minorHAnsi"/>
+          <w:sz w:val="22"/>
+          <w:szCs w:val="22"/>
+        </w:rPr>
+        <w:t>3. Metastatic bronchogenic carcinoma</w:t>
+      </w:r>
+    </w:p>
+    <w:p>
+      <w:pPr>
+        <w:pStyle w:val="Standard"/>
+        <w:rPr>
+          <w:rFonts w:asciiTheme="minorHAnsi" w:hAnsiTheme="minorHAnsi" w:cstheme="minorHAnsi"/>
+          <w:sz w:val="22"/>
+          <w:szCs w:val="22"/>
+        </w:rPr>
+      </w:pPr>
+    </w:p>
+    <w:p>
+      <w:pPr>
+        <w:pStyle w:val="Standard"/>
+        <w:rPr>
+          <w:rFonts w:asciiTheme="minorHAnsi" w:hAnsiTheme="minorHAnsi" w:cstheme="minorHAnsi"/>
+          <w:b/>
+          <w:bCs/>
+          <w:sz w:val="22"/>
+          <w:szCs w:val="22"/>
+        </w:rPr>
+      </w:pPr>
+      <w:proofErr w:type="gramStart"/>
+      <w:r>
+        <w:rPr>
+          <w:rFonts w:asciiTheme="minorHAnsi" w:hAnsiTheme="minorHAnsi" w:cstheme="minorHAnsi"/>
+          <w:b/>
+          <w:bCs/>
+          <w:sz w:val="22"/>
+          <w:szCs w:val="22"/>
+        </w:rPr>
+        <w:lastRenderedPageBreak/>
+        <w:t>step-2</w:t>
+      </w:r>
+      <w:proofErr w:type="gramEnd"/>
+      <w:r>
+        <w:rPr>
+          <w:rFonts w:asciiTheme="minorHAnsi" w:hAnsiTheme="minorHAnsi" w:cstheme="minorHAnsi"/>
+          <w:b/>
+          <w:bCs/>
+          <w:sz w:val="22"/>
+          <w:szCs w:val="22"/>
+        </w:rPr>
+        <w:t xml:space="preserve"> Image segmentation using Fuzzy C-means</w:t>
+      </w:r>
+    </w:p>
+    <w:p>
+      <w:pPr>
+        <w:pStyle w:val="Standard"/>
+        <w:rPr>
+          <w:rFonts w:asciiTheme="minorHAnsi" w:hAnsiTheme="minorHAnsi" w:cstheme="minorHAnsi"/>
+          <w:sz w:val="22"/>
+          <w:szCs w:val="22"/>
+        </w:rPr>
+      </w:pPr>
+      <w:r>
+        <w:rPr>
+          <w:rFonts w:asciiTheme="minorHAnsi" w:hAnsiTheme="minorHAnsi" w:cstheme="minorHAnsi"/>
+          <w:sz w:val="22"/>
+          <w:szCs w:val="22"/>
+        </w:rPr>
+        <w:t xml:space="preserve">Image segmentation </w:t>
+      </w:r>
+      <w:proofErr w:type="gramStart"/>
+      <w:r>
+        <w:rPr>
+          <w:rFonts w:asciiTheme="minorHAnsi" w:hAnsiTheme="minorHAnsi" w:cstheme="minorHAnsi"/>
+          <w:sz w:val="22"/>
+          <w:szCs w:val="22"/>
+        </w:rPr>
+        <w:t>is used</w:t>
+      </w:r>
+      <w:proofErr w:type="gramEnd"/>
+      <w:r>
+        <w:rPr>
+          <w:rFonts w:asciiTheme="minorHAnsi" w:hAnsiTheme="minorHAnsi" w:cstheme="minorHAnsi"/>
+          <w:sz w:val="22"/>
+          <w:szCs w:val="22"/>
+        </w:rPr>
+        <w:t xml:space="preserve"> to separate different normal brain tissue from brain </w:t>
+      </w:r>
+      <w:proofErr w:type="spellStart"/>
+      <w:r>
+        <w:rPr>
+          <w:rFonts w:asciiTheme="minorHAnsi" w:hAnsiTheme="minorHAnsi" w:cstheme="minorHAnsi"/>
+          <w:sz w:val="22"/>
+          <w:szCs w:val="22"/>
+        </w:rPr>
+        <w:t>tumor</w:t>
+      </w:r>
+      <w:proofErr w:type="spellEnd"/>
+      <w:r>
+        <w:rPr>
+          <w:rFonts w:asciiTheme="minorHAnsi" w:hAnsiTheme="minorHAnsi" w:cstheme="minorHAnsi"/>
+          <w:sz w:val="22"/>
+          <w:szCs w:val="22"/>
+        </w:rPr>
+        <w:t xml:space="preserve"> tissue. Fuzzy C-means is used to segment the brain MRI into </w:t>
+      </w:r>
+      <w:proofErr w:type="gramStart"/>
+      <w:r>
+        <w:rPr>
+          <w:rFonts w:asciiTheme="minorHAnsi" w:hAnsiTheme="minorHAnsi" w:cstheme="minorHAnsi"/>
+          <w:sz w:val="22"/>
+          <w:szCs w:val="22"/>
+        </w:rPr>
+        <w:t>5</w:t>
+      </w:r>
+      <w:proofErr w:type="gramEnd"/>
+      <w:r>
+        <w:rPr>
+          <w:rFonts w:asciiTheme="minorHAnsi" w:hAnsiTheme="minorHAnsi" w:cstheme="minorHAnsi"/>
+          <w:sz w:val="22"/>
+          <w:szCs w:val="22"/>
+        </w:rPr>
+        <w:t xml:space="preserve"> sections.</w:t>
+      </w:r>
+    </w:p>
+    <w:p>
+      <w:pPr>
+        <w:pStyle w:val="Standard"/>
+        <w:rPr>
+          <w:rFonts w:asciiTheme="minorHAnsi" w:hAnsiTheme="minorHAnsi" w:cstheme="minorHAnsi"/>
+          <w:sz w:val="22"/>
+          <w:szCs w:val="22"/>
+        </w:rPr>
+      </w:pPr>
+    </w:p>
+    <w:p>
+      <w:pPr>
+        <w:pStyle w:val="Standard"/>
+        <w:rPr>
+          <w:rFonts w:asciiTheme="minorHAnsi" w:hAnsiTheme="minorHAnsi" w:cstheme="minorHAnsi"/>
+          <w:b/>
+          <w:bCs/>
+          <w:sz w:val="22"/>
+          <w:szCs w:val="22"/>
+        </w:rPr>
+      </w:pPr>
+      <w:r>
+        <w:rPr>
+          <w:rFonts w:asciiTheme="minorHAnsi" w:hAnsiTheme="minorHAnsi" w:cstheme="minorHAnsi"/>
+          <w:b/>
+          <w:bCs/>
+          <w:sz w:val="22"/>
+          <w:szCs w:val="22"/>
+        </w:rPr>
+        <w:t>step-</w:t>
+      </w:r>
+      <w:proofErr w:type="gramStart"/>
+      <w:r>
+        <w:rPr>
+          <w:rFonts w:asciiTheme="minorHAnsi" w:hAnsiTheme="minorHAnsi" w:cstheme="minorHAnsi"/>
+          <w:b/>
+          <w:bCs/>
+          <w:sz w:val="22"/>
+          <w:szCs w:val="22"/>
+        </w:rPr>
+        <w:t>3  Feature</w:t>
+      </w:r>
+      <w:proofErr w:type="gramEnd"/>
+      <w:r>
+        <w:rPr>
+          <w:rFonts w:asciiTheme="minorHAnsi" w:hAnsiTheme="minorHAnsi" w:cstheme="minorHAnsi"/>
+          <w:b/>
+          <w:bCs/>
+          <w:sz w:val="22"/>
+          <w:szCs w:val="22"/>
+        </w:rPr>
+        <w:t xml:space="preserve"> extraction using DWT (discrete wavelet transform) and reduction using PCA (Principle component</w:t>
+      </w:r>
+    </w:p>
+    <w:p>
+      <w:pPr>
+        <w:pStyle w:val="Standard"/>
+        <w:rPr>
+          <w:rFonts w:asciiTheme="minorHAnsi" w:hAnsiTheme="minorHAnsi" w:cstheme="minorHAnsi"/>
+          <w:b/>
+          <w:bCs/>
+          <w:sz w:val="22"/>
+          <w:szCs w:val="22"/>
+        </w:rPr>
+      </w:pPr>
+      <w:r>
+        <w:rPr>
+          <w:rFonts w:asciiTheme="minorHAnsi" w:hAnsiTheme="minorHAnsi" w:cstheme="minorHAnsi"/>
+          <w:b/>
+          <w:bCs/>
+          <w:sz w:val="22"/>
+          <w:szCs w:val="22"/>
+        </w:rPr>
+        <w:t xml:space="preserve">             </w:t>
+      </w:r>
+      <w:proofErr w:type="gramStart"/>
+      <w:r>
+        <w:rPr>
+          <w:rFonts w:asciiTheme="minorHAnsi" w:hAnsiTheme="minorHAnsi" w:cstheme="minorHAnsi"/>
+          <w:b/>
+          <w:bCs/>
+          <w:sz w:val="22"/>
+          <w:szCs w:val="22"/>
+        </w:rPr>
+        <w:t>analysis</w:t>
+      </w:r>
+      <w:proofErr w:type="gramEnd"/>
+      <w:r>
+        <w:rPr>
+          <w:rFonts w:asciiTheme="minorHAnsi" w:hAnsiTheme="minorHAnsi" w:cstheme="minorHAnsi"/>
+          <w:b/>
+          <w:bCs/>
+          <w:sz w:val="22"/>
+          <w:szCs w:val="22"/>
+        </w:rPr>
+        <w:t>)</w:t>
+      </w:r>
+    </w:p>
+    <w:p>
+      <w:pPr>
+        <w:pStyle w:val="Standard"/>
+        <w:rPr>
+          <w:rFonts w:asciiTheme="minorHAnsi" w:hAnsiTheme="minorHAnsi" w:cstheme="minorHAnsi"/>
+          <w:b/>
+          <w:bCs/>
+          <w:sz w:val="22"/>
+          <w:szCs w:val="22"/>
+        </w:rPr>
+      </w:pPr>
+    </w:p>
+    <w:p>
+      <w:pPr>
+        <w:pStyle w:val="Standard"/>
+        <w:rPr>
+          <w:rFonts w:asciiTheme="minorHAnsi" w:hAnsiTheme="minorHAnsi" w:cstheme="minorHAnsi"/>
+          <w:sz w:val="22"/>
+          <w:szCs w:val="22"/>
+        </w:rPr>
+      </w:pPr>
+      <w:r>
+        <w:rPr>
+          <w:rFonts w:asciiTheme="minorHAnsi" w:hAnsiTheme="minorHAnsi" w:cstheme="minorHAnsi"/>
+          <w:sz w:val="22"/>
+          <w:szCs w:val="22"/>
+        </w:rPr>
+        <w:t xml:space="preserve">After segmentation features of the segmented </w:t>
+      </w:r>
+      <w:proofErr w:type="spellStart"/>
+      <w:r>
+        <w:rPr>
+          <w:rFonts w:asciiTheme="minorHAnsi" w:hAnsiTheme="minorHAnsi" w:cstheme="minorHAnsi"/>
+          <w:sz w:val="22"/>
+          <w:szCs w:val="22"/>
+        </w:rPr>
+        <w:t>tumor</w:t>
+      </w:r>
+      <w:proofErr w:type="spellEnd"/>
+      <w:r>
+        <w:rPr>
+          <w:rFonts w:asciiTheme="minorHAnsi" w:hAnsiTheme="minorHAnsi" w:cstheme="minorHAnsi"/>
+          <w:sz w:val="22"/>
+          <w:szCs w:val="22"/>
+        </w:rPr>
+        <w:t xml:space="preserve"> is extracted using discrete wavelet transform (DWT). Methodology utilizes a 3-levels decomposition of </w:t>
+      </w:r>
+      <w:proofErr w:type="spellStart"/>
+      <w:r>
+        <w:rPr>
+          <w:rFonts w:asciiTheme="minorHAnsi" w:hAnsiTheme="minorHAnsi" w:cstheme="minorHAnsi"/>
+          <w:sz w:val="22"/>
+          <w:szCs w:val="22"/>
+        </w:rPr>
+        <w:t>Haar</w:t>
+      </w:r>
+      <w:proofErr w:type="spellEnd"/>
+      <w:r>
+        <w:rPr>
+          <w:rFonts w:asciiTheme="minorHAnsi" w:hAnsiTheme="minorHAnsi" w:cstheme="minorHAnsi"/>
+          <w:sz w:val="22"/>
+          <w:szCs w:val="22"/>
+        </w:rPr>
+        <w:t xml:space="preserve"> </w:t>
+      </w:r>
+      <w:proofErr w:type="gramStart"/>
+      <w:r>
+        <w:rPr>
+          <w:rFonts w:asciiTheme="minorHAnsi" w:hAnsiTheme="minorHAnsi" w:cstheme="minorHAnsi"/>
+          <w:sz w:val="22"/>
+          <w:szCs w:val="22"/>
+        </w:rPr>
+        <w:t>wavelet  to</w:t>
+      </w:r>
+      <w:proofErr w:type="gramEnd"/>
+      <w:r>
+        <w:rPr>
+          <w:rFonts w:asciiTheme="minorHAnsi" w:hAnsiTheme="minorHAnsi" w:cstheme="minorHAnsi"/>
+          <w:sz w:val="22"/>
+          <w:szCs w:val="22"/>
+        </w:rPr>
+        <w:t xml:space="preserve"> extract 32*32 </w:t>
+      </w:r>
+      <w:proofErr w:type="spellStart"/>
+      <w:r>
+        <w:rPr>
+          <w:rFonts w:asciiTheme="minorHAnsi" w:hAnsiTheme="minorHAnsi" w:cstheme="minorHAnsi"/>
+          <w:sz w:val="22"/>
+          <w:szCs w:val="22"/>
+        </w:rPr>
+        <w:t>i.e</w:t>
+      </w:r>
+      <w:proofErr w:type="spellEnd"/>
+      <w:r>
+        <w:rPr>
+          <w:rFonts w:asciiTheme="minorHAnsi" w:hAnsiTheme="minorHAnsi" w:cstheme="minorHAnsi"/>
+          <w:sz w:val="22"/>
+          <w:szCs w:val="22"/>
+        </w:rPr>
+        <w:t xml:space="preserve"> 1024 features for each brain MRI. </w:t>
+      </w:r>
+      <w:proofErr w:type="gramStart"/>
+      <w:r>
+        <w:rPr>
+          <w:rFonts w:asciiTheme="minorHAnsi" w:hAnsiTheme="minorHAnsi" w:cstheme="minorHAnsi"/>
+          <w:sz w:val="22"/>
+          <w:szCs w:val="22"/>
+        </w:rPr>
+        <w:t>But</w:t>
+      </w:r>
+      <w:proofErr w:type="gramEnd"/>
+      <w:r>
+        <w:rPr>
+          <w:rFonts w:asciiTheme="minorHAnsi" w:hAnsiTheme="minorHAnsi" w:cstheme="minorHAnsi"/>
+          <w:sz w:val="22"/>
+          <w:szCs w:val="22"/>
+        </w:rPr>
+        <w:t xml:space="preserve"> this number is not so big compared as to the number of feature maps resulted by the convolution filters of Convolutional Neural Network. </w:t>
+      </w:r>
+      <w:proofErr w:type="gramStart"/>
+      <w:r>
+        <w:rPr>
+          <w:rFonts w:asciiTheme="minorHAnsi" w:hAnsiTheme="minorHAnsi" w:cstheme="minorHAnsi"/>
+          <w:sz w:val="22"/>
+          <w:szCs w:val="22"/>
+        </w:rPr>
+        <w:t>Thus</w:t>
+      </w:r>
+      <w:proofErr w:type="gramEnd"/>
+      <w:r>
+        <w:rPr>
+          <w:rFonts w:asciiTheme="minorHAnsi" w:hAnsiTheme="minorHAnsi" w:cstheme="minorHAnsi"/>
+          <w:sz w:val="22"/>
+          <w:szCs w:val="22"/>
+        </w:rPr>
+        <w:t xml:space="preserve"> the principal components analysis (PCA) is used to approximate the original extracted features with lower dimensional feature vectors.</w:t>
+      </w:r>
+    </w:p>
+    <w:p>
+      <w:pPr>
+        <w:pStyle w:val="Standard"/>
+        <w:rPr>
+          <w:rFonts w:asciiTheme="minorHAnsi" w:hAnsiTheme="minorHAnsi" w:cstheme="minorHAnsi"/>
+          <w:b/>
+          <w:bCs/>
+          <w:sz w:val="22"/>
+          <w:szCs w:val="22"/>
+        </w:rPr>
+      </w:pPr>
+      <w:r>
+        <w:rPr>
+          <w:rFonts w:asciiTheme="minorHAnsi" w:hAnsiTheme="minorHAnsi" w:cstheme="minorHAnsi"/>
+          <w:b/>
+          <w:bCs/>
+          <w:sz w:val="22"/>
+          <w:szCs w:val="22"/>
+        </w:rPr>
+        <w:t>Step-4</w:t>
+      </w:r>
+      <w:r>
+        <w:rPr>
+          <w:rFonts w:asciiTheme="minorHAnsi" w:hAnsiTheme="minorHAnsi" w:cstheme="minorHAnsi"/>
+          <w:sz w:val="22"/>
+          <w:szCs w:val="22"/>
+        </w:rPr>
+        <w:t xml:space="preserve"> </w:t>
+      </w:r>
+      <w:r>
+        <w:rPr>
+          <w:rFonts w:asciiTheme="minorHAnsi" w:hAnsiTheme="minorHAnsi" w:cstheme="minorHAnsi"/>
+          <w:b/>
+          <w:bCs/>
+          <w:sz w:val="22"/>
+          <w:szCs w:val="22"/>
+        </w:rPr>
+        <w:t>Classification using DNN</w:t>
+      </w:r>
+    </w:p>
+    <w:p>
+      <w:pPr>
+        <w:pStyle w:val="Standard"/>
+        <w:rPr>
+          <w:rFonts w:asciiTheme="minorHAnsi" w:hAnsiTheme="minorHAnsi" w:cstheme="minorHAnsi"/>
+          <w:sz w:val="22"/>
+          <w:szCs w:val="22"/>
+        </w:rPr>
+      </w:pPr>
+      <w:r>
+        <w:rPr>
+          <w:rFonts w:asciiTheme="minorHAnsi" w:hAnsiTheme="minorHAnsi" w:cstheme="minorHAnsi"/>
+          <w:sz w:val="22"/>
+          <w:szCs w:val="22"/>
+        </w:rPr>
+        <w:t>After the feature extraction</w:t>
+      </w:r>
+      <w:proofErr w:type="gramStart"/>
+      <w:r>
+        <w:rPr>
+          <w:rFonts w:asciiTheme="minorHAnsi" w:hAnsiTheme="minorHAnsi" w:cstheme="minorHAnsi"/>
+          <w:sz w:val="22"/>
+          <w:szCs w:val="22"/>
+        </w:rPr>
+        <w:t>,  classification</w:t>
+      </w:r>
+      <w:proofErr w:type="gramEnd"/>
+      <w:r>
+        <w:rPr>
+          <w:rFonts w:asciiTheme="minorHAnsi" w:hAnsiTheme="minorHAnsi" w:cstheme="minorHAnsi"/>
+          <w:sz w:val="22"/>
+          <w:szCs w:val="22"/>
+        </w:rPr>
+        <w:t xml:space="preserve"> is performed on resulted feature vector. </w:t>
+      </w:r>
+    </w:p>
+    <w:p>
+      <w:pPr>
+        <w:pStyle w:val="Standard"/>
+        <w:rPr>
+          <w:rFonts w:asciiTheme="minorHAnsi" w:hAnsiTheme="minorHAnsi" w:cstheme="minorHAnsi"/>
+          <w:sz w:val="22"/>
+          <w:szCs w:val="22"/>
+        </w:rPr>
+      </w:pPr>
+      <w:proofErr w:type="gramStart"/>
+      <w:r>
+        <w:rPr>
+          <w:rFonts w:asciiTheme="minorHAnsi" w:hAnsiTheme="minorHAnsi" w:cstheme="minorHAnsi"/>
+          <w:sz w:val="22"/>
+          <w:szCs w:val="22"/>
+        </w:rPr>
+        <w:t>7</w:t>
+      </w:r>
+      <w:proofErr w:type="gramEnd"/>
+      <w:r>
+        <w:rPr>
+          <w:rFonts w:asciiTheme="minorHAnsi" w:hAnsiTheme="minorHAnsi" w:cstheme="minorHAnsi"/>
+          <w:sz w:val="22"/>
+          <w:szCs w:val="22"/>
+        </w:rPr>
+        <w:t xml:space="preserve"> fold cross validation technique is used for classification to build and train the DNN of 7 hidden layer structure.</w:t>
+      </w:r>
+    </w:p>
+    <w:p>
+      <w:pPr>
+        <w:pStyle w:val="Standard"/>
+        <w:rPr>
+          <w:rFonts w:asciiTheme="minorHAnsi" w:hAnsiTheme="minorHAnsi" w:cstheme="minorHAnsi"/>
+          <w:sz w:val="22"/>
+          <w:szCs w:val="22"/>
+        </w:rPr>
+      </w:pPr>
+    </w:p>
+    <w:p>
+      <w:pPr>
+        <w:pStyle w:val="Standard"/>
+        <w:rPr>
+          <w:rFonts w:asciiTheme="minorHAnsi" w:hAnsiTheme="minorHAnsi" w:cstheme="minorHAnsi"/>
+          <w:sz w:val="22"/>
+          <w:szCs w:val="22"/>
+        </w:rPr>
+      </w:pPr>
+      <w:r>
+        <w:rPr>
+          <w:rFonts w:asciiTheme="minorHAnsi" w:hAnsiTheme="minorHAnsi" w:cstheme="minorHAnsi"/>
+          <w:b/>
+          <w:bCs/>
+          <w:sz w:val="22"/>
+          <w:szCs w:val="22"/>
+        </w:rPr>
+        <w:t>Disadvantages</w:t>
+      </w:r>
+      <w:r>
+        <w:rPr>
+          <w:rFonts w:asciiTheme="minorHAnsi" w:hAnsiTheme="minorHAnsi" w:cstheme="minorHAnsi"/>
+          <w:sz w:val="22"/>
+          <w:szCs w:val="22"/>
+        </w:rPr>
+        <w:t>:-</w:t>
+      </w:r>
+    </w:p>
+    <w:p>
+      <w:pPr>
+        <w:pStyle w:val="Standard"/>
+        <w:rPr>
+          <w:rFonts w:asciiTheme="minorHAnsi" w:hAnsiTheme="minorHAnsi" w:cstheme="minorHAnsi"/>
+          <w:sz w:val="22"/>
+          <w:szCs w:val="22"/>
+        </w:rPr>
+      </w:pPr>
+      <w:proofErr w:type="gramStart"/>
+      <w:r>
+        <w:rPr>
+          <w:rFonts w:asciiTheme="minorHAnsi" w:hAnsiTheme="minorHAnsi" w:cstheme="minorHAnsi"/>
+          <w:sz w:val="22"/>
+          <w:szCs w:val="22"/>
+        </w:rPr>
+        <w:t>1.Require</w:t>
+      </w:r>
+      <w:proofErr w:type="gramEnd"/>
+      <w:r>
+        <w:rPr>
+          <w:rFonts w:asciiTheme="minorHAnsi" w:hAnsiTheme="minorHAnsi" w:cstheme="minorHAnsi"/>
+          <w:sz w:val="22"/>
+          <w:szCs w:val="22"/>
+        </w:rPr>
+        <w:t xml:space="preserve"> more hardware specification and take more time for processing for large size images like(256*256)</w:t>
+      </w:r>
+    </w:p>
+    <w:p>
+      <w:pPr>
+        <w:pStyle w:val="Standard"/>
+        <w:rPr>
+          <w:rFonts w:asciiTheme="minorHAnsi" w:hAnsiTheme="minorHAnsi" w:cstheme="minorHAnsi"/>
+          <w:sz w:val="22"/>
+          <w:szCs w:val="22"/>
+        </w:rPr>
+      </w:pPr>
+      <w:proofErr w:type="gramStart"/>
+      <w:r>
+        <w:rPr>
+          <w:rFonts w:asciiTheme="minorHAnsi" w:hAnsiTheme="minorHAnsi" w:cstheme="minorHAnsi"/>
+          <w:sz w:val="22"/>
+          <w:szCs w:val="22"/>
+        </w:rPr>
+        <w:t>2.Require</w:t>
+      </w:r>
+      <w:proofErr w:type="gramEnd"/>
+      <w:r>
+        <w:rPr>
+          <w:rFonts w:asciiTheme="minorHAnsi" w:hAnsiTheme="minorHAnsi" w:cstheme="minorHAnsi"/>
+          <w:sz w:val="22"/>
+          <w:szCs w:val="22"/>
+        </w:rPr>
+        <w:t xml:space="preserve"> separate method for </w:t>
+      </w:r>
+      <w:proofErr w:type="spellStart"/>
+      <w:r>
+        <w:rPr>
+          <w:rFonts w:asciiTheme="minorHAnsi" w:hAnsiTheme="minorHAnsi" w:cstheme="minorHAnsi"/>
+          <w:sz w:val="22"/>
+          <w:szCs w:val="22"/>
+        </w:rPr>
+        <w:t>segmenation</w:t>
+      </w:r>
+      <w:proofErr w:type="spellEnd"/>
+      <w:r>
+        <w:rPr>
+          <w:rFonts w:asciiTheme="minorHAnsi" w:hAnsiTheme="minorHAnsi" w:cstheme="minorHAnsi"/>
+          <w:sz w:val="22"/>
+          <w:szCs w:val="22"/>
+        </w:rPr>
+        <w:t xml:space="preserve"> and feature extraction.</w:t>
+      </w:r>
+    </w:p>
+    <w:p>
+      <w:pPr>
+        <w:pStyle w:val="Standard"/>
+        <w:rPr>
+          <w:rFonts w:asciiTheme="minorHAnsi" w:hAnsiTheme="minorHAnsi" w:cstheme="minorHAnsi"/>
+          <w:sz w:val="22"/>
+          <w:szCs w:val="22"/>
+        </w:rPr>
+      </w:pPr>
+    </w:p>
+    <w:p>
+      <w:pPr>
+        <w:pStyle w:val="Standard"/>
+        <w:rPr>
+          <w:rFonts w:asciiTheme="minorHAnsi" w:hAnsiTheme="minorHAnsi" w:cstheme="minorHAnsi"/>
+          <w:b/>
+          <w:bCs/>
+          <w:sz w:val="22"/>
+          <w:szCs w:val="22"/>
+          <w:u w:val="single"/>
+        </w:rPr>
+      </w:pPr>
+      <w:r>
+        <w:rPr>
+          <w:rFonts w:asciiTheme="minorHAnsi" w:hAnsiTheme="minorHAnsi" w:cstheme="minorHAnsi"/>
+          <w:b/>
+          <w:bCs/>
+          <w:sz w:val="22"/>
+          <w:szCs w:val="22"/>
+          <w:u w:val="single"/>
+        </w:rPr>
+        <w:t>Paper-2</w:t>
+      </w:r>
+    </w:p>
+    <w:p>
+      <w:pPr>
+        <w:pStyle w:val="Standard"/>
+        <w:rPr>
+          <w:rFonts w:asciiTheme="minorHAnsi" w:hAnsiTheme="minorHAnsi" w:cstheme="minorHAnsi"/>
+          <w:b/>
+          <w:bCs/>
+          <w:sz w:val="22"/>
+          <w:szCs w:val="22"/>
+        </w:rPr>
+      </w:pPr>
+      <w:r>
+        <w:rPr>
+          <w:rFonts w:asciiTheme="minorHAnsi" w:hAnsiTheme="minorHAnsi" w:cstheme="minorHAnsi"/>
+          <w:b/>
+          <w:bCs/>
+          <w:sz w:val="22"/>
+          <w:szCs w:val="22"/>
+        </w:rPr>
+        <w:t>Title:-Methods for interpreting and understanding deep neural networks</w:t>
+      </w:r>
+    </w:p>
+    <w:p>
+      <w:pPr>
+        <w:pStyle w:val="Standard"/>
+        <w:rPr>
+          <w:rFonts w:asciiTheme="minorHAnsi" w:hAnsiTheme="minorHAnsi" w:cstheme="minorHAnsi"/>
+          <w:b/>
+          <w:bCs/>
+          <w:sz w:val="22"/>
+          <w:szCs w:val="22"/>
+        </w:rPr>
+      </w:pPr>
+    </w:p>
+    <w:p>
+      <w:pPr>
+        <w:pStyle w:val="Standard"/>
+        <w:rPr>
+          <w:rFonts w:asciiTheme="minorHAnsi" w:hAnsiTheme="minorHAnsi" w:cstheme="minorHAnsi"/>
+          <w:b/>
+          <w:bCs/>
+          <w:sz w:val="22"/>
+          <w:szCs w:val="22"/>
+        </w:rPr>
+      </w:pPr>
+      <w:r>
+        <w:rPr>
+          <w:rFonts w:asciiTheme="minorHAnsi" w:hAnsiTheme="minorHAnsi" w:cstheme="minorHAnsi"/>
+          <w:sz w:val="22"/>
+          <w:szCs w:val="22"/>
+        </w:rPr>
+        <w:t xml:space="preserve">In this </w:t>
+      </w:r>
+      <w:proofErr w:type="gramStart"/>
+      <w:r>
+        <w:rPr>
+          <w:rFonts w:asciiTheme="minorHAnsi" w:hAnsiTheme="minorHAnsi" w:cstheme="minorHAnsi"/>
+          <w:sz w:val="22"/>
+          <w:szCs w:val="22"/>
+        </w:rPr>
+        <w:t>paper</w:t>
+      </w:r>
+      <w:proofErr w:type="gramEnd"/>
+      <w:r>
+        <w:rPr>
+          <w:rFonts w:asciiTheme="minorHAnsi" w:hAnsiTheme="minorHAnsi" w:cstheme="minorHAnsi"/>
+          <w:sz w:val="22"/>
+          <w:szCs w:val="22"/>
+        </w:rPr>
+        <w:t xml:space="preserve"> we have studied the problem of interpreting a deep neural network model and explaining its predictions.</w:t>
+      </w:r>
+    </w:p>
+    <w:p>
+      <w:pPr>
+        <w:pStyle w:val="Standard"/>
+        <w:rPr>
+          <w:rFonts w:asciiTheme="minorHAnsi" w:hAnsiTheme="minorHAnsi" w:cstheme="minorHAnsi"/>
+          <w:b/>
+          <w:bCs/>
+          <w:sz w:val="22"/>
+          <w:szCs w:val="22"/>
+        </w:rPr>
+      </w:pPr>
+      <w:r>
+        <w:rPr>
+          <w:rFonts w:asciiTheme="minorHAnsi" w:hAnsiTheme="minorHAnsi" w:cstheme="minorHAnsi"/>
+          <w:sz w:val="22"/>
+          <w:szCs w:val="22"/>
+        </w:rPr>
+        <w:t xml:space="preserve">Machine learning techniques </w:t>
+      </w:r>
+      <w:proofErr w:type="gramStart"/>
+      <w:r>
+        <w:rPr>
+          <w:rFonts w:asciiTheme="minorHAnsi" w:hAnsiTheme="minorHAnsi" w:cstheme="minorHAnsi"/>
+          <w:sz w:val="22"/>
+          <w:szCs w:val="22"/>
+        </w:rPr>
+        <w:t>are used</w:t>
+      </w:r>
+      <w:proofErr w:type="gramEnd"/>
+      <w:r>
+        <w:rPr>
+          <w:rFonts w:asciiTheme="minorHAnsi" w:hAnsiTheme="minorHAnsi" w:cstheme="minorHAnsi"/>
+          <w:sz w:val="22"/>
+          <w:szCs w:val="22"/>
+        </w:rPr>
+        <w:t xml:space="preserve"> in applications such as classification, speech recognition, natural language processor. So interpretability has become more important in applications such as medicine of </w:t>
       </w:r>
       <w:proofErr w:type="spellStart"/>
       <w:proofErr w:type="gramStart"/>
@@ -506,17 +1431,9 @@
           <w:sz w:val="22"/>
           <w:szCs w:val="22"/>
         </w:rPr>
-        <w:t>tumors</w:t>
+        <w:t>self driving</w:t>
       </w:r>
       <w:proofErr w:type="spellEnd"/>
-      <w:r>
-        <w:rPr>
-          <w:rFonts w:asciiTheme="minorHAnsi" w:hAnsiTheme="minorHAnsi" w:cstheme="minorHAnsi"/>
-          <w:sz w:val="22"/>
-          <w:szCs w:val="22"/>
-        </w:rPr>
-        <w:t xml:space="preserve"> which</w:t>
-      </w:r>
       <w:proofErr w:type="gramEnd"/>
       <w:r>
         <w:rPr>
@@ -524,25 +1441,7 @@
           <w:sz w:val="22"/>
           <w:szCs w:val="22"/>
         </w:rPr>
-        <w:t xml:space="preserve"> differ in origin, location, size, characteristics of the </w:t>
-      </w:r>
-      <w:proofErr w:type="spellStart"/>
-      <w:r>
-        <w:rPr>
-          <w:rFonts w:asciiTheme="minorHAnsi" w:hAnsiTheme="minorHAnsi" w:cstheme="minorHAnsi"/>
-          <w:sz w:val="22"/>
-          <w:szCs w:val="22"/>
-        </w:rPr>
-        <w:t>tumor</w:t>
-      </w:r>
-      <w:proofErr w:type="spellEnd"/>
-      <w:r>
-        <w:rPr>
-          <w:rFonts w:asciiTheme="minorHAnsi" w:hAnsiTheme="minorHAnsi" w:cstheme="minorHAnsi"/>
-          <w:sz w:val="22"/>
-          <w:szCs w:val="22"/>
-        </w:rPr>
-        <w:t xml:space="preserve"> tissues. In this paper three types of malignant brain tumour types are </w:t>
+        <w:t xml:space="preserve"> car. As in such </w:t>
       </w:r>
       <w:proofErr w:type="gramStart"/>
       <w:r>
@@ -551,82 +1450,21 @@
           <w:sz w:val="22"/>
           <w:szCs w:val="22"/>
         </w:rPr>
-        <w:t>considered :</w:t>
+        <w:t>applications</w:t>
       </w:r>
       <w:proofErr w:type="gramEnd"/>
+      <w:r>
+        <w:rPr>
+          <w:rFonts w:asciiTheme="minorHAnsi" w:hAnsiTheme="minorHAnsi" w:cstheme="minorHAnsi"/>
+          <w:sz w:val="22"/>
+          <w:szCs w:val="22"/>
+        </w:rPr>
+        <w:t xml:space="preserve"> reliance of the model on the correct feature must be guaranteed.</w:t>
+      </w:r>
     </w:p>
     <w:p>
       <w:pPr>
         <w:pStyle w:val="Standard"/>
-        <w:jc w:val="both"/>
-        <w:rPr>
-          <w:rFonts w:asciiTheme="minorHAnsi" w:hAnsiTheme="minorHAnsi" w:cstheme="minorHAnsi"/>
-          <w:sz w:val="22"/>
-          <w:szCs w:val="22"/>
-        </w:rPr>
-      </w:pPr>
-      <w:r>
-        <w:rPr>
-          <w:rFonts w:asciiTheme="minorHAnsi" w:hAnsiTheme="minorHAnsi" w:cstheme="minorHAnsi"/>
-          <w:sz w:val="22"/>
-          <w:szCs w:val="22"/>
-        </w:rPr>
-        <w:t>1. Glioblastoma</w:t>
-      </w:r>
-    </w:p>
-    <w:p>
-      <w:pPr>
-        <w:pStyle w:val="Standard"/>
-        <w:jc w:val="both"/>
-        <w:rPr>
-          <w:rFonts w:asciiTheme="minorHAnsi" w:hAnsiTheme="minorHAnsi" w:cstheme="minorHAnsi"/>
-          <w:sz w:val="22"/>
-          <w:szCs w:val="22"/>
-        </w:rPr>
-      </w:pPr>
-      <w:r>
-        <w:rPr>
-          <w:rFonts w:asciiTheme="minorHAnsi" w:hAnsiTheme="minorHAnsi" w:cstheme="minorHAnsi"/>
-          <w:sz w:val="22"/>
-          <w:szCs w:val="22"/>
-        </w:rPr>
-        <w:t>2. Sarcoma</w:t>
-      </w:r>
-    </w:p>
-    <w:p>
-      <w:pPr>
-        <w:pStyle w:val="Standard"/>
-        <w:jc w:val="both"/>
-        <w:rPr>
-          <w:rFonts w:asciiTheme="minorHAnsi" w:hAnsiTheme="minorHAnsi" w:cstheme="minorHAnsi"/>
-          <w:sz w:val="22"/>
-          <w:szCs w:val="22"/>
-        </w:rPr>
-      </w:pPr>
-      <w:r>
-        <w:rPr>
-          <w:rFonts w:asciiTheme="minorHAnsi" w:hAnsiTheme="minorHAnsi" w:cstheme="minorHAnsi"/>
-          <w:sz w:val="22"/>
-          <w:szCs w:val="22"/>
-        </w:rPr>
-        <w:t>3. Metastatic bronchogenic carcinoma</w:t>
-      </w:r>
-    </w:p>
-    <w:p>
-      <w:pPr>
-        <w:pStyle w:val="Standard"/>
-        <w:jc w:val="both"/>
-        <w:rPr>
-          <w:rFonts w:asciiTheme="minorHAnsi" w:hAnsiTheme="minorHAnsi" w:cstheme="minorHAnsi"/>
-          <w:sz w:val="22"/>
-          <w:szCs w:val="22"/>
-        </w:rPr>
-      </w:pPr>
-    </w:p>
-    <w:p>
-      <w:pPr>
-        <w:pStyle w:val="Standard"/>
-        <w:jc w:val="both"/>
         <w:rPr>
           <w:rFonts w:asciiTheme="minorHAnsi" w:hAnsiTheme="minorHAnsi" w:cstheme="minorHAnsi"/>
           <w:b/>
@@ -635,7 +1473,6 @@
           <w:szCs w:val="22"/>
         </w:rPr>
       </w:pPr>
-      <w:proofErr w:type="gramStart"/>
       <w:r>
         <w:rPr>
           <w:rFonts w:asciiTheme="minorHAnsi" w:hAnsiTheme="minorHAnsi" w:cstheme="minorHAnsi"/>
@@ -644,1065 +1481,61 @@
           <w:sz w:val="22"/>
           <w:szCs w:val="22"/>
         </w:rPr>
-        <w:t>step-2</w:t>
+        <w:t>1. Interpreting Deep Neural Network model:-</w:t>
+      </w:r>
+    </w:p>
+    <w:p>
+      <w:pPr>
+        <w:pStyle w:val="Standard"/>
+        <w:rPr>
+          <w:rFonts w:asciiTheme="minorHAnsi" w:hAnsiTheme="minorHAnsi" w:cstheme="minorHAnsi"/>
+          <w:sz w:val="22"/>
+          <w:szCs w:val="22"/>
+        </w:rPr>
+      </w:pPr>
+      <w:r>
+        <w:rPr>
+          <w:rFonts w:asciiTheme="minorHAnsi" w:hAnsiTheme="minorHAnsi" w:cstheme="minorHAnsi"/>
+          <w:sz w:val="22"/>
+          <w:szCs w:val="22"/>
+        </w:rPr>
+        <w:t>We studied problem of interpreting concept learned by deep neural network.</w:t>
+      </w:r>
+      <w:r>
+        <w:rPr>
+          <w:rFonts w:asciiTheme="minorHAnsi" w:hAnsiTheme="minorHAnsi" w:cstheme="minorHAnsi"/>
+          <w:color w:val="222222"/>
+          <w:sz w:val="22"/>
+          <w:szCs w:val="22"/>
+          <w:shd w:val="clear" w:color="auto" w:fill="FFFFFF"/>
+        </w:rPr>
+        <w:t xml:space="preserve"> A deep neural network is an artificial neural network with multiple layers between the input and output layers. The DNN finds correct manipulation to convert the input into output for linear as well as for non-linear relationship.</w:t>
+      </w:r>
+      <w:r>
+        <w:rPr>
+          <w:rFonts w:asciiTheme="minorHAnsi" w:hAnsiTheme="minorHAnsi" w:cstheme="minorHAnsi"/>
+          <w:sz w:val="22"/>
+          <w:szCs w:val="22"/>
+        </w:rPr>
+        <w:t xml:space="preserve"> </w:t>
+      </w:r>
+      <w:proofErr w:type="gramStart"/>
+      <w:r>
+        <w:rPr>
+          <w:rFonts w:asciiTheme="minorHAnsi" w:hAnsiTheme="minorHAnsi" w:cstheme="minorHAnsi"/>
+          <w:sz w:val="22"/>
+          <w:szCs w:val="22"/>
+        </w:rPr>
+        <w:t>DNN(</w:t>
       </w:r>
       <w:proofErr w:type="gramEnd"/>
       <w:r>
         <w:rPr>
           <w:rFonts w:asciiTheme="minorHAnsi" w:hAnsiTheme="minorHAnsi" w:cstheme="minorHAnsi"/>
-          <w:b/>
-          <w:bCs/>
-          <w:sz w:val="22"/>
-          <w:szCs w:val="22"/>
-        </w:rPr>
-        <w:t xml:space="preserve"> Image segmentation using Fuzzy C-means</w:t>
-      </w:r>
-    </w:p>
-    <w:p>
-      <w:pPr>
-        <w:pStyle w:val="Standard"/>
-        <w:jc w:val="both"/>
-        <w:rPr>
-          <w:rFonts w:asciiTheme="minorHAnsi" w:hAnsiTheme="minorHAnsi" w:cstheme="minorHAnsi"/>
-          <w:sz w:val="22"/>
-          <w:szCs w:val="22"/>
-        </w:rPr>
-      </w:pPr>
-      <w:r>
-        <w:rPr>
-          <w:rFonts w:asciiTheme="minorHAnsi" w:hAnsiTheme="minorHAnsi" w:cstheme="minorHAnsi"/>
-          <w:sz w:val="22"/>
-          <w:szCs w:val="22"/>
-        </w:rPr>
-        <w:lastRenderedPageBreak/>
-        <w:t xml:space="preserve">Image segmentation </w:t>
-      </w:r>
-      <w:proofErr w:type="gramStart"/>
-      <w:r>
-        <w:rPr>
-          <w:rFonts w:asciiTheme="minorHAnsi" w:hAnsiTheme="minorHAnsi" w:cstheme="minorHAnsi"/>
-          <w:sz w:val="22"/>
-          <w:szCs w:val="22"/>
-        </w:rPr>
-        <w:t>is used</w:t>
-      </w:r>
-      <w:proofErr w:type="gramEnd"/>
-      <w:r>
-        <w:rPr>
-          <w:rFonts w:asciiTheme="minorHAnsi" w:hAnsiTheme="minorHAnsi" w:cstheme="minorHAnsi"/>
-          <w:sz w:val="22"/>
-          <w:szCs w:val="22"/>
-        </w:rPr>
-        <w:t xml:space="preserve"> to separate different normal brain tissue from brain </w:t>
-      </w:r>
-      <w:proofErr w:type="spellStart"/>
-      <w:r>
-        <w:rPr>
-          <w:rFonts w:asciiTheme="minorHAnsi" w:hAnsiTheme="minorHAnsi" w:cstheme="minorHAnsi"/>
-          <w:sz w:val="22"/>
-          <w:szCs w:val="22"/>
-        </w:rPr>
-        <w:t>tumor</w:t>
-      </w:r>
-      <w:proofErr w:type="spellEnd"/>
-      <w:r>
-        <w:rPr>
-          <w:rFonts w:asciiTheme="minorHAnsi" w:hAnsiTheme="minorHAnsi" w:cstheme="minorHAnsi"/>
-          <w:sz w:val="22"/>
-          <w:szCs w:val="22"/>
-        </w:rPr>
-        <w:t xml:space="preserve"> tissue. Fuzzy C-means is used to segment the brain MRI into </w:t>
-      </w:r>
-      <w:proofErr w:type="gramStart"/>
-      <w:r>
-        <w:rPr>
-          <w:rFonts w:asciiTheme="minorHAnsi" w:hAnsiTheme="minorHAnsi" w:cstheme="minorHAnsi"/>
-          <w:sz w:val="22"/>
-          <w:szCs w:val="22"/>
-        </w:rPr>
-        <w:t>5</w:t>
-      </w:r>
-      <w:proofErr w:type="gramEnd"/>
-      <w:r>
-        <w:rPr>
-          <w:rFonts w:asciiTheme="minorHAnsi" w:hAnsiTheme="minorHAnsi" w:cstheme="minorHAnsi"/>
-          <w:sz w:val="22"/>
-          <w:szCs w:val="22"/>
-        </w:rPr>
-        <w:t xml:space="preserve"> sections.</w:t>
-      </w:r>
-    </w:p>
-    <w:p>
-      <w:pPr>
-        <w:pStyle w:val="Standard"/>
-        <w:jc w:val="both"/>
-        <w:rPr>
-          <w:rFonts w:asciiTheme="minorHAnsi" w:hAnsiTheme="minorHAnsi" w:cstheme="minorHAnsi"/>
-          <w:sz w:val="22"/>
-          <w:szCs w:val="22"/>
-        </w:rPr>
-      </w:pPr>
-    </w:p>
-    <w:p>
-      <w:pPr>
-        <w:pStyle w:val="Standard"/>
-        <w:jc w:val="both"/>
-        <w:rPr>
-          <w:rFonts w:asciiTheme="minorHAnsi" w:hAnsiTheme="minorHAnsi" w:cstheme="minorHAnsi"/>
-          <w:b/>
-          <w:bCs/>
-          <w:sz w:val="22"/>
-          <w:szCs w:val="22"/>
-        </w:rPr>
-      </w:pPr>
-      <w:r>
-        <w:rPr>
-          <w:rFonts w:asciiTheme="minorHAnsi" w:hAnsiTheme="minorHAnsi" w:cstheme="minorHAnsi"/>
-          <w:b/>
-          <w:bCs/>
-          <w:sz w:val="22"/>
-          <w:szCs w:val="22"/>
-        </w:rPr>
-        <w:t>step-</w:t>
-      </w:r>
-      <w:proofErr w:type="gramStart"/>
-      <w:r>
-        <w:rPr>
-          <w:rFonts w:asciiTheme="minorHAnsi" w:hAnsiTheme="minorHAnsi" w:cstheme="minorHAnsi"/>
-          <w:b/>
-          <w:bCs/>
-          <w:sz w:val="22"/>
-          <w:szCs w:val="22"/>
-        </w:rPr>
-        <w:t>3  Feature</w:t>
-      </w:r>
-      <w:proofErr w:type="gramEnd"/>
-      <w:r>
-        <w:rPr>
-          <w:rFonts w:asciiTheme="minorHAnsi" w:hAnsiTheme="minorHAnsi" w:cstheme="minorHAnsi"/>
-          <w:b/>
-          <w:bCs/>
-          <w:sz w:val="22"/>
-          <w:szCs w:val="22"/>
-        </w:rPr>
-        <w:t xml:space="preserve"> extraction using discrete wavelet transform (DWT) and reduction using Principle component</w:t>
-      </w:r>
-    </w:p>
-    <w:p>
-      <w:pPr>
-        <w:pStyle w:val="Standard"/>
-        <w:jc w:val="both"/>
-        <w:rPr>
-          <w:rFonts w:asciiTheme="minorHAnsi" w:hAnsiTheme="minorHAnsi" w:cstheme="minorHAnsi"/>
-          <w:b/>
-          <w:bCs/>
-          <w:sz w:val="22"/>
-          <w:szCs w:val="22"/>
-        </w:rPr>
-      </w:pPr>
-      <w:r>
-        <w:rPr>
-          <w:rFonts w:asciiTheme="minorHAnsi" w:hAnsiTheme="minorHAnsi" w:cstheme="minorHAnsi"/>
-          <w:b/>
-          <w:bCs/>
-          <w:sz w:val="22"/>
-          <w:szCs w:val="22"/>
-        </w:rPr>
-        <w:t xml:space="preserve">             </w:t>
-      </w:r>
-      <w:proofErr w:type="gramStart"/>
-      <w:r>
-        <w:rPr>
-          <w:rFonts w:asciiTheme="minorHAnsi" w:hAnsiTheme="minorHAnsi" w:cstheme="minorHAnsi"/>
-          <w:b/>
-          <w:bCs/>
-          <w:sz w:val="22"/>
-          <w:szCs w:val="22"/>
-        </w:rPr>
-        <w:t>analysis</w:t>
-      </w:r>
-      <w:proofErr w:type="gramEnd"/>
-      <w:r>
-        <w:rPr>
-          <w:rFonts w:asciiTheme="minorHAnsi" w:hAnsiTheme="minorHAnsi" w:cstheme="minorHAnsi"/>
-          <w:b/>
-          <w:bCs/>
-          <w:sz w:val="22"/>
-          <w:szCs w:val="22"/>
-        </w:rPr>
-        <w:t xml:space="preserve"> (PCA) technique</w:t>
-      </w:r>
-    </w:p>
-    <w:p>
-      <w:pPr>
-        <w:pStyle w:val="Standard"/>
-        <w:jc w:val="both"/>
-        <w:rPr>
-          <w:rFonts w:asciiTheme="minorHAnsi" w:hAnsiTheme="minorHAnsi" w:cstheme="minorHAnsi"/>
-          <w:b/>
-          <w:bCs/>
-          <w:sz w:val="22"/>
-          <w:szCs w:val="22"/>
-        </w:rPr>
-      </w:pPr>
-    </w:p>
-    <w:p>
-      <w:pPr>
-        <w:pStyle w:val="Standard"/>
-        <w:jc w:val="both"/>
-        <w:rPr>
-          <w:rFonts w:asciiTheme="minorHAnsi" w:hAnsiTheme="minorHAnsi" w:cstheme="minorHAnsi"/>
-          <w:sz w:val="22"/>
-          <w:szCs w:val="22"/>
-        </w:rPr>
-      </w:pPr>
-      <w:r>
-        <w:rPr>
-          <w:rFonts w:asciiTheme="minorHAnsi" w:hAnsiTheme="minorHAnsi" w:cstheme="minorHAnsi"/>
-          <w:sz w:val="22"/>
-          <w:szCs w:val="22"/>
-        </w:rPr>
-        <w:t xml:space="preserve">After segmentation features of the segmented </w:t>
-      </w:r>
-      <w:proofErr w:type="spellStart"/>
-      <w:r>
-        <w:rPr>
-          <w:rFonts w:asciiTheme="minorHAnsi" w:hAnsiTheme="minorHAnsi" w:cstheme="minorHAnsi"/>
-          <w:sz w:val="22"/>
-          <w:szCs w:val="22"/>
-        </w:rPr>
-        <w:t>tumor</w:t>
-      </w:r>
-      <w:proofErr w:type="spellEnd"/>
-      <w:r>
-        <w:rPr>
-          <w:rFonts w:asciiTheme="minorHAnsi" w:hAnsiTheme="minorHAnsi" w:cstheme="minorHAnsi"/>
-          <w:sz w:val="22"/>
-          <w:szCs w:val="22"/>
-        </w:rPr>
-        <w:t xml:space="preserve"> is extracted using discrete wavelet transform (DWT). Methodology utilizes a 3-levels decomposition of </w:t>
-      </w:r>
-      <w:proofErr w:type="spellStart"/>
-      <w:r>
-        <w:rPr>
-          <w:rFonts w:asciiTheme="minorHAnsi" w:hAnsiTheme="minorHAnsi" w:cstheme="minorHAnsi"/>
-          <w:sz w:val="22"/>
-          <w:szCs w:val="22"/>
-        </w:rPr>
-        <w:t>Haar</w:t>
-      </w:r>
-      <w:proofErr w:type="spellEnd"/>
-      <w:r>
-        <w:rPr>
-          <w:rFonts w:asciiTheme="minorHAnsi" w:hAnsiTheme="minorHAnsi" w:cstheme="minorHAnsi"/>
-          <w:sz w:val="22"/>
-          <w:szCs w:val="22"/>
-        </w:rPr>
-        <w:t xml:space="preserve"> </w:t>
-      </w:r>
-      <w:proofErr w:type="gramStart"/>
-      <w:r>
-        <w:rPr>
-          <w:rFonts w:asciiTheme="minorHAnsi" w:hAnsiTheme="minorHAnsi" w:cstheme="minorHAnsi"/>
-          <w:sz w:val="22"/>
-          <w:szCs w:val="22"/>
-        </w:rPr>
-        <w:t>wavelet  to</w:t>
-      </w:r>
-      <w:proofErr w:type="gramEnd"/>
-      <w:r>
-        <w:rPr>
-          <w:rFonts w:asciiTheme="minorHAnsi" w:hAnsiTheme="minorHAnsi" w:cstheme="minorHAnsi"/>
-          <w:sz w:val="22"/>
-          <w:szCs w:val="22"/>
-        </w:rPr>
-        <w:t xml:space="preserve"> extract 32*32 </w:t>
-      </w:r>
-      <w:proofErr w:type="spellStart"/>
-      <w:r>
-        <w:rPr>
-          <w:rFonts w:asciiTheme="minorHAnsi" w:hAnsiTheme="minorHAnsi" w:cstheme="minorHAnsi"/>
-          <w:sz w:val="22"/>
-          <w:szCs w:val="22"/>
-        </w:rPr>
-        <w:t>i.e</w:t>
-      </w:r>
-      <w:proofErr w:type="spellEnd"/>
-      <w:r>
-        <w:rPr>
-          <w:rFonts w:asciiTheme="minorHAnsi" w:hAnsiTheme="minorHAnsi" w:cstheme="minorHAnsi"/>
-          <w:sz w:val="22"/>
-          <w:szCs w:val="22"/>
-        </w:rPr>
-        <w:t xml:space="preserve"> 1024 features for each brain MRI. </w:t>
-      </w:r>
-      <w:proofErr w:type="gramStart"/>
-      <w:r>
-        <w:rPr>
-          <w:rFonts w:asciiTheme="minorHAnsi" w:hAnsiTheme="minorHAnsi" w:cstheme="minorHAnsi"/>
-          <w:sz w:val="22"/>
-          <w:szCs w:val="22"/>
-        </w:rPr>
-        <w:t>But</w:t>
-      </w:r>
-      <w:proofErr w:type="gramEnd"/>
-      <w:r>
-        <w:rPr>
-          <w:rFonts w:asciiTheme="minorHAnsi" w:hAnsiTheme="minorHAnsi" w:cstheme="minorHAnsi"/>
-          <w:sz w:val="22"/>
-          <w:szCs w:val="22"/>
-        </w:rPr>
-        <w:t xml:space="preserve"> this number is not so big compared as to the number of feature maps resulted by the convolution filters of Convolutional Neural Network. </w:t>
-      </w:r>
-      <w:proofErr w:type="gramStart"/>
-      <w:r>
-        <w:rPr>
-          <w:rFonts w:asciiTheme="minorHAnsi" w:hAnsiTheme="minorHAnsi" w:cstheme="minorHAnsi"/>
-          <w:sz w:val="22"/>
-          <w:szCs w:val="22"/>
-        </w:rPr>
-        <w:t>Thus</w:t>
-      </w:r>
-      <w:proofErr w:type="gramEnd"/>
-      <w:r>
-        <w:rPr>
-          <w:rFonts w:asciiTheme="minorHAnsi" w:hAnsiTheme="minorHAnsi" w:cstheme="minorHAnsi"/>
-          <w:sz w:val="22"/>
-          <w:szCs w:val="22"/>
-        </w:rPr>
-        <w:t xml:space="preserve"> the principal components analysis (PCA) is used to approximate the original extracted features with lower dimensional feature vectors.</w:t>
-      </w:r>
-    </w:p>
-    <w:p>
-      <w:pPr>
-        <w:pStyle w:val="Standard"/>
-        <w:jc w:val="both"/>
-        <w:rPr>
-          <w:rFonts w:asciiTheme="minorHAnsi" w:hAnsiTheme="minorHAnsi" w:cstheme="minorHAnsi"/>
-          <w:b/>
-          <w:bCs/>
-          <w:sz w:val="22"/>
-          <w:szCs w:val="22"/>
-        </w:rPr>
-      </w:pPr>
-      <w:r>
-        <w:rPr>
-          <w:rFonts w:asciiTheme="minorHAnsi" w:hAnsiTheme="minorHAnsi" w:cstheme="minorHAnsi"/>
-          <w:b/>
-          <w:bCs/>
-          <w:sz w:val="22"/>
-          <w:szCs w:val="22"/>
-        </w:rPr>
-        <w:t>Step-4</w:t>
-      </w:r>
-      <w:r>
-        <w:rPr>
-          <w:rFonts w:asciiTheme="minorHAnsi" w:hAnsiTheme="minorHAnsi" w:cstheme="minorHAnsi"/>
-          <w:sz w:val="22"/>
-          <w:szCs w:val="22"/>
-        </w:rPr>
-        <w:t xml:space="preserve"> </w:t>
-      </w:r>
-      <w:r>
-        <w:rPr>
-          <w:rFonts w:asciiTheme="minorHAnsi" w:hAnsiTheme="minorHAnsi" w:cstheme="minorHAnsi"/>
-          <w:b/>
-          <w:bCs/>
-          <w:sz w:val="22"/>
-          <w:szCs w:val="22"/>
-        </w:rPr>
-        <w:t>Classification using DNN</w:t>
-      </w:r>
-    </w:p>
-    <w:p>
-      <w:pPr>
-        <w:pStyle w:val="Standard"/>
-        <w:jc w:val="both"/>
-        <w:rPr>
-          <w:rFonts w:asciiTheme="minorHAnsi" w:hAnsiTheme="minorHAnsi" w:cstheme="minorHAnsi"/>
-          <w:sz w:val="22"/>
-          <w:szCs w:val="22"/>
-        </w:rPr>
-      </w:pPr>
-      <w:r>
-        <w:rPr>
-          <w:rFonts w:asciiTheme="minorHAnsi" w:hAnsiTheme="minorHAnsi" w:cstheme="minorHAnsi"/>
-          <w:sz w:val="22"/>
-          <w:szCs w:val="22"/>
-        </w:rPr>
-        <w:t xml:space="preserve">After the features </w:t>
-      </w:r>
-      <w:proofErr w:type="gramStart"/>
-      <w:r>
-        <w:rPr>
-          <w:rFonts w:asciiTheme="minorHAnsi" w:hAnsiTheme="minorHAnsi" w:cstheme="minorHAnsi"/>
-          <w:sz w:val="22"/>
-          <w:szCs w:val="22"/>
-        </w:rPr>
-        <w:t>are extracted and selected,</w:t>
-      </w:r>
-      <w:proofErr w:type="gramEnd"/>
-      <w:r>
-        <w:rPr>
-          <w:rFonts w:asciiTheme="minorHAnsi" w:hAnsiTheme="minorHAnsi" w:cstheme="minorHAnsi"/>
-          <w:sz w:val="22"/>
-          <w:szCs w:val="22"/>
-        </w:rPr>
-        <w:t xml:space="preserve"> the classification step using DNN is performed on the resulted feature vector. Classification </w:t>
-      </w:r>
-      <w:proofErr w:type="gramStart"/>
-      <w:r>
-        <w:rPr>
-          <w:rFonts w:asciiTheme="minorHAnsi" w:hAnsiTheme="minorHAnsi" w:cstheme="minorHAnsi"/>
-          <w:sz w:val="22"/>
-          <w:szCs w:val="22"/>
-        </w:rPr>
-        <w:t>is performed</w:t>
-      </w:r>
-      <w:proofErr w:type="gramEnd"/>
-      <w:r>
-        <w:rPr>
-          <w:rFonts w:asciiTheme="minorHAnsi" w:hAnsiTheme="minorHAnsi" w:cstheme="minorHAnsi"/>
-          <w:sz w:val="22"/>
-          <w:szCs w:val="22"/>
-        </w:rPr>
-        <w:t xml:space="preserve"> by using 7-fold cross validation technique for building and training the DNN of 7 hidden layers structure.</w:t>
-      </w:r>
-    </w:p>
-    <w:p>
-      <w:pPr>
-        <w:pStyle w:val="Standard"/>
-        <w:jc w:val="both"/>
-        <w:rPr>
-          <w:rFonts w:asciiTheme="minorHAnsi" w:hAnsiTheme="minorHAnsi" w:cstheme="minorHAnsi"/>
-          <w:sz w:val="22"/>
-          <w:szCs w:val="22"/>
-        </w:rPr>
-      </w:pPr>
-    </w:p>
-    <w:p>
-      <w:pPr>
-        <w:pStyle w:val="Standard"/>
-        <w:jc w:val="both"/>
-        <w:rPr>
-          <w:rFonts w:asciiTheme="minorHAnsi" w:hAnsiTheme="minorHAnsi" w:cstheme="minorHAnsi"/>
-          <w:sz w:val="22"/>
-          <w:szCs w:val="22"/>
-        </w:rPr>
-      </w:pPr>
-      <w:r>
-        <w:rPr>
-          <w:rFonts w:asciiTheme="minorHAnsi" w:hAnsiTheme="minorHAnsi" w:cstheme="minorHAnsi"/>
-          <w:b/>
-          <w:bCs/>
-          <w:sz w:val="22"/>
-          <w:szCs w:val="22"/>
-        </w:rPr>
-        <w:t>Disadvantages</w:t>
-      </w:r>
-      <w:r>
-        <w:rPr>
-          <w:rFonts w:asciiTheme="minorHAnsi" w:hAnsiTheme="minorHAnsi" w:cstheme="minorHAnsi"/>
-          <w:sz w:val="22"/>
-          <w:szCs w:val="22"/>
-        </w:rPr>
-        <w:t>:-</w:t>
-      </w:r>
-    </w:p>
-    <w:p>
-      <w:pPr>
-        <w:pStyle w:val="Standard"/>
-        <w:jc w:val="both"/>
-        <w:rPr>
-          <w:rFonts w:asciiTheme="minorHAnsi" w:hAnsiTheme="minorHAnsi" w:cstheme="minorHAnsi"/>
-          <w:sz w:val="22"/>
-          <w:szCs w:val="22"/>
-        </w:rPr>
-      </w:pPr>
-      <w:proofErr w:type="gramStart"/>
-      <w:r>
-        <w:rPr>
-          <w:rFonts w:asciiTheme="minorHAnsi" w:hAnsiTheme="minorHAnsi" w:cstheme="minorHAnsi"/>
-          <w:sz w:val="22"/>
-          <w:szCs w:val="22"/>
-        </w:rPr>
-        <w:t>1.Require</w:t>
-      </w:r>
-      <w:proofErr w:type="gramEnd"/>
-      <w:r>
-        <w:rPr>
-          <w:rFonts w:asciiTheme="minorHAnsi" w:hAnsiTheme="minorHAnsi" w:cstheme="minorHAnsi"/>
-          <w:sz w:val="22"/>
-          <w:szCs w:val="22"/>
-        </w:rPr>
-        <w:t xml:space="preserve"> more hardware specification and take more time for processing for large size images like(256*256)</w:t>
-      </w:r>
-    </w:p>
-    <w:p>
-      <w:pPr>
-        <w:pStyle w:val="Standard"/>
-        <w:jc w:val="both"/>
-        <w:rPr>
-          <w:rFonts w:asciiTheme="minorHAnsi" w:hAnsiTheme="minorHAnsi" w:cstheme="minorHAnsi"/>
-          <w:sz w:val="22"/>
-          <w:szCs w:val="22"/>
-        </w:rPr>
-      </w:pPr>
-      <w:proofErr w:type="gramStart"/>
-      <w:r>
-        <w:rPr>
-          <w:rFonts w:asciiTheme="minorHAnsi" w:hAnsiTheme="minorHAnsi" w:cstheme="minorHAnsi"/>
-          <w:sz w:val="22"/>
-          <w:szCs w:val="22"/>
-        </w:rPr>
-        <w:t>2.Require</w:t>
-      </w:r>
-      <w:proofErr w:type="gramEnd"/>
-      <w:r>
-        <w:rPr>
-          <w:rFonts w:asciiTheme="minorHAnsi" w:hAnsiTheme="minorHAnsi" w:cstheme="minorHAnsi"/>
-          <w:sz w:val="22"/>
-          <w:szCs w:val="22"/>
-        </w:rPr>
-        <w:t xml:space="preserve"> separate method for </w:t>
-      </w:r>
-      <w:proofErr w:type="spellStart"/>
-      <w:r>
-        <w:rPr>
-          <w:rFonts w:asciiTheme="minorHAnsi" w:hAnsiTheme="minorHAnsi" w:cstheme="minorHAnsi"/>
-          <w:sz w:val="22"/>
-          <w:szCs w:val="22"/>
-        </w:rPr>
-        <w:t>segmenation</w:t>
-      </w:r>
-      <w:proofErr w:type="spellEnd"/>
-      <w:r>
-        <w:rPr>
-          <w:rFonts w:asciiTheme="minorHAnsi" w:hAnsiTheme="minorHAnsi" w:cstheme="minorHAnsi"/>
-          <w:sz w:val="22"/>
-          <w:szCs w:val="22"/>
-        </w:rPr>
-        <w:t xml:space="preserve"> and feature extraction.</w:t>
-      </w:r>
-    </w:p>
-    <w:p>
-      <w:pPr>
-        <w:pStyle w:val="Standard"/>
-        <w:jc w:val="both"/>
-        <w:rPr>
-          <w:rFonts w:asciiTheme="minorHAnsi" w:hAnsiTheme="minorHAnsi" w:cstheme="minorHAnsi"/>
-          <w:sz w:val="22"/>
-          <w:szCs w:val="22"/>
-        </w:rPr>
-      </w:pPr>
-    </w:p>
-    <w:p>
-      <w:pPr>
-        <w:pStyle w:val="Standard"/>
-        <w:jc w:val="both"/>
-        <w:rPr>
-          <w:rFonts w:asciiTheme="minorHAnsi" w:hAnsiTheme="minorHAnsi" w:cstheme="minorHAnsi"/>
-          <w:b/>
-          <w:bCs/>
-          <w:sz w:val="22"/>
-          <w:szCs w:val="22"/>
-          <w:u w:val="single"/>
-        </w:rPr>
-      </w:pPr>
-      <w:r>
-        <w:rPr>
-          <w:rFonts w:asciiTheme="minorHAnsi" w:hAnsiTheme="minorHAnsi" w:cstheme="minorHAnsi"/>
-          <w:b/>
-          <w:bCs/>
-          <w:sz w:val="22"/>
-          <w:szCs w:val="22"/>
-          <w:u w:val="single"/>
-        </w:rPr>
-        <w:t>Paper-2</w:t>
-      </w:r>
-    </w:p>
-    <w:p>
-      <w:pPr>
-        <w:pStyle w:val="Standard"/>
-        <w:jc w:val="both"/>
-        <w:rPr>
-          <w:rFonts w:asciiTheme="minorHAnsi" w:hAnsiTheme="minorHAnsi" w:cstheme="minorHAnsi"/>
-          <w:b/>
-          <w:bCs/>
-          <w:sz w:val="22"/>
-          <w:szCs w:val="22"/>
-        </w:rPr>
-      </w:pPr>
-      <w:r>
-        <w:rPr>
-          <w:rFonts w:asciiTheme="minorHAnsi" w:hAnsiTheme="minorHAnsi" w:cstheme="minorHAnsi"/>
-          <w:b/>
-          <w:bCs/>
-          <w:sz w:val="22"/>
-          <w:szCs w:val="22"/>
-        </w:rPr>
-        <w:t>Title:-Methods for interpreting and understanding deep neural networks</w:t>
-      </w:r>
-    </w:p>
-    <w:p>
-      <w:pPr>
-        <w:pStyle w:val="Standard"/>
-        <w:jc w:val="both"/>
-        <w:rPr>
-          <w:rFonts w:asciiTheme="minorHAnsi" w:hAnsiTheme="minorHAnsi" w:cstheme="minorHAnsi"/>
-          <w:b/>
-          <w:bCs/>
-          <w:sz w:val="22"/>
-          <w:szCs w:val="22"/>
-        </w:rPr>
-      </w:pPr>
-    </w:p>
-    <w:p>
-      <w:pPr>
-        <w:pStyle w:val="Standard"/>
-        <w:jc w:val="both"/>
-        <w:rPr>
-          <w:rFonts w:asciiTheme="minorHAnsi" w:hAnsiTheme="minorHAnsi" w:cstheme="minorHAnsi"/>
-          <w:b/>
-          <w:bCs/>
-          <w:sz w:val="22"/>
-          <w:szCs w:val="22"/>
-        </w:rPr>
-      </w:pPr>
-      <w:r>
-        <w:rPr>
-          <w:rFonts w:asciiTheme="minorHAnsi" w:hAnsiTheme="minorHAnsi" w:cstheme="minorHAnsi"/>
-          <w:sz w:val="22"/>
-          <w:szCs w:val="22"/>
-        </w:rPr>
-        <w:t xml:space="preserve">In this </w:t>
-      </w:r>
-      <w:proofErr w:type="gramStart"/>
-      <w:r>
-        <w:rPr>
-          <w:rFonts w:asciiTheme="minorHAnsi" w:hAnsiTheme="minorHAnsi" w:cstheme="minorHAnsi"/>
-          <w:sz w:val="22"/>
-          <w:szCs w:val="22"/>
-        </w:rPr>
-        <w:t>paper</w:t>
-      </w:r>
-      <w:proofErr w:type="gramEnd"/>
-      <w:r>
-        <w:rPr>
-          <w:rFonts w:asciiTheme="minorHAnsi" w:hAnsiTheme="minorHAnsi" w:cstheme="minorHAnsi"/>
-          <w:sz w:val="22"/>
-          <w:szCs w:val="22"/>
-        </w:rPr>
-        <w:t xml:space="preserve"> we have studied the problem of interpreting a deep neural network model and explaining its predictions.</w:t>
-      </w:r>
-    </w:p>
-    <w:p>
-      <w:pPr>
-        <w:pStyle w:val="Standard"/>
-        <w:jc w:val="both"/>
-        <w:rPr>
-          <w:rFonts w:asciiTheme="minorHAnsi" w:hAnsiTheme="minorHAnsi" w:cstheme="minorHAnsi"/>
-          <w:b/>
-          <w:bCs/>
-          <w:sz w:val="22"/>
-          <w:szCs w:val="22"/>
-        </w:rPr>
-      </w:pPr>
-      <w:r>
-        <w:rPr>
-          <w:rFonts w:asciiTheme="minorHAnsi" w:hAnsiTheme="minorHAnsi" w:cstheme="minorHAnsi"/>
-          <w:sz w:val="22"/>
-          <w:szCs w:val="22"/>
-        </w:rPr>
-        <w:t>Machine learning techniques such as deep neural networks</w:t>
-      </w:r>
-      <w:r>
-        <w:rPr>
-          <w:rFonts w:asciiTheme="minorHAnsi" w:hAnsiTheme="minorHAnsi" w:cstheme="minorHAnsi"/>
-          <w:b/>
-          <w:bCs/>
-          <w:sz w:val="22"/>
-          <w:szCs w:val="22"/>
-        </w:rPr>
-        <w:t xml:space="preserve"> </w:t>
-      </w:r>
-      <w:r>
-        <w:rPr>
-          <w:rFonts w:asciiTheme="minorHAnsi" w:hAnsiTheme="minorHAnsi" w:cstheme="minorHAnsi"/>
-          <w:sz w:val="22"/>
-          <w:szCs w:val="22"/>
-        </w:rPr>
-        <w:t xml:space="preserve">have become an indispensable tool for a wide range of </w:t>
-      </w:r>
-      <w:proofErr w:type="spellStart"/>
-      <w:r>
-        <w:rPr>
-          <w:rFonts w:asciiTheme="minorHAnsi" w:hAnsiTheme="minorHAnsi" w:cstheme="minorHAnsi"/>
-          <w:sz w:val="22"/>
-          <w:szCs w:val="22"/>
-        </w:rPr>
-        <w:t>applica-tions</w:t>
-      </w:r>
-      <w:proofErr w:type="spellEnd"/>
-      <w:r>
-        <w:rPr>
-          <w:rFonts w:asciiTheme="minorHAnsi" w:hAnsiTheme="minorHAnsi" w:cstheme="minorHAnsi"/>
-          <w:sz w:val="22"/>
-          <w:szCs w:val="22"/>
-        </w:rPr>
-        <w:t xml:space="preserve"> such as image classification, speech recognition, or natural</w:t>
-      </w:r>
-      <w:r>
-        <w:rPr>
-          <w:rFonts w:asciiTheme="minorHAnsi" w:hAnsiTheme="minorHAnsi" w:cstheme="minorHAnsi"/>
-          <w:b/>
-          <w:bCs/>
-          <w:sz w:val="22"/>
-          <w:szCs w:val="22"/>
-        </w:rPr>
-        <w:t xml:space="preserve"> </w:t>
-      </w:r>
-      <w:r>
-        <w:rPr>
-          <w:rFonts w:asciiTheme="minorHAnsi" w:hAnsiTheme="minorHAnsi" w:cstheme="minorHAnsi"/>
-          <w:sz w:val="22"/>
-          <w:szCs w:val="22"/>
-        </w:rPr>
-        <w:t>language processing.</w:t>
-      </w:r>
-      <w:r>
-        <w:rPr>
-          <w:rFonts w:asciiTheme="minorHAnsi" w:hAnsiTheme="minorHAnsi" w:cstheme="minorHAnsi"/>
-          <w:b/>
-          <w:bCs/>
-          <w:sz w:val="22"/>
-          <w:szCs w:val="22"/>
-        </w:rPr>
-        <w:t xml:space="preserve"> </w:t>
-      </w:r>
-      <w:r>
-        <w:rPr>
-          <w:rFonts w:asciiTheme="minorHAnsi" w:hAnsiTheme="minorHAnsi" w:cstheme="minorHAnsi"/>
-          <w:sz w:val="22"/>
-          <w:szCs w:val="22"/>
-        </w:rPr>
-        <w:t>Techniques for interpreting and understanding</w:t>
-      </w:r>
-      <w:r>
-        <w:rPr>
-          <w:rFonts w:asciiTheme="minorHAnsi" w:hAnsiTheme="minorHAnsi" w:cstheme="minorHAnsi"/>
-          <w:b/>
-          <w:bCs/>
-          <w:sz w:val="22"/>
-          <w:szCs w:val="22"/>
-        </w:rPr>
-        <w:t xml:space="preserve"> </w:t>
-      </w:r>
-      <w:r>
-        <w:rPr>
-          <w:rFonts w:asciiTheme="minorHAnsi" w:hAnsiTheme="minorHAnsi" w:cstheme="minorHAnsi"/>
-          <w:sz w:val="22"/>
-          <w:szCs w:val="22"/>
-        </w:rPr>
-        <w:t xml:space="preserve">what the model has learned have therefore become a key ingredient of a robust validation procedure. So interpretability has become more important in applications such as medicine or self-driving car, where the reliance of the model on the correct features </w:t>
-      </w:r>
-      <w:proofErr w:type="gramStart"/>
-      <w:r>
-        <w:rPr>
-          <w:rFonts w:asciiTheme="minorHAnsi" w:hAnsiTheme="minorHAnsi" w:cstheme="minorHAnsi"/>
-          <w:sz w:val="22"/>
-          <w:szCs w:val="22"/>
-        </w:rPr>
-        <w:t>must</w:t>
-      </w:r>
-      <w:r>
-        <w:rPr>
-          <w:rFonts w:asciiTheme="minorHAnsi" w:hAnsiTheme="minorHAnsi" w:cstheme="minorHAnsi"/>
-          <w:b/>
-          <w:bCs/>
-          <w:sz w:val="22"/>
-          <w:szCs w:val="22"/>
-        </w:rPr>
-        <w:t xml:space="preserve"> </w:t>
-      </w:r>
-      <w:r>
-        <w:rPr>
-          <w:rFonts w:asciiTheme="minorHAnsi" w:hAnsiTheme="minorHAnsi" w:cstheme="minorHAnsi"/>
-          <w:sz w:val="22"/>
-          <w:szCs w:val="22"/>
-        </w:rPr>
-        <w:t>be guaranteed</w:t>
-      </w:r>
-      <w:proofErr w:type="gramEnd"/>
-      <w:r>
-        <w:rPr>
-          <w:rFonts w:asciiTheme="minorHAnsi" w:hAnsiTheme="minorHAnsi" w:cstheme="minorHAnsi"/>
-          <w:sz w:val="22"/>
-          <w:szCs w:val="22"/>
-        </w:rPr>
-        <w:t>.</w:t>
-      </w:r>
-    </w:p>
-    <w:p>
-      <w:pPr>
-        <w:pStyle w:val="Standard"/>
-        <w:jc w:val="both"/>
-        <w:rPr>
-          <w:rFonts w:asciiTheme="minorHAnsi" w:hAnsiTheme="minorHAnsi" w:cstheme="minorHAnsi"/>
-          <w:b/>
-          <w:bCs/>
-          <w:sz w:val="22"/>
-          <w:szCs w:val="22"/>
-        </w:rPr>
-      </w:pPr>
-      <w:r>
-        <w:rPr>
-          <w:rFonts w:asciiTheme="minorHAnsi" w:hAnsiTheme="minorHAnsi" w:cstheme="minorHAnsi"/>
-          <w:b/>
-          <w:bCs/>
-          <w:sz w:val="22"/>
-          <w:szCs w:val="22"/>
-        </w:rPr>
-        <w:t>1. Interpreting DNN model:-</w:t>
-      </w:r>
-    </w:p>
-    <w:p>
-      <w:pPr>
-        <w:pStyle w:val="Standard"/>
-        <w:jc w:val="both"/>
-        <w:rPr>
-          <w:rFonts w:asciiTheme="minorHAnsi" w:hAnsiTheme="minorHAnsi" w:cstheme="minorHAnsi"/>
-          <w:sz w:val="22"/>
-          <w:szCs w:val="22"/>
-        </w:rPr>
-      </w:pPr>
-      <w:r>
-        <w:rPr>
-          <w:rFonts w:asciiTheme="minorHAnsi" w:hAnsiTheme="minorHAnsi" w:cstheme="minorHAnsi"/>
-          <w:sz w:val="22"/>
-          <w:szCs w:val="22"/>
-        </w:rPr>
-        <w:t>This section focuses on the problem of interpreting a concept</w:t>
-      </w:r>
-      <w:r>
-        <w:rPr>
-          <w:rFonts w:asciiTheme="minorHAnsi" w:hAnsiTheme="minorHAnsi" w:cstheme="minorHAnsi"/>
-          <w:b/>
-          <w:bCs/>
-          <w:sz w:val="22"/>
-          <w:szCs w:val="22"/>
-        </w:rPr>
-        <w:t xml:space="preserve"> </w:t>
-      </w:r>
-      <w:r>
-        <w:rPr>
-          <w:rFonts w:asciiTheme="minorHAnsi" w:hAnsiTheme="minorHAnsi" w:cstheme="minorHAnsi"/>
-          <w:sz w:val="22"/>
-          <w:szCs w:val="22"/>
-        </w:rPr>
-        <w:t xml:space="preserve">learned by a deep neural network (DNN). </w:t>
-      </w:r>
-      <w:r>
-        <w:rPr>
-          <w:rFonts w:asciiTheme="minorHAnsi" w:hAnsiTheme="minorHAnsi" w:cstheme="minorHAnsi"/>
-          <w:color w:val="222222"/>
-          <w:sz w:val="22"/>
-          <w:szCs w:val="22"/>
-          <w:shd w:val="clear" w:color="auto" w:fill="FFFFFF"/>
-        </w:rPr>
-        <w:t xml:space="preserve">A deep neural network (DNN) is an artificial neural network (ANN) with multiple layers between the input and output layers. </w:t>
-      </w:r>
-      <w:proofErr w:type="gramStart"/>
-      <w:r>
-        <w:rPr>
-          <w:rFonts w:asciiTheme="minorHAnsi" w:hAnsiTheme="minorHAnsi" w:cstheme="minorHAnsi"/>
-          <w:color w:val="222222"/>
-          <w:sz w:val="22"/>
-          <w:szCs w:val="22"/>
-          <w:shd w:val="clear" w:color="auto" w:fill="FFFFFF"/>
-        </w:rPr>
-        <w:t xml:space="preserve">The DNN finds the correct mathematical manipulation to turn the input into the output, whether it be a linear relationship or a non-linear </w:t>
-      </w:r>
-      <w:proofErr w:type="spellStart"/>
-      <w:r>
-        <w:rPr>
-          <w:rFonts w:asciiTheme="minorHAnsi" w:hAnsiTheme="minorHAnsi" w:cstheme="minorHAnsi"/>
-          <w:color w:val="222222"/>
-          <w:sz w:val="22"/>
-          <w:szCs w:val="22"/>
-          <w:shd w:val="clear" w:color="auto" w:fill="FFFFFF"/>
-        </w:rPr>
-        <w:t>relationship.</w:t>
-      </w:r>
-      <w:r>
-        <w:rPr>
-          <w:rFonts w:asciiTheme="minorHAnsi" w:hAnsiTheme="minorHAnsi" w:cstheme="minorHAnsi"/>
-          <w:sz w:val="22"/>
-          <w:szCs w:val="22"/>
-        </w:rPr>
-        <w:t>As</w:t>
-      </w:r>
-      <w:proofErr w:type="spellEnd"/>
-      <w:r>
-        <w:rPr>
-          <w:rFonts w:asciiTheme="minorHAnsi" w:hAnsiTheme="minorHAnsi" w:cstheme="minorHAnsi"/>
-          <w:sz w:val="22"/>
-          <w:szCs w:val="22"/>
-        </w:rPr>
-        <w:t xml:space="preserve"> well as DNN is a collection of</w:t>
-      </w:r>
-      <w:r>
-        <w:rPr>
-          <w:rFonts w:asciiTheme="minorHAnsi" w:hAnsiTheme="minorHAnsi" w:cstheme="minorHAnsi"/>
-          <w:b/>
-          <w:bCs/>
-          <w:sz w:val="22"/>
-          <w:szCs w:val="22"/>
-        </w:rPr>
-        <w:t xml:space="preserve"> </w:t>
-      </w:r>
-      <w:r>
-        <w:rPr>
-          <w:rFonts w:asciiTheme="minorHAnsi" w:hAnsiTheme="minorHAnsi" w:cstheme="minorHAnsi"/>
-          <w:sz w:val="22"/>
-          <w:szCs w:val="22"/>
-        </w:rPr>
-        <w:t>neurons organized in a sequence of multiple layers, where neurons</w:t>
-      </w:r>
-      <w:r>
-        <w:rPr>
-          <w:rFonts w:asciiTheme="minorHAnsi" w:hAnsiTheme="minorHAnsi" w:cstheme="minorHAnsi"/>
-          <w:b/>
-          <w:bCs/>
-          <w:sz w:val="22"/>
-          <w:szCs w:val="22"/>
-        </w:rPr>
-        <w:t xml:space="preserve"> </w:t>
-      </w:r>
-      <w:r>
-        <w:rPr>
-          <w:rFonts w:asciiTheme="minorHAnsi" w:hAnsiTheme="minorHAnsi" w:cstheme="minorHAnsi"/>
-          <w:sz w:val="22"/>
-          <w:szCs w:val="22"/>
-        </w:rPr>
-        <w:t>receive as input the neuron activations from the previous layer, and</w:t>
-      </w:r>
-      <w:r>
-        <w:rPr>
-          <w:rFonts w:asciiTheme="minorHAnsi" w:hAnsiTheme="minorHAnsi" w:cstheme="minorHAnsi"/>
-          <w:b/>
-          <w:bCs/>
-          <w:sz w:val="22"/>
-          <w:szCs w:val="22"/>
-        </w:rPr>
-        <w:t xml:space="preserve"> </w:t>
-      </w:r>
-      <w:r>
-        <w:rPr>
-          <w:rFonts w:asciiTheme="minorHAnsi" w:hAnsiTheme="minorHAnsi" w:cstheme="minorHAnsi"/>
-          <w:sz w:val="22"/>
-          <w:szCs w:val="22"/>
-        </w:rPr>
-        <w:t xml:space="preserve">perform a simple </w:t>
-      </w:r>
-      <w:proofErr w:type="spellStart"/>
-      <w:r>
-        <w:rPr>
-          <w:rFonts w:asciiTheme="minorHAnsi" w:hAnsiTheme="minorHAnsi" w:cstheme="minorHAnsi"/>
-          <w:sz w:val="22"/>
-          <w:szCs w:val="22"/>
-        </w:rPr>
-        <w:t>computation.The</w:t>
-      </w:r>
-      <w:proofErr w:type="spellEnd"/>
-      <w:r>
-        <w:rPr>
-          <w:rFonts w:asciiTheme="minorHAnsi" w:hAnsiTheme="minorHAnsi" w:cstheme="minorHAnsi"/>
-          <w:sz w:val="22"/>
-          <w:szCs w:val="22"/>
-        </w:rPr>
-        <w:t xml:space="preserve"> neurons of the network</w:t>
-      </w:r>
-      <w:r>
-        <w:rPr>
-          <w:rFonts w:asciiTheme="minorHAnsi" w:hAnsiTheme="minorHAnsi" w:cstheme="minorHAnsi"/>
-          <w:b/>
-          <w:bCs/>
-          <w:sz w:val="22"/>
-          <w:szCs w:val="22"/>
-        </w:rPr>
-        <w:t xml:space="preserve"> </w:t>
-      </w:r>
-      <w:r>
-        <w:rPr>
-          <w:rFonts w:asciiTheme="minorHAnsi" w:hAnsiTheme="minorHAnsi" w:cstheme="minorHAnsi"/>
-          <w:sz w:val="22"/>
-          <w:szCs w:val="22"/>
-        </w:rPr>
-        <w:t>jointly implement a complex nonlinear mapping from the input to</w:t>
-      </w:r>
-      <w:r>
-        <w:rPr>
-          <w:rFonts w:asciiTheme="minorHAnsi" w:hAnsiTheme="minorHAnsi" w:cstheme="minorHAnsi"/>
-          <w:b/>
-          <w:bCs/>
-          <w:sz w:val="22"/>
-          <w:szCs w:val="22"/>
-        </w:rPr>
-        <w:t xml:space="preserve"> </w:t>
-      </w:r>
-      <w:r>
-        <w:rPr>
-          <w:rFonts w:asciiTheme="minorHAnsi" w:hAnsiTheme="minorHAnsi" w:cstheme="minorHAnsi"/>
-          <w:sz w:val="22"/>
-          <w:szCs w:val="22"/>
-        </w:rPr>
-        <w:t>the output.</w:t>
-      </w:r>
-      <w:proofErr w:type="gramEnd"/>
-      <w:r>
-        <w:rPr>
-          <w:rFonts w:asciiTheme="minorHAnsi" w:hAnsiTheme="minorHAnsi" w:cstheme="minorHAnsi"/>
-          <w:sz w:val="22"/>
-          <w:szCs w:val="22"/>
-        </w:rPr>
-        <w:t xml:space="preserve"> This mapping </w:t>
-      </w:r>
-      <w:proofErr w:type="gramStart"/>
-      <w:r>
-        <w:rPr>
-          <w:rFonts w:asciiTheme="minorHAnsi" w:hAnsiTheme="minorHAnsi" w:cstheme="minorHAnsi"/>
-          <w:sz w:val="22"/>
-          <w:szCs w:val="22"/>
-        </w:rPr>
-        <w:t>is learned</w:t>
-      </w:r>
-      <w:proofErr w:type="gramEnd"/>
-      <w:r>
-        <w:rPr>
-          <w:rFonts w:asciiTheme="minorHAnsi" w:hAnsiTheme="minorHAnsi" w:cstheme="minorHAnsi"/>
-          <w:sz w:val="22"/>
-          <w:szCs w:val="22"/>
-        </w:rPr>
-        <w:t xml:space="preserve"> from the data by adapting the</w:t>
-      </w:r>
-      <w:r>
-        <w:rPr>
-          <w:rFonts w:asciiTheme="minorHAnsi" w:hAnsiTheme="minorHAnsi" w:cstheme="minorHAnsi"/>
-          <w:b/>
-          <w:bCs/>
-          <w:sz w:val="22"/>
-          <w:szCs w:val="22"/>
-        </w:rPr>
-        <w:t xml:space="preserve"> </w:t>
-      </w:r>
-      <w:r>
-        <w:rPr>
-          <w:rFonts w:asciiTheme="minorHAnsi" w:hAnsiTheme="minorHAnsi" w:cstheme="minorHAnsi"/>
-          <w:sz w:val="22"/>
-          <w:szCs w:val="22"/>
-        </w:rPr>
-        <w:t>weights of each neuron using a technique called error backpropagation.</w:t>
+          <w:sz w:val="22"/>
+          <w:szCs w:val="22"/>
+        </w:rPr>
+        <w:t>Deep neural network)  is a collection of  neurons. These neurons receive the neuron activations as input from the previous layers. The neural network forms a complex nonlinear mapping from input to output.</w:t>
       </w:r>
     </w:p>
     <w:p>
@@ -1712,7 +1545,6 @@
           <w:ilvl w:val="1"/>
           <w:numId w:val="6"/>
         </w:numPr>
-        <w:jc w:val="both"/>
         <w:rPr>
           <w:rFonts w:asciiTheme="minorHAnsi" w:hAnsiTheme="minorHAnsi" w:cstheme="minorHAnsi"/>
           <w:sz w:val="22"/>
@@ -1732,20 +1564,19 @@
       <w:pPr>
         <w:pStyle w:val="Default"/>
         <w:ind w:left="360"/>
-        <w:jc w:val="both"/>
-        <w:rPr>
-          <w:rFonts w:asciiTheme="minorHAnsi" w:hAnsiTheme="minorHAnsi" w:cstheme="minorHAnsi"/>
-          <w:sz w:val="22"/>
-          <w:szCs w:val="22"/>
-        </w:rPr>
-      </w:pPr>
-      <w:r>
-        <w:rPr>
-          <w:rFonts w:asciiTheme="minorHAnsi" w:hAnsiTheme="minorHAnsi" w:cstheme="minorHAnsi"/>
-          <w:sz w:val="22"/>
-          <w:szCs w:val="22"/>
-        </w:rPr>
-        <w:t xml:space="preserve">Activation maximization is an analysis framework that searches for an input pattern that produces a maximum model response for a quantity of </w:t>
+        <w:rPr>
+          <w:rFonts w:asciiTheme="minorHAnsi" w:hAnsiTheme="minorHAnsi" w:cstheme="minorHAnsi"/>
+          <w:sz w:val="22"/>
+          <w:szCs w:val="22"/>
+        </w:rPr>
+      </w:pPr>
+      <w:r>
+        <w:rPr>
+          <w:rFonts w:asciiTheme="minorHAnsi" w:hAnsiTheme="minorHAnsi" w:cstheme="minorHAnsi"/>
+          <w:sz w:val="22"/>
+          <w:szCs w:val="22"/>
+        </w:rPr>
+        <w:t xml:space="preserve">Activation maximization is as technique that maximizes the activation of hidden units after giving the desired output class. It is a type of analysis </w:t>
       </w:r>
       <w:proofErr w:type="gramStart"/>
       <w:r>
@@ -1754,7 +1585,7 @@
           <w:sz w:val="22"/>
           <w:szCs w:val="22"/>
         </w:rPr>
-        <w:t>interest .</w:t>
+        <w:t>framework which</w:t>
       </w:r>
       <w:proofErr w:type="gramEnd"/>
       <w:r>
@@ -1763,32 +1594,12 @@
           <w:sz w:val="22"/>
           <w:szCs w:val="22"/>
         </w:rPr>
-        <w:t xml:space="preserve"> </w:t>
-      </w:r>
-    </w:p>
-    <w:p>
-      <w:pPr>
-        <w:pStyle w:val="Default"/>
-        <w:jc w:val="both"/>
-        <w:rPr>
-          <w:rFonts w:asciiTheme="minorHAnsi" w:hAnsiTheme="minorHAnsi" w:cstheme="minorHAnsi"/>
-          <w:sz w:val="22"/>
-          <w:szCs w:val="22"/>
-        </w:rPr>
-      </w:pPr>
-      <w:r>
-        <w:rPr>
-          <w:rFonts w:asciiTheme="minorHAnsi" w:hAnsiTheme="minorHAnsi" w:cstheme="minorHAnsi"/>
-          <w:sz w:val="22"/>
-          <w:szCs w:val="22"/>
-        </w:rPr>
-        <w:tab/>
+        <w:t xml:space="preserve"> searches for an input pattern that produces a maximum model response for a specific output.</w:t>
       </w:r>
     </w:p>
     <w:p>
       <w:pPr>
         <w:pStyle w:val="Standard"/>
-        <w:jc w:val="both"/>
         <w:rPr>
           <w:rFonts w:asciiTheme="minorHAnsi" w:hAnsiTheme="minorHAnsi" w:cstheme="minorHAnsi"/>
           <w:b/>
@@ -1797,6 +1608,7 @@
           <w:szCs w:val="22"/>
         </w:rPr>
       </w:pPr>
+      <w:proofErr w:type="gramStart"/>
       <w:r>
         <w:rPr>
           <w:rFonts w:asciiTheme="minorHAnsi" w:hAnsiTheme="minorHAnsi" w:cstheme="minorHAnsi"/>
@@ -1805,175 +1617,10 @@
           <w:sz w:val="22"/>
           <w:szCs w:val="22"/>
         </w:rPr>
-        <w:t>2. Explaining DNN decisions</w:t>
-      </w:r>
-    </w:p>
-    <w:p>
-      <w:pPr>
-        <w:pStyle w:val="Standard"/>
-        <w:jc w:val="both"/>
-        <w:rPr>
-          <w:rFonts w:asciiTheme="minorHAnsi" w:hAnsiTheme="minorHAnsi" w:cstheme="minorHAnsi"/>
-          <w:sz w:val="22"/>
-          <w:szCs w:val="22"/>
-        </w:rPr>
-      </w:pPr>
-      <w:r>
-        <w:rPr>
-          <w:rFonts w:asciiTheme="minorHAnsi" w:hAnsiTheme="minorHAnsi" w:cstheme="minorHAnsi"/>
-          <w:sz w:val="22"/>
-          <w:szCs w:val="22"/>
-        </w:rPr>
-        <w:t xml:space="preserve">In this section, we take input for a given data point x, which is used to find representative of a certain </w:t>
-      </w:r>
-      <w:r>
-        <w:rPr>
-          <w:rFonts w:asciiTheme="minorHAnsi" w:hAnsiTheme="minorHAnsi" w:cstheme="minorHAnsi"/>
-          <w:sz w:val="22"/>
-          <w:szCs w:val="22"/>
-        </w:rPr>
-        <w:lastRenderedPageBreak/>
-        <w:t xml:space="preserve">concept ω c encoded at the output of the deep neural network (DNN). The output neuron that encodes this concept can be described as a function f </w:t>
-      </w:r>
-      <w:proofErr w:type="gramStart"/>
-      <w:r>
-        <w:rPr>
-          <w:rFonts w:asciiTheme="minorHAnsi" w:hAnsiTheme="minorHAnsi" w:cstheme="minorHAnsi"/>
-          <w:sz w:val="22"/>
-          <w:szCs w:val="22"/>
-        </w:rPr>
-        <w:t>( x</w:t>
+        <w:t>2.Layer</w:t>
       </w:r>
       <w:proofErr w:type="gramEnd"/>
       <w:r>
-        <w:rPr>
-          <w:rFonts w:asciiTheme="minorHAnsi" w:hAnsiTheme="minorHAnsi" w:cstheme="minorHAnsi"/>
-          <w:sz w:val="22"/>
-          <w:szCs w:val="22"/>
-        </w:rPr>
-        <w:t xml:space="preserve"> ) of the input. Data point x can be viewed as a collection of features </w:t>
-      </w:r>
-      <w:proofErr w:type="gramStart"/>
-      <w:r>
-        <w:rPr>
-          <w:rFonts w:asciiTheme="minorHAnsi" w:hAnsiTheme="minorHAnsi" w:cstheme="minorHAnsi"/>
-          <w:sz w:val="22"/>
-          <w:szCs w:val="22"/>
-        </w:rPr>
-        <w:t>( x</w:t>
-      </w:r>
-      <w:proofErr w:type="gramEnd"/>
-      <w:r>
-        <w:rPr>
-          <w:rFonts w:asciiTheme="minorHAnsi" w:hAnsiTheme="minorHAnsi" w:cstheme="minorHAnsi"/>
-          <w:sz w:val="22"/>
-          <w:szCs w:val="22"/>
-        </w:rPr>
-        <w:t xml:space="preserve"> </w:t>
-      </w:r>
-      <w:proofErr w:type="spellStart"/>
-      <w:r>
-        <w:rPr>
-          <w:rFonts w:asciiTheme="minorHAnsi" w:hAnsiTheme="minorHAnsi" w:cstheme="minorHAnsi"/>
-          <w:sz w:val="22"/>
-          <w:szCs w:val="22"/>
-        </w:rPr>
-        <w:t>i</w:t>
-      </w:r>
-      <w:proofErr w:type="spellEnd"/>
-      <w:r>
-        <w:rPr>
-          <w:rFonts w:asciiTheme="minorHAnsi" w:hAnsiTheme="minorHAnsi" w:cstheme="minorHAnsi"/>
-          <w:sz w:val="22"/>
-          <w:szCs w:val="22"/>
-        </w:rPr>
-        <w:t xml:space="preserve"> ) di = 1 , and to assign to each of these, a score R </w:t>
-      </w:r>
-      <w:proofErr w:type="spellStart"/>
-      <w:r>
-        <w:rPr>
-          <w:rFonts w:asciiTheme="minorHAnsi" w:hAnsiTheme="minorHAnsi" w:cstheme="minorHAnsi"/>
-          <w:sz w:val="22"/>
-          <w:szCs w:val="22"/>
-        </w:rPr>
-        <w:t>i</w:t>
-      </w:r>
-      <w:proofErr w:type="spellEnd"/>
-      <w:r>
-        <w:rPr>
-          <w:rFonts w:asciiTheme="minorHAnsi" w:hAnsiTheme="minorHAnsi" w:cstheme="minorHAnsi"/>
-          <w:sz w:val="22"/>
-          <w:szCs w:val="22"/>
-        </w:rPr>
-        <w:t xml:space="preserve"> determining how relevant the feature x </w:t>
-      </w:r>
-      <w:proofErr w:type="spellStart"/>
-      <w:r>
-        <w:rPr>
-          <w:rFonts w:asciiTheme="minorHAnsi" w:hAnsiTheme="minorHAnsi" w:cstheme="minorHAnsi"/>
-          <w:sz w:val="22"/>
-          <w:szCs w:val="22"/>
-        </w:rPr>
-        <w:t>i</w:t>
-      </w:r>
-      <w:proofErr w:type="spellEnd"/>
-      <w:r>
-        <w:rPr>
-          <w:rFonts w:asciiTheme="minorHAnsi" w:hAnsiTheme="minorHAnsi" w:cstheme="minorHAnsi"/>
-          <w:sz w:val="22"/>
-          <w:szCs w:val="22"/>
-        </w:rPr>
-        <w:t xml:space="preserve"> is for explaining f ( x ) .</w:t>
-      </w:r>
-    </w:p>
-    <w:p>
-      <w:pPr>
-        <w:pStyle w:val="Standard"/>
-        <w:jc w:val="both"/>
-        <w:rPr>
-          <w:rFonts w:asciiTheme="minorHAnsi" w:hAnsiTheme="minorHAnsi" w:cstheme="minorHAnsi"/>
-          <w:sz w:val="22"/>
-          <w:szCs w:val="22"/>
-        </w:rPr>
-      </w:pPr>
-    </w:p>
-    <w:p>
-      <w:pPr>
-        <w:pStyle w:val="Standard"/>
-        <w:jc w:val="both"/>
-        <w:rPr>
-          <w:rFonts w:asciiTheme="minorHAnsi" w:hAnsiTheme="minorHAnsi" w:cstheme="minorHAnsi"/>
-          <w:sz w:val="22"/>
-          <w:szCs w:val="22"/>
-        </w:rPr>
-      </w:pPr>
-    </w:p>
-    <w:p>
-      <w:pPr>
-        <w:pStyle w:val="Standard"/>
-        <w:jc w:val="both"/>
-        <w:rPr>
-          <w:rFonts w:asciiTheme="minorHAnsi" w:hAnsiTheme="minorHAnsi" w:cstheme="minorHAnsi"/>
-          <w:sz w:val="22"/>
-          <w:szCs w:val="22"/>
-        </w:rPr>
-      </w:pPr>
-    </w:p>
-    <w:p>
-      <w:pPr>
-        <w:pStyle w:val="Standard"/>
-        <w:jc w:val="both"/>
-        <w:rPr>
-          <w:rFonts w:asciiTheme="minorHAnsi" w:hAnsiTheme="minorHAnsi" w:cstheme="minorHAnsi"/>
-          <w:sz w:val="22"/>
-          <w:szCs w:val="22"/>
-        </w:rPr>
-      </w:pPr>
-    </w:p>
-    <w:p>
-      <w:pPr>
-        <w:pStyle w:val="Standard"/>
-        <w:jc w:val="both"/>
         <w:rPr>
           <w:rFonts w:asciiTheme="minorHAnsi" w:hAnsiTheme="minorHAnsi" w:cstheme="minorHAnsi"/>
           <w:b/>
@@ -1981,9 +1628,77 @@
           <w:sz w:val="22"/>
           <w:szCs w:val="22"/>
         </w:rPr>
+        <w:t>-wise relevance propagation (LRP)</w:t>
+      </w:r>
+    </w:p>
+    <w:p>
+      <w:pPr>
+        <w:pStyle w:val="Standard"/>
+        <w:jc w:val="both"/>
+        <w:rPr>
+          <w:rFonts w:asciiTheme="minorHAnsi" w:hAnsiTheme="minorHAnsi" w:cstheme="minorHAnsi"/>
+          <w:sz w:val="22"/>
+          <w:szCs w:val="22"/>
+        </w:rPr>
       </w:pPr>
       <w:proofErr w:type="gramStart"/>
       <w:r>
+        <w:rPr>
+          <w:rFonts w:asciiTheme="minorHAnsi" w:hAnsiTheme="minorHAnsi" w:cstheme="minorHAnsi"/>
+          <w:sz w:val="22"/>
+          <w:szCs w:val="22"/>
+        </w:rPr>
+        <w:t>LRP(</w:t>
+      </w:r>
+      <w:proofErr w:type="gramEnd"/>
+      <w:r>
+        <w:rPr>
+          <w:rFonts w:asciiTheme="minorHAnsi" w:hAnsiTheme="minorHAnsi" w:cstheme="minorHAnsi"/>
+          <w:sz w:val="22"/>
+          <w:szCs w:val="22"/>
+        </w:rPr>
+        <w:t xml:space="preserve">Layer-wise propagation) is a backward propagation technique. In </w:t>
+      </w:r>
+      <w:proofErr w:type="gramStart"/>
+      <w:r>
+        <w:rPr>
+          <w:rFonts w:asciiTheme="minorHAnsi" w:hAnsiTheme="minorHAnsi" w:cstheme="minorHAnsi"/>
+          <w:sz w:val="22"/>
+          <w:szCs w:val="22"/>
+        </w:rPr>
+        <w:t>LRP</w:t>
+      </w:r>
+      <w:proofErr w:type="gramEnd"/>
+      <w:r>
+        <w:rPr>
+          <w:rFonts w:asciiTheme="minorHAnsi" w:hAnsiTheme="minorHAnsi" w:cstheme="minorHAnsi"/>
+          <w:sz w:val="22"/>
+          <w:szCs w:val="22"/>
+        </w:rPr>
+        <w:t xml:space="preserve"> technique is based on conservation principle. In neural network each neuron receives a share of output network that </w:t>
+      </w:r>
+      <w:proofErr w:type="gramStart"/>
+      <w:r>
+        <w:rPr>
+          <w:rFonts w:asciiTheme="minorHAnsi" w:hAnsiTheme="minorHAnsi" w:cstheme="minorHAnsi"/>
+          <w:sz w:val="22"/>
+          <w:szCs w:val="22"/>
+        </w:rPr>
+        <w:t>is  the</w:t>
+      </w:r>
+      <w:proofErr w:type="gramEnd"/>
+      <w:r>
+        <w:rPr>
+          <w:rFonts w:asciiTheme="minorHAnsi" w:hAnsiTheme="minorHAnsi" w:cstheme="minorHAnsi"/>
+          <w:sz w:val="22"/>
+          <w:szCs w:val="22"/>
+        </w:rPr>
+        <w:t xml:space="preserve"> signal from output layer and redistributes it to previous layers in equal amount until input neurons are reached.</w:t>
+      </w:r>
+    </w:p>
+    <w:p>
+      <w:pPr>
+        <w:pStyle w:val="Standard"/>
         <w:rPr>
           <w:rFonts w:asciiTheme="minorHAnsi" w:hAnsiTheme="minorHAnsi" w:cstheme="minorHAnsi"/>
           <w:b/>
@@ -1991,9 +1706,8 @@
           <w:sz w:val="22"/>
           <w:szCs w:val="22"/>
         </w:rPr>
-        <w:t>3.Layer</w:t>
-      </w:r>
-      <w:proofErr w:type="gramEnd"/>
+      </w:pPr>
+      <w:proofErr w:type="gramStart"/>
       <w:r>
         <w:rPr>
           <w:rFonts w:asciiTheme="minorHAnsi" w:hAnsiTheme="minorHAnsi" w:cstheme="minorHAnsi"/>
@@ -2002,50 +1716,11 @@
           <w:sz w:val="22"/>
           <w:szCs w:val="22"/>
         </w:rPr>
-        <w:t>-wise relevance propagation (LRP)</w:t>
-      </w:r>
-    </w:p>
-    <w:p>
-      <w:pPr>
-        <w:pStyle w:val="Standard"/>
-        <w:jc w:val="both"/>
-        <w:rPr>
-          <w:rFonts w:asciiTheme="minorHAnsi" w:hAnsiTheme="minorHAnsi" w:cstheme="minorHAnsi"/>
-          <w:sz w:val="22"/>
-          <w:szCs w:val="22"/>
-        </w:rPr>
-      </w:pPr>
-      <w:r>
-        <w:rPr>
-          <w:rFonts w:asciiTheme="minorHAnsi" w:hAnsiTheme="minorHAnsi" w:cstheme="minorHAnsi"/>
-          <w:sz w:val="22"/>
-          <w:szCs w:val="22"/>
-        </w:rPr>
-        <w:t xml:space="preserve">LRP is a backward propagation technique designed for explanation. The LRP technique </w:t>
-      </w:r>
-      <w:proofErr w:type="gramStart"/>
-      <w:r>
-        <w:rPr>
-          <w:rFonts w:asciiTheme="minorHAnsi" w:hAnsiTheme="minorHAnsi" w:cstheme="minorHAnsi"/>
-          <w:sz w:val="22"/>
-          <w:szCs w:val="22"/>
-        </w:rPr>
-        <w:t>is based</w:t>
+        <w:lastRenderedPageBreak/>
+        <w:t>3.Evaluating</w:t>
       </w:r>
       <w:proofErr w:type="gramEnd"/>
       <w:r>
-        <w:rPr>
-          <w:rFonts w:asciiTheme="minorHAnsi" w:hAnsiTheme="minorHAnsi" w:cstheme="minorHAnsi"/>
-          <w:sz w:val="22"/>
-          <w:szCs w:val="22"/>
-        </w:rPr>
-        <w:t xml:space="preserve"> on conservation principle, where each neuron receives a share of the network output, and redistributes it to its predecessors in equal amount, until the input variables are reached. </w:t>
-      </w:r>
-    </w:p>
-    <w:p>
-      <w:pPr>
-        <w:pStyle w:val="Standard"/>
-        <w:jc w:val="both"/>
         <w:rPr>
           <w:rFonts w:asciiTheme="minorHAnsi" w:hAnsiTheme="minorHAnsi" w:cstheme="minorHAnsi"/>
           <w:b/>
@@ -2053,9 +1728,94 @@
           <w:sz w:val="22"/>
           <w:szCs w:val="22"/>
         </w:rPr>
-      </w:pPr>
-      <w:proofErr w:type="gramStart"/>
-      <w:r>
+        <w:t xml:space="preserve"> explanation quality</w:t>
+      </w:r>
+    </w:p>
+    <w:p>
+      <w:pPr>
+        <w:pStyle w:val="Standard"/>
+        <w:rPr>
+          <w:rFonts w:asciiTheme="minorHAnsi" w:hAnsiTheme="minorHAnsi" w:cstheme="minorHAnsi"/>
+          <w:sz w:val="22"/>
+          <w:szCs w:val="22"/>
+        </w:rPr>
+      </w:pPr>
+      <w:r>
+        <w:rPr>
+          <w:rFonts w:asciiTheme="minorHAnsi" w:hAnsiTheme="minorHAnsi" w:cstheme="minorHAnsi"/>
+          <w:sz w:val="22"/>
+          <w:szCs w:val="22"/>
+        </w:rPr>
+        <w:t xml:space="preserve">Following are some strategies for evaluating the quality of </w:t>
+      </w:r>
+      <w:proofErr w:type="spellStart"/>
+      <w:r>
+        <w:rPr>
+          <w:rFonts w:asciiTheme="minorHAnsi" w:hAnsiTheme="minorHAnsi" w:cstheme="minorHAnsi"/>
+          <w:sz w:val="22"/>
+          <w:szCs w:val="22"/>
+        </w:rPr>
+        <w:t>explaination</w:t>
+      </w:r>
+      <w:proofErr w:type="spellEnd"/>
+    </w:p>
+    <w:p>
+      <w:pPr>
+        <w:pStyle w:val="Standard"/>
+        <w:rPr>
+          <w:rFonts w:asciiTheme="minorHAnsi" w:hAnsiTheme="minorHAnsi" w:cstheme="minorHAnsi"/>
+          <w:sz w:val="22"/>
+          <w:szCs w:val="22"/>
+        </w:rPr>
+      </w:pPr>
+      <w:r>
+        <w:rPr>
+          <w:rFonts w:asciiTheme="minorHAnsi" w:hAnsiTheme="minorHAnsi" w:cstheme="minorHAnsi"/>
+          <w:sz w:val="22"/>
+          <w:szCs w:val="22"/>
+        </w:rPr>
+        <w:t>4.1. Transfer with a simple task</w:t>
+      </w:r>
+    </w:p>
+    <w:p>
+      <w:pPr>
+        <w:pStyle w:val="Standard"/>
+        <w:rPr>
+          <w:rFonts w:asciiTheme="minorHAnsi" w:hAnsiTheme="minorHAnsi" w:cstheme="minorHAnsi"/>
+          <w:sz w:val="22"/>
+          <w:szCs w:val="22"/>
+        </w:rPr>
+      </w:pPr>
+      <w:r>
+        <w:rPr>
+          <w:rFonts w:asciiTheme="minorHAnsi" w:hAnsiTheme="minorHAnsi" w:cstheme="minorHAnsi"/>
+          <w:sz w:val="22"/>
+          <w:szCs w:val="22"/>
+        </w:rPr>
+        <w:t>4.2. Explanation continuity</w:t>
+      </w:r>
+    </w:p>
+    <w:p>
+      <w:pPr>
+        <w:pStyle w:val="Standard"/>
+        <w:rPr>
+          <w:rFonts w:asciiTheme="minorHAnsi" w:hAnsiTheme="minorHAnsi" w:cstheme="minorHAnsi"/>
+          <w:sz w:val="22"/>
+          <w:szCs w:val="22"/>
+        </w:rPr>
+      </w:pPr>
+      <w:r>
+        <w:rPr>
+          <w:rFonts w:asciiTheme="minorHAnsi" w:hAnsiTheme="minorHAnsi" w:cstheme="minorHAnsi"/>
+          <w:sz w:val="22"/>
+          <w:szCs w:val="22"/>
+        </w:rPr>
+        <w:t>4.3 Explanation selectivity</w:t>
+      </w:r>
+    </w:p>
+    <w:p>
+      <w:pPr>
+        <w:pStyle w:val="Standard"/>
         <w:rPr>
           <w:rFonts w:asciiTheme="minorHAnsi" w:hAnsiTheme="minorHAnsi" w:cstheme="minorHAnsi"/>
           <w:b/>
@@ -2063,9 +1823,8 @@
           <w:sz w:val="22"/>
           <w:szCs w:val="22"/>
         </w:rPr>
-        <w:t>4.Evaluating</w:t>
-      </w:r>
-      <w:proofErr w:type="gramEnd"/>
+      </w:pPr>
+      <w:proofErr w:type="gramStart"/>
       <w:r>
         <w:rPr>
           <w:rFonts w:asciiTheme="minorHAnsi" w:hAnsiTheme="minorHAnsi" w:cstheme="minorHAnsi"/>
@@ -2074,27 +1833,19 @@
           <w:sz w:val="22"/>
           <w:szCs w:val="22"/>
         </w:rPr>
-        <w:t xml:space="preserve"> explanation quality</w:t>
-      </w:r>
+        <w:t>4.Applications</w:t>
+      </w:r>
+      <w:proofErr w:type="gramEnd"/>
     </w:p>
     <w:p>
       <w:pPr>
         <w:pStyle w:val="Standard"/>
-        <w:jc w:val="both"/>
-        <w:rPr>
-          <w:rFonts w:asciiTheme="minorHAnsi" w:hAnsiTheme="minorHAnsi" w:cstheme="minorHAnsi"/>
-          <w:sz w:val="22"/>
-          <w:szCs w:val="22"/>
-        </w:rPr>
-      </w:pPr>
-      <w:r>
-        <w:rPr>
-          <w:rFonts w:asciiTheme="minorHAnsi" w:hAnsiTheme="minorHAnsi" w:cstheme="minorHAnsi"/>
-          <w:sz w:val="22"/>
-          <w:szCs w:val="22"/>
-        </w:rPr>
-        <w:t xml:space="preserve">Some strategies </w:t>
-      </w:r>
+        <w:rPr>
+          <w:rFonts w:asciiTheme="minorHAnsi" w:hAnsiTheme="minorHAnsi" w:cstheme="minorHAnsi"/>
+          <w:sz w:val="22"/>
+          <w:szCs w:val="22"/>
+        </w:rPr>
+      </w:pPr>
       <w:proofErr w:type="gramStart"/>
       <w:r>
         <w:rPr>
@@ -2102,7 +1853,7 @@
           <w:sz w:val="22"/>
           <w:szCs w:val="22"/>
         </w:rPr>
-        <w:t>to systematically and objectively assess</w:t>
+        <w:t>1)Model</w:t>
       </w:r>
       <w:proofErr w:type="gramEnd"/>
       <w:r>
@@ -2111,155 +1862,59 @@
           <w:sz w:val="22"/>
           <w:szCs w:val="22"/>
         </w:rPr>
-        <w:t xml:space="preserve"> the quality of explanations.</w:t>
+        <w:t xml:space="preserve"> validation</w:t>
       </w:r>
     </w:p>
     <w:p>
       <w:pPr>
         <w:pStyle w:val="Standard"/>
-        <w:jc w:val="both"/>
-        <w:rPr>
-          <w:rFonts w:asciiTheme="minorHAnsi" w:hAnsiTheme="minorHAnsi" w:cstheme="minorHAnsi"/>
-          <w:sz w:val="22"/>
-          <w:szCs w:val="22"/>
-        </w:rPr>
-      </w:pPr>
-      <w:r>
-        <w:rPr>
-          <w:rFonts w:asciiTheme="minorHAnsi" w:hAnsiTheme="minorHAnsi" w:cstheme="minorHAnsi"/>
-          <w:sz w:val="22"/>
-          <w:szCs w:val="22"/>
-        </w:rPr>
-        <w:t>4.1. Transfer with a simple task</w:t>
+        <w:rPr>
+          <w:rFonts w:asciiTheme="minorHAnsi" w:hAnsiTheme="minorHAnsi" w:cstheme="minorHAnsi"/>
+          <w:sz w:val="22"/>
+          <w:szCs w:val="22"/>
+        </w:rPr>
+      </w:pPr>
+      <w:proofErr w:type="gramStart"/>
+      <w:r>
+        <w:rPr>
+          <w:rFonts w:asciiTheme="minorHAnsi" w:hAnsiTheme="minorHAnsi" w:cstheme="minorHAnsi"/>
+          <w:sz w:val="22"/>
+          <w:szCs w:val="22"/>
+        </w:rPr>
+        <w:t>2)Analysis</w:t>
+      </w:r>
+      <w:proofErr w:type="gramEnd"/>
+      <w:r>
+        <w:rPr>
+          <w:rFonts w:asciiTheme="minorHAnsi" w:hAnsiTheme="minorHAnsi" w:cstheme="minorHAnsi"/>
+          <w:sz w:val="22"/>
+          <w:szCs w:val="22"/>
+        </w:rPr>
+        <w:t xml:space="preserve"> of scientific data</w:t>
       </w:r>
     </w:p>
     <w:p>
       <w:pPr>
         <w:pStyle w:val="Standard"/>
-        <w:jc w:val="both"/>
-        <w:rPr>
-          <w:rFonts w:asciiTheme="minorHAnsi" w:hAnsiTheme="minorHAnsi" w:cstheme="minorHAnsi"/>
-          <w:sz w:val="22"/>
-          <w:szCs w:val="22"/>
-        </w:rPr>
-      </w:pPr>
-      <w:r>
-        <w:rPr>
-          <w:rFonts w:asciiTheme="minorHAnsi" w:hAnsiTheme="minorHAnsi" w:cstheme="minorHAnsi"/>
-          <w:sz w:val="22"/>
-          <w:szCs w:val="22"/>
-        </w:rPr>
-        <w:t>4.2. Explanation continuity</w:t>
-      </w:r>
+        <w:rPr>
+          <w:rFonts w:asciiTheme="minorHAnsi" w:hAnsiTheme="minorHAnsi" w:cstheme="minorHAnsi"/>
+          <w:sz w:val="22"/>
+          <w:szCs w:val="22"/>
+        </w:rPr>
+      </w:pPr>
     </w:p>
     <w:p>
       <w:pPr>
         <w:pStyle w:val="Standard"/>
-        <w:jc w:val="both"/>
-        <w:rPr>
-          <w:rFonts w:asciiTheme="minorHAnsi" w:hAnsiTheme="minorHAnsi" w:cstheme="minorHAnsi"/>
-          <w:sz w:val="22"/>
-          <w:szCs w:val="22"/>
-        </w:rPr>
-      </w:pPr>
-      <w:r>
-        <w:rPr>
-          <w:rFonts w:asciiTheme="minorHAnsi" w:hAnsiTheme="minorHAnsi" w:cstheme="minorHAnsi"/>
-          <w:sz w:val="22"/>
-          <w:szCs w:val="22"/>
-        </w:rPr>
-        <w:t>4.3 Explanation selectivity</w:t>
-      </w:r>
-    </w:p>
-    <w:p>
-      <w:pPr>
-        <w:pStyle w:val="Standard"/>
-        <w:jc w:val="both"/>
-        <w:rPr>
-          <w:rFonts w:asciiTheme="minorHAnsi" w:hAnsiTheme="minorHAnsi" w:cstheme="minorHAnsi"/>
-          <w:sz w:val="22"/>
-          <w:szCs w:val="22"/>
-        </w:rPr>
-      </w:pPr>
-      <w:proofErr w:type="gramStart"/>
-      <w:r>
-        <w:rPr>
-          <w:rFonts w:asciiTheme="minorHAnsi" w:hAnsiTheme="minorHAnsi" w:cstheme="minorHAnsi"/>
-          <w:sz w:val="22"/>
-          <w:szCs w:val="22"/>
-        </w:rPr>
-        <w:t>4.1</w:t>
-      </w:r>
-      <w:proofErr w:type="gramEnd"/>
-      <w:r>
-        <w:rPr>
-          <w:rFonts w:asciiTheme="minorHAnsi" w:hAnsiTheme="minorHAnsi" w:cstheme="minorHAnsi"/>
-          <w:sz w:val="22"/>
-          <w:szCs w:val="22"/>
-        </w:rPr>
-        <w:t xml:space="preserve"> discusses how a simple related task can serve as a proxy for that purpose. 4.2 </w:t>
-      </w:r>
-      <w:proofErr w:type="gramStart"/>
-      <w:r>
-        <w:rPr>
-          <w:rFonts w:asciiTheme="minorHAnsi" w:hAnsiTheme="minorHAnsi" w:cstheme="minorHAnsi"/>
-          <w:sz w:val="22"/>
-          <w:szCs w:val="22"/>
-        </w:rPr>
-        <w:t>and</w:t>
-      </w:r>
-      <w:proofErr w:type="gramEnd"/>
-      <w:r>
-        <w:rPr>
-          <w:rFonts w:asciiTheme="minorHAnsi" w:hAnsiTheme="minorHAnsi" w:cstheme="minorHAnsi"/>
-          <w:sz w:val="22"/>
-          <w:szCs w:val="22"/>
-        </w:rPr>
-        <w:t xml:space="preserve"> 4.3 discuss how to perform such quality assesse-</w:t>
-      </w:r>
-      <w:proofErr w:type="spellStart"/>
-      <w:r>
-        <w:rPr>
-          <w:rFonts w:asciiTheme="minorHAnsi" w:hAnsiTheme="minorHAnsi" w:cstheme="minorHAnsi"/>
-          <w:sz w:val="22"/>
-          <w:szCs w:val="22"/>
-        </w:rPr>
-        <w:t>ment</w:t>
-      </w:r>
-      <w:proofErr w:type="spellEnd"/>
-      <w:r>
-        <w:rPr>
-          <w:rFonts w:asciiTheme="minorHAnsi" w:hAnsiTheme="minorHAnsi" w:cstheme="minorHAnsi"/>
-          <w:sz w:val="22"/>
-          <w:szCs w:val="22"/>
-        </w:rPr>
-        <w:t xml:space="preserve"> by looking analytically at the explanation function and its relation to the prediction.</w:t>
-      </w:r>
-    </w:p>
-    <w:p>
-      <w:pPr>
-        <w:pStyle w:val="Standard"/>
-        <w:jc w:val="both"/>
-        <w:rPr>
-          <w:rFonts w:asciiTheme="minorHAnsi" w:hAnsiTheme="minorHAnsi" w:cstheme="minorHAnsi"/>
-          <w:sz w:val="22"/>
-          <w:szCs w:val="22"/>
-        </w:rPr>
-      </w:pPr>
-    </w:p>
-    <w:p>
-      <w:pPr>
-        <w:pStyle w:val="Standard"/>
-        <w:jc w:val="both"/>
         <w:rPr>
           <w:rFonts w:asciiTheme="minorHAnsi" w:hAnsiTheme="minorHAnsi" w:cstheme="minorHAnsi"/>
           <w:b/>
           <w:bCs/>
           <w:sz w:val="22"/>
           <w:szCs w:val="22"/>
-        </w:rPr>
-      </w:pPr>
-      <w:proofErr w:type="gramStart"/>
+          <w:u w:val="single"/>
+        </w:rPr>
+      </w:pPr>
       <w:r>
         <w:rPr>
           <w:rFonts w:asciiTheme="minorHAnsi" w:hAnsiTheme="minorHAnsi" w:cstheme="minorHAnsi"/>
@@ -2267,110 +1922,20 @@
           <w:bCs/>
           <w:sz w:val="22"/>
           <w:szCs w:val="22"/>
-        </w:rPr>
-        <w:t>6.Applications</w:t>
-      </w:r>
-      <w:proofErr w:type="gramEnd"/>
+          <w:u w:val="single"/>
+        </w:rPr>
+        <w:t>Paper-3</w:t>
+      </w:r>
     </w:p>
     <w:p>
       <w:pPr>
         <w:pStyle w:val="Standard"/>
-        <w:jc w:val="both"/>
-        <w:rPr>
-          <w:rFonts w:asciiTheme="minorHAnsi" w:hAnsiTheme="minorHAnsi" w:cstheme="minorHAnsi"/>
-          <w:sz w:val="22"/>
-          <w:szCs w:val="22"/>
-        </w:rPr>
-      </w:pPr>
-      <w:r>
-        <w:rPr>
-          <w:rFonts w:asciiTheme="minorHAnsi" w:hAnsiTheme="minorHAnsi" w:cstheme="minorHAnsi"/>
-          <w:sz w:val="22"/>
-          <w:szCs w:val="22"/>
-        </w:rPr>
-        <w:t>Domains as extraction of domain knowledge, computer-assisted decisions, data filtering, or compliance</w:t>
-      </w:r>
-    </w:p>
-    <w:p>
-      <w:pPr>
-        <w:pStyle w:val="Standard"/>
-        <w:jc w:val="both"/>
-        <w:rPr>
-          <w:rFonts w:asciiTheme="minorHAnsi" w:hAnsiTheme="minorHAnsi" w:cstheme="minorHAnsi"/>
-          <w:sz w:val="22"/>
-          <w:szCs w:val="22"/>
-        </w:rPr>
-      </w:pPr>
-      <w:proofErr w:type="gramStart"/>
-      <w:r>
-        <w:rPr>
-          <w:rFonts w:asciiTheme="minorHAnsi" w:hAnsiTheme="minorHAnsi" w:cstheme="minorHAnsi"/>
-          <w:sz w:val="22"/>
-          <w:szCs w:val="22"/>
-        </w:rPr>
-        <w:t>1)Model</w:t>
-      </w:r>
-      <w:proofErr w:type="gramEnd"/>
-      <w:r>
-        <w:rPr>
-          <w:rFonts w:asciiTheme="minorHAnsi" w:hAnsiTheme="minorHAnsi" w:cstheme="minorHAnsi"/>
-          <w:sz w:val="22"/>
-          <w:szCs w:val="22"/>
-        </w:rPr>
-        <w:t xml:space="preserve"> validation</w:t>
-      </w:r>
-    </w:p>
-    <w:p>
-      <w:pPr>
-        <w:pStyle w:val="Standard"/>
-        <w:jc w:val="both"/>
-        <w:rPr>
-          <w:rFonts w:asciiTheme="minorHAnsi" w:hAnsiTheme="minorHAnsi" w:cstheme="minorHAnsi"/>
-          <w:sz w:val="22"/>
-          <w:szCs w:val="22"/>
-        </w:rPr>
-      </w:pPr>
-      <w:proofErr w:type="gramStart"/>
-      <w:r>
-        <w:rPr>
-          <w:rFonts w:asciiTheme="minorHAnsi" w:hAnsiTheme="minorHAnsi" w:cstheme="minorHAnsi"/>
-          <w:sz w:val="22"/>
-          <w:szCs w:val="22"/>
-        </w:rPr>
-        <w:t>2)Analysis</w:t>
-      </w:r>
-      <w:proofErr w:type="gramEnd"/>
-      <w:r>
-        <w:rPr>
-          <w:rFonts w:asciiTheme="minorHAnsi" w:hAnsiTheme="minorHAnsi" w:cstheme="minorHAnsi"/>
-          <w:sz w:val="22"/>
-          <w:szCs w:val="22"/>
-        </w:rPr>
-        <w:t xml:space="preserve"> of scientific data</w:t>
-      </w:r>
-    </w:p>
-    <w:p>
-      <w:pPr>
-        <w:pStyle w:val="Standard"/>
-        <w:jc w:val="both"/>
-        <w:rPr>
-          <w:rFonts w:asciiTheme="minorHAnsi" w:hAnsiTheme="minorHAnsi" w:cstheme="minorHAnsi"/>
-          <w:sz w:val="22"/>
-          <w:szCs w:val="22"/>
-        </w:rPr>
-      </w:pPr>
-    </w:p>
-    <w:p>
-      <w:pPr>
-        <w:pStyle w:val="Standard"/>
-        <w:jc w:val="both"/>
         <w:rPr>
           <w:rFonts w:asciiTheme="minorHAnsi" w:hAnsiTheme="minorHAnsi" w:cstheme="minorHAnsi"/>
           <w:b/>
           <w:bCs/>
           <w:sz w:val="22"/>
           <w:szCs w:val="22"/>
-          <w:u w:val="single"/>
         </w:rPr>
       </w:pPr>
       <w:r>
@@ -2380,15 +1945,13 @@
           <w:bCs/>
           <w:sz w:val="22"/>
           <w:szCs w:val="22"/>
-          <w:u w:val="single"/>
-        </w:rPr>
-        <w:t>Paper-3</w:t>
+        </w:rPr>
+        <w:t>Title:-Visualizing Higher-Layer Feature of a Deep Network</w:t>
       </w:r>
     </w:p>
     <w:p>
       <w:pPr>
         <w:pStyle w:val="Standard"/>
-        <w:jc w:val="both"/>
         <w:rPr>
           <w:rFonts w:asciiTheme="minorHAnsi" w:hAnsiTheme="minorHAnsi" w:cstheme="minorHAnsi"/>
           <w:b/>
@@ -2397,7 +1960,56 @@
           <w:szCs w:val="22"/>
         </w:rPr>
       </w:pPr>
-      <w:r>
+    </w:p>
+    <w:p>
+      <w:pPr>
+        <w:pStyle w:val="Standard"/>
+        <w:rPr>
+          <w:rFonts w:asciiTheme="minorHAnsi" w:hAnsiTheme="minorHAnsi" w:cstheme="minorHAnsi"/>
+          <w:sz w:val="22"/>
+          <w:szCs w:val="22"/>
+        </w:rPr>
+      </w:pPr>
+      <w:proofErr w:type="gramStart"/>
+      <w:r>
+        <w:rPr>
+          <w:rFonts w:asciiTheme="minorHAnsi" w:hAnsiTheme="minorHAnsi" w:cstheme="minorHAnsi"/>
+          <w:sz w:val="22"/>
+          <w:szCs w:val="22"/>
+        </w:rPr>
+        <w:t>Only  model</w:t>
+      </w:r>
+      <w:proofErr w:type="gramEnd"/>
+      <w:r>
+        <w:rPr>
+          <w:rFonts w:asciiTheme="minorHAnsi" w:hAnsiTheme="minorHAnsi" w:cstheme="minorHAnsi"/>
+          <w:sz w:val="22"/>
+          <w:szCs w:val="22"/>
+        </w:rPr>
+        <w:t xml:space="preserve"> definitions and the quantitative analyses is not enough, there is also need for qualitative comparisons of the solutions learned by various DNN architectures. In this </w:t>
+      </w:r>
+      <w:proofErr w:type="gramStart"/>
+      <w:r>
+        <w:rPr>
+          <w:rFonts w:asciiTheme="minorHAnsi" w:hAnsiTheme="minorHAnsi" w:cstheme="minorHAnsi"/>
+          <w:sz w:val="22"/>
+          <w:szCs w:val="22"/>
+        </w:rPr>
+        <w:t>paper</w:t>
+      </w:r>
+      <w:proofErr w:type="gramEnd"/>
+      <w:r>
+        <w:rPr>
+          <w:rFonts w:asciiTheme="minorHAnsi" w:hAnsiTheme="minorHAnsi" w:cstheme="minorHAnsi"/>
+          <w:sz w:val="22"/>
+          <w:szCs w:val="22"/>
+        </w:rPr>
+        <w:t xml:space="preserve"> we have studied good qualitative interpretations of high level features represented by such models.</w:t>
+      </w:r>
+    </w:p>
+    <w:p>
+      <w:pPr>
+        <w:pStyle w:val="Standard"/>
         <w:rPr>
           <w:rFonts w:asciiTheme="minorHAnsi" w:hAnsiTheme="minorHAnsi" w:cstheme="minorHAnsi"/>
           <w:b/>
@@ -2405,13 +2017,9 @@
           <w:sz w:val="22"/>
           <w:szCs w:val="22"/>
         </w:rPr>
-        <w:t>Title:-Visualizing Higher-Layer Feature of a Deep Network</w:t>
-      </w:r>
-    </w:p>
-    <w:p>
-      <w:pPr>
-        <w:pStyle w:val="Standard"/>
-        <w:jc w:val="both"/>
+      </w:pPr>
+      <w:proofErr w:type="gramStart"/>
+      <w:r>
         <w:rPr>
           <w:rFonts w:asciiTheme="minorHAnsi" w:hAnsiTheme="minorHAnsi" w:cstheme="minorHAnsi"/>
           <w:b/>
@@ -2419,18 +2027,27 @@
           <w:sz w:val="22"/>
           <w:szCs w:val="22"/>
         </w:rPr>
-      </w:pPr>
+        <w:t>1.Models</w:t>
+      </w:r>
+      <w:proofErr w:type="gramEnd"/>
     </w:p>
     <w:p>
       <w:pPr>
         <w:pStyle w:val="Standard"/>
-        <w:jc w:val="both"/>
-        <w:rPr>
-          <w:rFonts w:asciiTheme="minorHAnsi" w:hAnsiTheme="minorHAnsi" w:cstheme="minorHAnsi"/>
-          <w:sz w:val="22"/>
-          <w:szCs w:val="22"/>
-        </w:rPr>
-      </w:pPr>
+        <w:rPr>
+          <w:rFonts w:asciiTheme="minorHAnsi" w:hAnsiTheme="minorHAnsi" w:cstheme="minorHAnsi"/>
+          <w:sz w:val="22"/>
+          <w:szCs w:val="22"/>
+        </w:rPr>
+      </w:pPr>
+      <w:r>
+        <w:rPr>
+          <w:rFonts w:asciiTheme="minorHAnsi" w:hAnsiTheme="minorHAnsi" w:cstheme="minorHAnsi"/>
+          <w:sz w:val="22"/>
+          <w:szCs w:val="22"/>
+        </w:rPr>
+        <w:t xml:space="preserve">In this </w:t>
+      </w:r>
       <w:proofErr w:type="gramStart"/>
       <w:r>
         <w:rPr>
@@ -2438,7 +2055,7 @@
           <w:sz w:val="22"/>
           <w:szCs w:val="22"/>
         </w:rPr>
-        <w:t>Only  model</w:t>
+        <w:t>paper</w:t>
       </w:r>
       <w:proofErr w:type="gramEnd"/>
       <w:r>
@@ -2447,7 +2064,7 @@
           <w:sz w:val="22"/>
           <w:szCs w:val="22"/>
         </w:rPr>
-        <w:t xml:space="preserve"> definitions and the quantitative analyses is not enough, there is also need for qualitative comparisons of the solutions learned by various DNN architectures. In this </w:t>
+        <w:t xml:space="preserve"> we have studied two models. The first model is a Deep Belief Net (DBN).This model is obtained by training and stacking three layers as Restricted Boltzmann </w:t>
       </w:r>
       <w:proofErr w:type="gramStart"/>
       <w:r>
@@ -2456,7 +2073,7 @@
           <w:sz w:val="22"/>
           <w:szCs w:val="22"/>
         </w:rPr>
-        <w:t>paper</w:t>
+        <w:t>Machines  in</w:t>
       </w:r>
       <w:proofErr w:type="gramEnd"/>
       <w:r>
@@ -2465,13 +2082,30 @@
           <w:sz w:val="22"/>
           <w:szCs w:val="22"/>
         </w:rPr>
-        <w:t xml:space="preserve"> we have studied good qualitative interpretations of high level features represented by such models.</w:t>
+        <w:t xml:space="preserve"> a greedy manner. The second model is Stacked </w:t>
+      </w:r>
+      <w:proofErr w:type="spellStart"/>
+      <w:r>
+        <w:rPr>
+          <w:rFonts w:asciiTheme="minorHAnsi" w:hAnsiTheme="minorHAnsi" w:cstheme="minorHAnsi"/>
+          <w:sz w:val="22"/>
+          <w:szCs w:val="22"/>
+        </w:rPr>
+        <w:t>Denoising</w:t>
+      </w:r>
+      <w:proofErr w:type="spellEnd"/>
+      <w:r>
+        <w:rPr>
+          <w:rFonts w:asciiTheme="minorHAnsi" w:hAnsiTheme="minorHAnsi" w:cstheme="minorHAnsi"/>
+          <w:sz w:val="22"/>
+          <w:szCs w:val="22"/>
+        </w:rPr>
+        <w:t xml:space="preserve"> Auto-Encoder (SDAE) by Vincent et al.</w:t>
       </w:r>
     </w:p>
     <w:p>
       <w:pPr>
         <w:pStyle w:val="Standard"/>
-        <w:jc w:val="both"/>
         <w:rPr>
           <w:rFonts w:asciiTheme="minorHAnsi" w:hAnsiTheme="minorHAnsi" w:cstheme="minorHAnsi"/>
           <w:b/>
@@ -2489,87 +2123,10 @@
           <w:sz w:val="22"/>
           <w:szCs w:val="22"/>
         </w:rPr>
-        <w:t>1.Models</w:t>
+        <w:t>2.Maximizing</w:t>
       </w:r>
       <w:proofErr w:type="gramEnd"/>
-    </w:p>
-    <w:p>
-      <w:pPr>
-        <w:pStyle w:val="Standard"/>
-        <w:jc w:val="both"/>
-        <w:rPr>
-          <w:rFonts w:asciiTheme="minorHAnsi" w:hAnsiTheme="minorHAnsi" w:cstheme="minorHAnsi"/>
-          <w:sz w:val="22"/>
-          <w:szCs w:val="22"/>
-        </w:rPr>
-      </w:pPr>
-      <w:r>
-        <w:rPr>
-          <w:rFonts w:asciiTheme="minorHAnsi" w:hAnsiTheme="minorHAnsi" w:cstheme="minorHAnsi"/>
-          <w:sz w:val="22"/>
-          <w:szCs w:val="22"/>
-        </w:rPr>
-        <w:t xml:space="preserve">In this </w:t>
-      </w:r>
-      <w:proofErr w:type="gramStart"/>
-      <w:r>
-        <w:rPr>
-          <w:rFonts w:asciiTheme="minorHAnsi" w:hAnsiTheme="minorHAnsi" w:cstheme="minorHAnsi"/>
-          <w:sz w:val="22"/>
-          <w:szCs w:val="22"/>
-        </w:rPr>
-        <w:t>paper</w:t>
-      </w:r>
-      <w:proofErr w:type="gramEnd"/>
-      <w:r>
-        <w:rPr>
-          <w:rFonts w:asciiTheme="minorHAnsi" w:hAnsiTheme="minorHAnsi" w:cstheme="minorHAnsi"/>
-          <w:sz w:val="22"/>
-          <w:szCs w:val="22"/>
-        </w:rPr>
-        <w:t xml:space="preserve"> we have studied two models. The first model is a Deep Belief Net (DBN).This model </w:t>
-      </w:r>
-      <w:proofErr w:type="gramStart"/>
-      <w:r>
-        <w:rPr>
-          <w:rFonts w:asciiTheme="minorHAnsi" w:hAnsiTheme="minorHAnsi" w:cstheme="minorHAnsi"/>
-          <w:sz w:val="22"/>
-          <w:szCs w:val="22"/>
-        </w:rPr>
-        <w:t>is obtained</w:t>
-      </w:r>
-      <w:proofErr w:type="gramEnd"/>
-      <w:r>
-        <w:rPr>
-          <w:rFonts w:asciiTheme="minorHAnsi" w:hAnsiTheme="minorHAnsi" w:cstheme="minorHAnsi"/>
-          <w:sz w:val="22"/>
-          <w:szCs w:val="22"/>
-        </w:rPr>
-        <w:t xml:space="preserve"> by training and stacking three layers as Restricted Boltzmann Machines (RBM) in a greedy manner. The second model, by Vincent et al. (2008), is the so-called Stacked </w:t>
-      </w:r>
-      <w:proofErr w:type="spellStart"/>
-      <w:r>
-        <w:rPr>
-          <w:rFonts w:asciiTheme="minorHAnsi" w:hAnsiTheme="minorHAnsi" w:cstheme="minorHAnsi"/>
-          <w:sz w:val="22"/>
-          <w:szCs w:val="22"/>
-        </w:rPr>
-        <w:t>Denoising</w:t>
-      </w:r>
-      <w:proofErr w:type="spellEnd"/>
-      <w:r>
-        <w:rPr>
-          <w:rFonts w:asciiTheme="minorHAnsi" w:hAnsiTheme="minorHAnsi" w:cstheme="minorHAnsi"/>
-          <w:sz w:val="22"/>
-          <w:szCs w:val="22"/>
-        </w:rPr>
-        <w:t xml:space="preserve"> Auto-Encoder (SDAE).</w:t>
-      </w:r>
-    </w:p>
-    <w:p>
-      <w:pPr>
-        <w:pStyle w:val="Standard"/>
-        <w:jc w:val="both"/>
+      <w:r>
         <w:rPr>
           <w:rFonts w:asciiTheme="minorHAnsi" w:hAnsiTheme="minorHAnsi" w:cstheme="minorHAnsi"/>
           <w:b/>
@@ -2577,77 +2134,44 @@
           <w:sz w:val="22"/>
           <w:szCs w:val="22"/>
         </w:rPr>
-      </w:pPr>
+        <w:t xml:space="preserve"> the activation</w:t>
+      </w:r>
+    </w:p>
+    <w:p>
+      <w:pPr>
+        <w:pStyle w:val="Standard"/>
+        <w:rPr>
+          <w:rFonts w:asciiTheme="minorHAnsi" w:hAnsiTheme="minorHAnsi" w:cstheme="minorHAnsi"/>
+          <w:sz w:val="22"/>
+          <w:szCs w:val="22"/>
+        </w:rPr>
+      </w:pPr>
+      <w:r>
+        <w:rPr>
+          <w:rFonts w:asciiTheme="minorHAnsi" w:hAnsiTheme="minorHAnsi" w:cstheme="minorHAnsi"/>
+          <w:sz w:val="22"/>
+          <w:szCs w:val="22"/>
+        </w:rPr>
+        <w:t xml:space="preserve">We find the input patterns of bounded </w:t>
+      </w:r>
       <w:proofErr w:type="gramStart"/>
       <w:r>
         <w:rPr>
           <w:rFonts w:asciiTheme="minorHAnsi" w:hAnsiTheme="minorHAnsi" w:cstheme="minorHAnsi"/>
-          <w:b/>
-          <w:bCs/>
-          <w:sz w:val="22"/>
-          <w:szCs w:val="22"/>
-        </w:rPr>
-        <w:t>2.Maximizing</w:t>
+          <w:sz w:val="22"/>
+          <w:szCs w:val="22"/>
+        </w:rPr>
+        <w:t>norm which</w:t>
       </w:r>
       <w:proofErr w:type="gramEnd"/>
       <w:r>
         <w:rPr>
           <w:rFonts w:asciiTheme="minorHAnsi" w:hAnsiTheme="minorHAnsi" w:cstheme="minorHAnsi"/>
-          <w:b/>
-          <w:bCs/>
-          <w:sz w:val="22"/>
-          <w:szCs w:val="22"/>
-        </w:rPr>
-        <w:t xml:space="preserve"> the activation</w:t>
-      </w:r>
-    </w:p>
-    <w:p>
-      <w:pPr>
-        <w:pStyle w:val="Standard"/>
-        <w:jc w:val="both"/>
-        <w:rPr>
-          <w:rFonts w:asciiTheme="minorHAnsi" w:hAnsiTheme="minorHAnsi" w:cstheme="minorHAnsi"/>
-          <w:sz w:val="22"/>
-          <w:szCs w:val="22"/>
-        </w:rPr>
-      </w:pPr>
-      <w:r>
-        <w:rPr>
-          <w:rFonts w:asciiTheme="minorHAnsi" w:hAnsiTheme="minorHAnsi" w:cstheme="minorHAnsi"/>
-          <w:sz w:val="22"/>
-          <w:szCs w:val="22"/>
-        </w:rPr>
-        <w:t xml:space="preserve">We find the input patterns of bounded norm which maximize the activation of a given hidden </w:t>
-      </w:r>
-      <w:proofErr w:type="spellStart"/>
-      <w:r>
-        <w:rPr>
-          <w:rFonts w:asciiTheme="minorHAnsi" w:hAnsiTheme="minorHAnsi" w:cstheme="minorHAnsi"/>
-          <w:sz w:val="22"/>
-          <w:szCs w:val="22"/>
-        </w:rPr>
-        <w:t>unit.Asthe</w:t>
-      </w:r>
-      <w:proofErr w:type="spellEnd"/>
-      <w:r>
-        <w:rPr>
-          <w:rFonts w:asciiTheme="minorHAnsi" w:hAnsiTheme="minorHAnsi" w:cstheme="minorHAnsi"/>
-          <w:sz w:val="22"/>
-          <w:szCs w:val="22"/>
-        </w:rPr>
-        <w:t xml:space="preserve"> activation function of a unit in the first layer is a linear function of the input, in the case of the first layer, this input pattern is</w:t>
-      </w:r>
-    </w:p>
-    <w:p>
-      <w:pPr>
-        <w:pStyle w:val="Standard"/>
-        <w:jc w:val="both"/>
-        <w:rPr>
-          <w:rFonts w:asciiTheme="minorHAnsi" w:hAnsiTheme="minorHAnsi" w:cstheme="minorHAnsi"/>
-          <w:sz w:val="22"/>
-          <w:szCs w:val="22"/>
-        </w:rPr>
-      </w:pPr>
+          <w:sz w:val="22"/>
+          <w:szCs w:val="22"/>
+        </w:rPr>
+        <w:t xml:space="preserve"> maximize the activation of a given hidden unit. As the </w:t>
+      </w:r>
       <w:proofErr w:type="gramStart"/>
       <w:r>
         <w:rPr>
@@ -2655,7 +2179,7 @@
           <w:sz w:val="22"/>
           <w:szCs w:val="22"/>
         </w:rPr>
-        <w:t>proportional</w:t>
+        <w:t>activation</w:t>
       </w:r>
       <w:proofErr w:type="gramEnd"/>
       <w:r>
@@ -2664,7 +2188,25 @@
           <w:sz w:val="22"/>
           <w:szCs w:val="22"/>
         </w:rPr>
-        <w:t xml:space="preserve"> to the filter itself. The reason behind this idea is that a pattern to which the unit is responding</w:t>
+        <w:t xml:space="preserve"> function of a unit in the first layer is a linear function of the input. We can find this for a given unit, the input sample(s) (from either the training or the test set) that give rise to the highest activation of the unit. In </w:t>
+      </w:r>
+      <w:proofErr w:type="gramStart"/>
+      <w:r>
+        <w:rPr>
+          <w:rFonts w:asciiTheme="minorHAnsi" w:hAnsiTheme="minorHAnsi" w:cstheme="minorHAnsi"/>
+          <w:sz w:val="22"/>
+          <w:szCs w:val="22"/>
+        </w:rPr>
+        <w:t>this</w:t>
+      </w:r>
+      <w:proofErr w:type="gramEnd"/>
+      <w:r>
+        <w:rPr>
+          <w:rFonts w:asciiTheme="minorHAnsi" w:hAnsiTheme="minorHAnsi" w:cstheme="minorHAnsi"/>
+          <w:sz w:val="22"/>
+          <w:szCs w:val="22"/>
+        </w:rPr>
+        <w:t xml:space="preserve"> we have studied Sampling from a unit of a Deep Belief Network.</w:t>
       </w:r>
     </w:p>
     <w:p>
@@ -2673,96 +2215,6 @@
         <w:autoSpaceDN w:val="0"/>
         <w:adjustRightInd w:val="0"/>
         <w:spacing w:after="0" w:line="240" w:lineRule="auto"/>
-        <w:jc w:val="both"/>
-        <w:rPr>
-          <w:rFonts w:cstheme="minorHAnsi"/>
-          <w:lang w:bidi="mr-IN"/>
-        </w:rPr>
-      </w:pPr>
-      <w:proofErr w:type="gramStart"/>
-      <w:r>
-        <w:rPr>
-          <w:rFonts w:cstheme="minorHAnsi"/>
-        </w:rPr>
-        <w:t>maximally</w:t>
-      </w:r>
-      <w:proofErr w:type="gramEnd"/>
-      <w:r>
-        <w:rPr>
-          <w:rFonts w:cstheme="minorHAnsi"/>
-        </w:rPr>
-        <w:t xml:space="preserve"> could be a good first-order representation of what a unit is doing. We can find this </w:t>
-      </w:r>
-      <w:r>
-        <w:rPr>
-          <w:rFonts w:cstheme="minorHAnsi"/>
-          <w:lang w:bidi="mr-IN"/>
-        </w:rPr>
-        <w:t>for a given unit, the input sample(s) (from either the training or the test set) that give rise to the highest activation of the unit.</w:t>
-      </w:r>
-      <w:r>
-        <w:rPr>
-          <w:rFonts w:cstheme="minorHAnsi"/>
-        </w:rPr>
-        <w:t xml:space="preserve"> Activation Maximization</w:t>
-      </w:r>
-      <w:r>
-        <w:rPr>
-          <w:rFonts w:cstheme="minorHAnsi"/>
-          <w:lang w:bidi="mr-IN"/>
-        </w:rPr>
-        <w:t xml:space="preserve"> is applicable to any network in which we can compute the above gradients.</w:t>
-      </w:r>
-    </w:p>
-    <w:p>
-      <w:pPr>
-        <w:autoSpaceDE w:val="0"/>
-        <w:autoSpaceDN w:val="0"/>
-        <w:adjustRightInd w:val="0"/>
-        <w:spacing w:after="0" w:line="240" w:lineRule="auto"/>
-        <w:jc w:val="both"/>
-        <w:rPr>
-          <w:rFonts w:cstheme="minorHAnsi"/>
-          <w:lang w:bidi="mr-IN"/>
-        </w:rPr>
-      </w:pPr>
-      <w:r>
-        <w:rPr>
-          <w:rFonts w:cstheme="minorHAnsi"/>
-          <w:lang w:bidi="mr-IN"/>
-        </w:rPr>
-        <w:t xml:space="preserve">In </w:t>
-      </w:r>
-      <w:proofErr w:type="gramStart"/>
-      <w:r>
-        <w:rPr>
-          <w:rFonts w:cstheme="minorHAnsi"/>
-          <w:lang w:bidi="mr-IN"/>
-        </w:rPr>
-        <w:t>this</w:t>
-      </w:r>
-      <w:proofErr w:type="gramEnd"/>
-      <w:r>
-        <w:rPr>
-          <w:rFonts w:cstheme="minorHAnsi"/>
-          <w:lang w:bidi="mr-IN"/>
-        </w:rPr>
-        <w:t xml:space="preserve"> we have studied </w:t>
-      </w:r>
-      <w:r>
-        <w:rPr>
-          <w:rFonts w:cstheme="minorHAnsi"/>
-        </w:rPr>
-        <w:t>Sampling from a unit of a Deep Belief Network.</w:t>
-      </w:r>
-    </w:p>
-    <w:p>
-      <w:pPr>
-        <w:autoSpaceDE w:val="0"/>
-        <w:autoSpaceDN w:val="0"/>
-        <w:adjustRightInd w:val="0"/>
-        <w:spacing w:after="0" w:line="240" w:lineRule="auto"/>
-        <w:jc w:val="both"/>
         <w:rPr>
           <w:rFonts w:cstheme="minorHAnsi"/>
           <w:lang w:bidi="mr-IN"/>
@@ -2786,7 +2238,6 @@
         <w:adjustRightInd w:val="0"/>
         <w:spacing w:after="0" w:line="240" w:lineRule="auto"/>
         <w:ind w:left="360"/>
-        <w:jc w:val="both"/>
         <w:rPr>
           <w:rFonts w:cstheme="minorHAnsi"/>
           <w:lang w:bidi="mr-IN"/>
@@ -2797,7 +2248,6 @@
           <w:rFonts w:cstheme="minorHAnsi"/>
           <w:lang w:bidi="mr-IN"/>
         </w:rPr>
-        <w:lastRenderedPageBreak/>
         <w:t xml:space="preserve">The activation maximization method produces features and it </w:t>
       </w:r>
       <w:proofErr w:type="gramStart"/>
@@ -2825,7 +2275,6 @@
         <w:adjustRightInd w:val="0"/>
         <w:spacing w:after="0" w:line="240" w:lineRule="auto"/>
         <w:ind w:left="360"/>
-        <w:jc w:val="both"/>
         <w:rPr>
           <w:rFonts w:cstheme="minorHAnsi"/>
           <w:lang w:bidi="mr-IN"/>
@@ -2835,7 +2284,6 @@
     <w:p>
       <w:pPr>
         <w:pStyle w:val="Standard"/>
-        <w:jc w:val="both"/>
         <w:rPr>
           <w:rFonts w:asciiTheme="minorHAnsi" w:hAnsiTheme="minorHAnsi" w:cstheme="minorHAnsi"/>
           <w:b/>
@@ -2858,7 +2306,6 @@
     <w:p>
       <w:pPr>
         <w:pStyle w:val="Standard"/>
-        <w:jc w:val="both"/>
         <w:rPr>
           <w:rFonts w:asciiTheme="minorHAnsi" w:hAnsiTheme="minorHAnsi" w:cstheme="minorHAnsi"/>
           <w:sz w:val="22"/>
@@ -2899,25 +2346,7 @@
           <w:sz w:val="22"/>
           <w:szCs w:val="22"/>
         </w:rPr>
-        <w:t xml:space="preserve"> DNN cannot process larger size </w:t>
-      </w:r>
-      <w:proofErr w:type="spellStart"/>
-      <w:r>
-        <w:rPr>
-          <w:rFonts w:asciiTheme="minorHAnsi" w:hAnsiTheme="minorHAnsi" w:cstheme="minorHAnsi"/>
-          <w:sz w:val="22"/>
-          <w:szCs w:val="22"/>
-        </w:rPr>
-        <w:t>iamges</w:t>
-      </w:r>
-      <w:proofErr w:type="spellEnd"/>
-      <w:r>
-        <w:rPr>
-          <w:rFonts w:asciiTheme="minorHAnsi" w:hAnsiTheme="minorHAnsi" w:cstheme="minorHAnsi"/>
-          <w:sz w:val="22"/>
-          <w:szCs w:val="22"/>
-        </w:rPr>
-        <w:t xml:space="preserve"> efficiently.</w:t>
+        <w:t xml:space="preserve"> DNN cannot process larger size images efficiently.</w:t>
       </w:r>
     </w:p>
     <w:p>
@@ -2934,22 +2363,6 @@
     </w:p>
     <w:p>
       <w:pPr>
-        <w:rPr>
-          <w:sz w:val="18"/>
-          <w:szCs w:val="18"/>
-        </w:rPr>
-      </w:pPr>
-    </w:p>
-    <w:p>
-      <w:pPr>
-        <w:jc w:val="both"/>
-        <w:rPr>
-          <w:rFonts w:cstheme="minorHAnsi"/>
-        </w:rPr>
-      </w:pPr>
-    </w:p>
-    <w:p>
-      <w:pPr>
         <w:jc w:val="both"/>
         <w:rPr>
           <w:rFonts w:cstheme="minorHAnsi"/>
@@ -3121,6 +2534,7 @@
         <w:rPr>
           <w:rFonts w:cstheme="minorHAnsi"/>
         </w:rPr>
+        <w:lastRenderedPageBreak/>
         <w:t xml:space="preserve">According to World Health Organization, there are total 120 types of brain tumors out of which we are focusing on the two main types of tumors Low Grade Glioma (LGG) and High Grade Glioma (HGG) which is also known as Benign and Malignant respectively. </w:t>
       </w:r>
     </w:p>
@@ -3141,7 +2555,7 @@
         </w:rPr>
         <w:t xml:space="preserve">For this project, data has collected from BraTS2018 challenge. We have downloaded the data with the ground truth-values from </w:t>
       </w:r>
-      <w:hyperlink r:id="rId5" w:history="1">
+      <w:hyperlink r:id="rId6" w:history="1">
         <w:r>
           <w:rPr>
             <w:rStyle w:val="Hyperlink"/>
@@ -3295,7 +2709,6 @@
           <w:sz w:val="28"/>
           <w:szCs w:val="28"/>
         </w:rPr>
-        <w:lastRenderedPageBreak/>
         <w:t>Preprocessing of Images:</w:t>
       </w:r>
     </w:p>
@@ -3503,6 +2916,7 @@
         <w:rPr>
           <w:rFonts w:cstheme="minorHAnsi"/>
         </w:rPr>
+        <w:lastRenderedPageBreak/>
         <w:t xml:space="preserve">We built CNN in python using Keras and Tensorflow at the backend. Each image </w:t>
       </w:r>
       <w:proofErr w:type="gramStart"/>
@@ -3682,7 +3096,7 @@
           <w:noProof/>
         </w:rPr>
         <w:drawing>
-          <wp:anchor distT="0" distB="0" distL="114300" distR="114300" simplePos="0" relativeHeight="251658240" behindDoc="0" locked="0" layoutInCell="1" allowOverlap="1">
+          <wp:anchor distT="0" distB="0" distL="114300" distR="114300" simplePos="0" relativeHeight="251654656" behindDoc="0" locked="0" layoutInCell="1" allowOverlap="1">
             <wp:simplePos x="0" y="0"/>
             <wp:positionH relativeFrom="column">
               <wp:posOffset>990600</wp:posOffset>
@@ -3694,7 +3108,7 @@
             <wp:effectExtent l="0" t="0" r="3810" b="0"/>
             <wp:wrapSquare wrapText="bothSides"/>
             <wp:docPr id="15" name="Picture 15" descr="http://www.superdatascience.com/wp-content/uploads/2018/08/Convolutional_Neural_Networks_CNN_Step1_Img1.png">
-              <a:hlinkClick xmlns:a="http://schemas.openxmlformats.org/drawingml/2006/main" r:id="rId6"/>
+              <a:hlinkClick xmlns:a="http://schemas.openxmlformats.org/drawingml/2006/main" r:id="rId7"/>
             </wp:docPr>
             <wp:cNvGraphicFramePr>
               <a:graphicFrameLocks xmlns:a="http://schemas.openxmlformats.org/drawingml/2006/main" noChangeAspect="1"/>
@@ -3704,14 +3118,14 @@
                 <pic:pic xmlns:pic="http://schemas.openxmlformats.org/drawingml/2006/picture">
                   <pic:nvPicPr>
                     <pic:cNvPr id="0" name="Picture 4" descr="http://www.superdatascience.com/wp-content/uploads/2018/08/Convolutional_Neural_Networks_CNN_Step1_Img1.png">
-                      <a:hlinkClick r:id="rId6"/>
+                      <a:hlinkClick r:id="rId7"/>
                     </pic:cNvPr>
                     <pic:cNvPicPr>
                       <a:picLocks noChangeAspect="1" noChangeArrowheads="1"/>
                     </pic:cNvPicPr>
                   </pic:nvPicPr>
                   <pic:blipFill>
-                    <a:blip r:embed="rId7">
+                    <a:blip r:embed="rId8">
                       <a:extLst>
                         <a:ext uri="{28A0092B-C50C-407E-A947-70E740481C1C}">
                           <a14:useLocalDpi xmlns:a14="http://schemas.microsoft.com/office/drawing/2010/main" val="0"/>
@@ -3822,7 +3236,6 @@
         <w:rPr>
           <w:rFonts w:eastAsia="Times New Roman" w:cstheme="minorHAnsi"/>
         </w:rPr>
-        <w:lastRenderedPageBreak/>
         <w:t>Input image</w:t>
       </w:r>
     </w:p>
@@ -3881,7 +3294,7 @@
         <mc:AlternateContent>
           <mc:Choice Requires="wpg">
             <w:drawing>
-              <wp:anchor distT="0" distB="0" distL="114300" distR="114300" simplePos="0" relativeHeight="251658240" behindDoc="0" locked="0" layoutInCell="1" allowOverlap="1">
+              <wp:anchor distT="0" distB="0" distL="114300" distR="114300" simplePos="0" relativeHeight="251655680" behindDoc="0" locked="0" layoutInCell="1" allowOverlap="1">
                 <wp:simplePos x="0" y="0"/>
                 <wp:positionH relativeFrom="column">
                   <wp:posOffset>2324100</wp:posOffset>
@@ -4065,10 +3478,11 @@
         <w:rPr>
           <w:noProof/>
         </w:rPr>
+        <w:lastRenderedPageBreak/>
         <mc:AlternateContent>
           <mc:Choice Requires="wpg">
             <w:drawing>
-              <wp:anchor distT="0" distB="0" distL="114300" distR="114300" simplePos="0" relativeHeight="251658240" behindDoc="0" locked="0" layoutInCell="1" allowOverlap="1">
+              <wp:anchor distT="0" distB="0" distL="114300" distR="114300" simplePos="0" relativeHeight="251656704" behindDoc="0" locked="0" layoutInCell="1" allowOverlap="1">
                 <wp:simplePos x="0" y="0"/>
                 <wp:positionH relativeFrom="column">
                   <wp:posOffset>2065020</wp:posOffset>
@@ -4101,7 +3515,7 @@
                           </pic:cNvPicPr>
                         </pic:nvPicPr>
                         <pic:blipFill rotWithShape="1">
-                          <a:blip r:embed="rId8">
+                          <a:blip r:embed="rId9">
                             <a:clrChange>
                               <a:clrFrom>
                                 <a:srgbClr val="CFC0AF"/>
@@ -4503,7 +3917,7 @@
                   <o:lock v:ext="edit" aspectratio="t"/>
                 </v:shapetype>
                 <v:shape id="Picture 6" o:spid="_x0000_s1027" type="#_x0000_t75" alt="https://www.superdatascience.com/wp-content/uploads/2018/08/Convolutional_Neural_Networks_CNN_Step1_Img4.png" style="position:absolute;width:18288;height:22021;visibility:visible;mso-wrap-style:square" o:gfxdata="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" strokeweight="2.25pt">
-                  <v:imagedata r:id="rId9" o:title="Convolutional_Neural_Networks_CNN_Step1_Img4" croptop="3576f" cropbottom="4551f" cropleft="2361f" cropright="42187f" chromakey="#cfc0af"/>
+                  <v:imagedata r:id="rId10" o:title="Convolutional_Neural_Networks_CNN_Step1_Img4" croptop="3576f" cropbottom="4551f" cropleft="2361f" cropright="42187f" chromakey="#cfc0af"/>
                   <v:path arrowok="t"/>
                 </v:shape>
                 <v:rect id="Rectangle 7" o:spid="_x0000_s1028" style="position:absolute;left:3505;top:3505;width:2133;height:2286;visibility:visible;mso-wrap-style:square;v-text-anchor:middle" o:gfxdata="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" filled="f" strokecolor="black [3213]" strokeweight="2.25pt"/>
@@ -4569,7 +3983,7 @@
           <w:noProof/>
         </w:rPr>
         <w:drawing>
-          <wp:anchor distT="0" distB="0" distL="114300" distR="114300" simplePos="0" relativeHeight="251658240" behindDoc="0" locked="0" layoutInCell="1" allowOverlap="1">
+          <wp:anchor distT="0" distB="0" distL="114300" distR="114300" simplePos="0" relativeHeight="251657728" behindDoc="0" locked="0" layoutInCell="1" allowOverlap="1">
             <wp:simplePos x="0" y="0"/>
             <wp:positionH relativeFrom="margin">
               <wp:posOffset>708660</wp:posOffset>
@@ -4594,7 +4008,7 @@
                     </pic:cNvPicPr>
                   </pic:nvPicPr>
                   <pic:blipFill>
-                    <a:blip r:embed="rId8">
+                    <a:blip r:embed="rId9">
                       <a:extLst>
                         <a:ext uri="{28A0092B-C50C-407E-A947-70E740481C1C}">
                           <a14:useLocalDpi xmlns:a14="http://schemas.microsoft.com/office/drawing/2010/main" val="0"/>
@@ -4688,7 +4102,6 @@
           <w:sz w:val="28"/>
           <w:szCs w:val="28"/>
         </w:rPr>
-        <w:lastRenderedPageBreak/>
         <w:t>Feature map:</w:t>
       </w:r>
     </w:p>
@@ -4771,8 +4184,9 @@
         <w:rPr>
           <w:noProof/>
         </w:rPr>
+        <w:lastRenderedPageBreak/>
         <w:drawing>
-          <wp:anchor distT="0" distB="0" distL="114300" distR="114300" simplePos="0" relativeHeight="251658240" behindDoc="0" locked="0" layoutInCell="1" allowOverlap="1">
+          <wp:anchor distT="0" distB="0" distL="114300" distR="114300" simplePos="0" relativeHeight="251658752" behindDoc="0" locked="0" layoutInCell="1" allowOverlap="1">
             <wp:simplePos x="0" y="0"/>
             <wp:positionH relativeFrom="column">
               <wp:posOffset>693420</wp:posOffset>
@@ -4784,7 +4198,7 @@
             <wp:effectExtent l="0" t="0" r="7620" b="0"/>
             <wp:wrapTopAndBottom/>
             <wp:docPr id="3" name="Picture 3" descr="http://www.superdatascience.com/wp-content/uploads/2018/08/Convolutional_Neural_Networks_CNN_Step2_Img3.png">
-              <a:hlinkClick xmlns:a="http://schemas.openxmlformats.org/drawingml/2006/main" r:id="rId10"/>
+              <a:hlinkClick xmlns:a="http://schemas.openxmlformats.org/drawingml/2006/main" r:id="rId11"/>
             </wp:docPr>
             <wp:cNvGraphicFramePr>
               <a:graphicFrameLocks xmlns:a="http://schemas.openxmlformats.org/drawingml/2006/main" noChangeAspect="1"/>
@@ -4794,14 +4208,14 @@
                 <pic:pic xmlns:pic="http://schemas.openxmlformats.org/drawingml/2006/picture">
                   <pic:nvPicPr>
                     <pic:cNvPr id="0" name="Picture 10" descr="http://www.superdatascience.com/wp-content/uploads/2018/08/Convolutional_Neural_Networks_CNN_Step2_Img3.png">
-                      <a:hlinkClick r:id="rId10"/>
+                      <a:hlinkClick r:id="rId11"/>
                     </pic:cNvPr>
                     <pic:cNvPicPr>
                       <a:picLocks noChangeAspect="1" noChangeArrowheads="1"/>
                     </pic:cNvPicPr>
                   </pic:nvPicPr>
                   <pic:blipFill>
-                    <a:blip r:embed="rId11">
+                    <a:blip r:embed="rId12">
                       <a:extLst>
                         <a:ext uri="{28A0092B-C50C-407E-A947-70E740481C1C}">
                           <a14:useLocalDpi xmlns:a14="http://schemas.microsoft.com/office/drawing/2010/main" val="0"/>
@@ -4965,7 +4379,7 @@
           <w:noProof/>
         </w:rPr>
         <w:drawing>
-          <wp:anchor distT="0" distB="0" distL="114300" distR="114300" simplePos="0" relativeHeight="251658240" behindDoc="0" locked="0" layoutInCell="1" allowOverlap="1">
+          <wp:anchor distT="0" distB="0" distL="114300" distR="114300" simplePos="0" relativeHeight="251659776" behindDoc="0" locked="0" layoutInCell="1" allowOverlap="1">
             <wp:simplePos x="0" y="0"/>
             <wp:positionH relativeFrom="column">
               <wp:posOffset>1333500</wp:posOffset>
@@ -4977,7 +4391,7 @@
             <wp:effectExtent l="0" t="0" r="5715" b="0"/>
             <wp:wrapTopAndBottom/>
             <wp:docPr id="2" name="Picture 2" descr="http://www.superdatascience.com/wp-content/uploads/2018/08/Convolutional_Neural_Networks_CNN_Step3_Img1.png">
-              <a:hlinkClick xmlns:a="http://schemas.openxmlformats.org/drawingml/2006/main" r:id="rId12"/>
+              <a:hlinkClick xmlns:a="http://schemas.openxmlformats.org/drawingml/2006/main" r:id="rId13"/>
             </wp:docPr>
             <wp:cNvGraphicFramePr>
               <a:graphicFrameLocks xmlns:a="http://schemas.openxmlformats.org/drawingml/2006/main" noChangeAspect="1"/>
@@ -4987,14 +4401,14 @@
                 <pic:pic xmlns:pic="http://schemas.openxmlformats.org/drawingml/2006/picture">
                   <pic:nvPicPr>
                     <pic:cNvPr id="0" name="Picture 14" descr="http://www.superdatascience.com/wp-content/uploads/2018/08/Convolutional_Neural_Networks_CNN_Step3_Img1.png">
-                      <a:hlinkClick r:id="rId12"/>
+                      <a:hlinkClick r:id="rId13"/>
                     </pic:cNvPr>
                     <pic:cNvPicPr>
                       <a:picLocks noChangeAspect="1" noChangeArrowheads="1"/>
                     </pic:cNvPicPr>
                   </pic:nvPicPr>
                   <pic:blipFill>
-                    <a:blip r:embed="rId13" cstate="print">
+                    <a:blip r:embed="rId14" cstate="print">
                       <a:extLst>
                         <a:ext uri="{28A0092B-C50C-407E-A947-70E740481C1C}">
                           <a14:useLocalDpi xmlns:a14="http://schemas.microsoft.com/office/drawing/2010/main" val="0"/>
@@ -5057,8 +4471,6 @@
         </w:rPr>
         <w:t>Figure- Flattening of pooled feature map</w:t>
       </w:r>
-      <w:bookmarkStart w:id="0" w:name="_GoBack"/>
-      <w:bookmarkEnd w:id="0"/>
     </w:p>
     <w:p>
       <w:pPr>
@@ -5074,7 +4486,7 @@
         </w:rPr>
         <w:lastRenderedPageBreak/>
         <w:drawing>
-          <wp:anchor distT="0" distB="0" distL="114300" distR="114300" simplePos="0" relativeHeight="251658240" behindDoc="0" locked="0" layoutInCell="1" allowOverlap="1">
+          <wp:anchor distT="0" distB="0" distL="114300" distR="114300" simplePos="0" relativeHeight="251660800" behindDoc="0" locked="0" layoutInCell="1" allowOverlap="1">
             <wp:simplePos x="0" y="0"/>
             <wp:positionH relativeFrom="column">
               <wp:posOffset>906780</wp:posOffset>
@@ -5086,7 +4498,7 @@
             <wp:effectExtent l="0" t="0" r="0" b="5080"/>
             <wp:wrapTopAndBottom/>
             <wp:docPr id="1" name="Picture 1" descr="http://www.superdatascience.com/wp-content/uploads/2018/08/Convolutional_Neural_Networks_CNN_Step3_Img2.png">
-              <a:hlinkClick xmlns:a="http://schemas.openxmlformats.org/drawingml/2006/main" r:id="rId14"/>
+              <a:hlinkClick xmlns:a="http://schemas.openxmlformats.org/drawingml/2006/main" r:id="rId15"/>
             </wp:docPr>
             <wp:cNvGraphicFramePr>
               <a:graphicFrameLocks xmlns:a="http://schemas.openxmlformats.org/drawingml/2006/main" noChangeAspect="1"/>
@@ -5096,14 +4508,14 @@
                 <pic:pic xmlns:pic="http://schemas.openxmlformats.org/drawingml/2006/picture">
                   <pic:nvPicPr>
                     <pic:cNvPr id="0" name="Picture 13" descr="http://www.superdatascience.com/wp-content/uploads/2018/08/Convolutional_Neural_Networks_CNN_Step3_Img2.png">
-                      <a:hlinkClick r:id="rId14"/>
+                      <a:hlinkClick r:id="rId15"/>
                     </pic:cNvPr>
                     <pic:cNvPicPr>
                       <a:picLocks noChangeAspect="1" noChangeArrowheads="1"/>
                     </pic:cNvPicPr>
                   </pic:nvPicPr>
                   <pic:blipFill>
-                    <a:blip r:embed="rId15">
+                    <a:blip r:embed="rId16">
                       <a:extLst>
                         <a:ext uri="{28A0092B-C50C-407E-A947-70E740481C1C}">
                           <a14:useLocalDpi xmlns:a14="http://schemas.microsoft.com/office/drawing/2010/main" val="0"/>
@@ -5243,6 +4655,176 @@
         <w:jc w:val="both"/>
         <w:rPr>
           <w:rFonts w:asciiTheme="minorHAnsi" w:hAnsiTheme="minorHAnsi" w:cstheme="minorHAnsi"/>
+          <w:sz w:val="32"/>
+          <w:szCs w:val="32"/>
+        </w:rPr>
+      </w:pPr>
+    </w:p>
+    <w:p>
+      <w:pPr>
+        <w:pStyle w:val="NormalWeb"/>
+        <w:spacing w:before="0" w:beforeAutospacing="0" w:after="270" w:afterAutospacing="0"/>
+        <w:jc w:val="both"/>
+        <w:rPr>
+          <w:rFonts w:asciiTheme="minorHAnsi" w:hAnsiTheme="minorHAnsi" w:cstheme="minorHAnsi"/>
+          <w:sz w:val="32"/>
+          <w:szCs w:val="32"/>
+        </w:rPr>
+      </w:pPr>
+      <w:r>
+        <w:rPr>
+          <w:rFonts w:asciiTheme="minorHAnsi" w:hAnsiTheme="minorHAnsi" w:cstheme="minorHAnsi"/>
+          <w:sz w:val="32"/>
+          <w:szCs w:val="32"/>
+        </w:rPr>
+        <w:t>Result</w:t>
+      </w:r>
+    </w:p>
+    <w:p>
+      <w:pPr>
+        <w:pStyle w:val="NormalWeb"/>
+        <w:spacing w:before="0" w:beforeAutospacing="0" w:after="270" w:afterAutospacing="0"/>
+        <w:jc w:val="both"/>
+        <w:rPr>
+          <w:rFonts w:asciiTheme="minorHAnsi" w:hAnsiTheme="minorHAnsi" w:cstheme="minorHAnsi"/>
+          <w:sz w:val="22"/>
+          <w:szCs w:val="22"/>
+        </w:rPr>
+      </w:pPr>
+      <w:r>
+        <w:rPr>
+          <w:rFonts w:asciiTheme="minorHAnsi" w:hAnsiTheme="minorHAnsi" w:cstheme="minorHAnsi"/>
+          <w:sz w:val="22"/>
+          <w:szCs w:val="22"/>
+        </w:rPr>
+        <w:t xml:space="preserve">All the process </w:t>
+      </w:r>
+      <w:proofErr w:type="gramStart"/>
+      <w:r>
+        <w:rPr>
+          <w:rFonts w:asciiTheme="minorHAnsi" w:hAnsiTheme="minorHAnsi" w:cstheme="minorHAnsi"/>
+          <w:sz w:val="22"/>
+          <w:szCs w:val="22"/>
+        </w:rPr>
+        <w:t>is done</w:t>
+      </w:r>
+      <w:proofErr w:type="gramEnd"/>
+      <w:r>
+        <w:rPr>
+          <w:rFonts w:asciiTheme="minorHAnsi" w:hAnsiTheme="minorHAnsi" w:cstheme="minorHAnsi"/>
+          <w:sz w:val="22"/>
+          <w:szCs w:val="22"/>
+        </w:rPr>
+        <w:t xml:space="preserve"> using pure python and python libraries only. We got classification accuracy</w:t>
+      </w:r>
+      <w:r>
+        <w:rPr>
+          <w:rFonts w:asciiTheme="minorHAnsi" w:hAnsiTheme="minorHAnsi" w:cstheme="minorHAnsi"/>
+          <w:sz w:val="22"/>
+          <w:szCs w:val="22"/>
+        </w:rPr>
+        <w:t xml:space="preserve"> of our model.</w:t>
+      </w:r>
+      <w:r>
+        <w:rPr>
+          <w:rFonts w:asciiTheme="minorHAnsi" w:hAnsiTheme="minorHAnsi" w:cstheme="minorHAnsi"/>
+          <w:sz w:val="22"/>
+          <w:szCs w:val="22"/>
+        </w:rPr>
+        <w:t xml:space="preserve"> </w:t>
+      </w:r>
+      <w:r>
+        <w:rPr>
+          <w:rFonts w:asciiTheme="minorHAnsi" w:hAnsiTheme="minorHAnsi" w:cstheme="minorHAnsi"/>
+          <w:sz w:val="22"/>
+          <w:szCs w:val="22"/>
+        </w:rPr>
+        <w:t xml:space="preserve">It </w:t>
+      </w:r>
+      <w:r>
+        <w:rPr>
+          <w:rFonts w:asciiTheme="minorHAnsi" w:hAnsiTheme="minorHAnsi" w:cstheme="minorHAnsi"/>
+          <w:sz w:val="22"/>
+          <w:szCs w:val="22"/>
+        </w:rPr>
+        <w:t xml:space="preserve">can classifies given MR </w:t>
+      </w:r>
+      <w:r>
+        <w:rPr>
+          <w:rFonts w:asciiTheme="minorHAnsi" w:hAnsiTheme="minorHAnsi" w:cstheme="minorHAnsi"/>
+          <w:sz w:val="22"/>
+          <w:szCs w:val="22"/>
+        </w:rPr>
+        <w:t>Image as HGG or LGG from the features of the image.</w:t>
+      </w:r>
+    </w:p>
+    <w:p>
+      <w:pPr>
+        <w:pStyle w:val="NormalWeb"/>
+        <w:spacing w:before="0" w:beforeAutospacing="0" w:after="270" w:afterAutospacing="0"/>
+        <w:jc w:val="both"/>
+        <w:rPr>
+          <w:rFonts w:asciiTheme="minorHAnsi" w:hAnsiTheme="minorHAnsi" w:cstheme="minorHAnsi"/>
+          <w:sz w:val="32"/>
+          <w:szCs w:val="32"/>
+        </w:rPr>
+      </w:pPr>
+      <w:bookmarkStart w:id="0" w:name="_GoBack"/>
+      <w:bookmarkEnd w:id="0"/>
+      <w:r>
+        <w:rPr>
+          <w:rFonts w:asciiTheme="minorHAnsi" w:hAnsiTheme="minorHAnsi" w:cstheme="minorHAnsi"/>
+          <w:sz w:val="32"/>
+          <w:szCs w:val="32"/>
+        </w:rPr>
+        <w:t>Conclusion and Future work</w:t>
+      </w:r>
+    </w:p>
+    <w:p>
+      <w:pPr>
+        <w:pStyle w:val="NormalWeb"/>
+        <w:spacing w:before="0" w:beforeAutospacing="0" w:after="270" w:afterAutospacing="0"/>
+        <w:jc w:val="both"/>
+        <w:rPr>
+          <w:rFonts w:asciiTheme="minorHAnsi" w:hAnsiTheme="minorHAnsi" w:cstheme="minorHAnsi"/>
+          <w:sz w:val="22"/>
+          <w:szCs w:val="22"/>
+        </w:rPr>
+      </w:pPr>
+      <w:r>
+        <w:rPr>
+          <w:rFonts w:asciiTheme="minorHAnsi" w:hAnsiTheme="minorHAnsi" w:cstheme="minorHAnsi"/>
+          <w:sz w:val="22"/>
+          <w:szCs w:val="22"/>
+        </w:rPr>
+        <w:t xml:space="preserve">In this project, we had successfully implemented image classification of Brain tumor in two main types as HGG and LGG using CNN. The tumor part can be encircled in the future using open </w:t>
+      </w:r>
+      <w:proofErr w:type="gramStart"/>
+      <w:r>
+        <w:rPr>
+          <w:rFonts w:asciiTheme="minorHAnsi" w:hAnsiTheme="minorHAnsi" w:cstheme="minorHAnsi"/>
+          <w:sz w:val="22"/>
+          <w:szCs w:val="22"/>
+        </w:rPr>
+        <w:t>cv</w:t>
+      </w:r>
+      <w:proofErr w:type="gramEnd"/>
+      <w:r>
+        <w:rPr>
+          <w:rFonts w:asciiTheme="minorHAnsi" w:hAnsiTheme="minorHAnsi" w:cstheme="minorHAnsi"/>
+          <w:sz w:val="22"/>
+          <w:szCs w:val="22"/>
+        </w:rPr>
+        <w:t xml:space="preserve"> and CNN together. </w:t>
+      </w:r>
+    </w:p>
+    <w:p>
+      <w:pPr>
+        <w:pStyle w:val="NormalWeb"/>
+        <w:spacing w:before="0" w:beforeAutospacing="0" w:after="270" w:afterAutospacing="0"/>
+        <w:jc w:val="both"/>
+        <w:rPr>
+          <w:rFonts w:asciiTheme="minorHAnsi" w:hAnsiTheme="minorHAnsi" w:cstheme="minorHAnsi"/>
           <w:sz w:val="36"/>
           <w:szCs w:val="36"/>
         </w:rPr>
@@ -5263,18 +4845,156 @@
         <w:adjustRightInd w:val="0"/>
         <w:spacing w:after="0" w:line="240" w:lineRule="auto"/>
         <w:rPr>
-          <w:rFonts w:ascii="Courier" w:hAnsi="Courier" w:cs="Courier"/>
-          <w:sz w:val="20"/>
-          <w:szCs w:val="20"/>
-        </w:rPr>
-      </w:pPr>
-      <w:r>
-        <w:rPr>
-          <w:rFonts w:ascii="Courier" w:hAnsi="Courier" w:cs="Courier"/>
-          <w:sz w:val="20"/>
-          <w:szCs w:val="20"/>
-        </w:rPr>
-        <w:t>[1] https://www.med.upenn.edu/sbia/brats2018/data.html</w:t>
+          <w:rFonts w:cstheme="minorHAnsi"/>
+        </w:rPr>
+      </w:pPr>
+      <w:r>
+        <w:rPr>
+          <w:rFonts w:cstheme="minorHAnsi"/>
+        </w:rPr>
+        <w:t xml:space="preserve">[1] </w:t>
+      </w:r>
+      <w:hyperlink r:id="rId17" w:history="1">
+        <w:r>
+          <w:rPr>
+            <w:rStyle w:val="Hyperlink"/>
+            <w:rFonts w:cstheme="minorHAnsi"/>
+          </w:rPr>
+          <w:t>https://www.med.upenn.edu/sbia/brats2018/data.html</w:t>
+        </w:r>
+      </w:hyperlink>
+    </w:p>
+    <w:p>
+      <w:pPr>
+        <w:autoSpaceDE w:val="0"/>
+        <w:autoSpaceDN w:val="0"/>
+        <w:adjustRightInd w:val="0"/>
+        <w:spacing w:after="0" w:line="240" w:lineRule="auto"/>
+        <w:rPr>
+          <w:rFonts w:cstheme="minorHAnsi"/>
+        </w:rPr>
+      </w:pPr>
+      <w:r>
+        <w:rPr>
+          <w:rFonts w:cstheme="minorHAnsi"/>
+        </w:rPr>
+        <w:t xml:space="preserve">[2] </w:t>
+      </w:r>
+      <w:hyperlink r:id="rId18" w:history="1">
+        <w:r>
+          <w:rPr>
+            <w:rStyle w:val="Hyperlink"/>
+            <w:rFonts w:cstheme="minorHAnsi"/>
+          </w:rPr>
+          <w:t>https://www.udemy.com/machinelearning</w:t>
+        </w:r>
+      </w:hyperlink>
+    </w:p>
+    <w:p>
+      <w:pPr>
+        <w:autoSpaceDE w:val="0"/>
+        <w:autoSpaceDN w:val="0"/>
+        <w:adjustRightInd w:val="0"/>
+        <w:spacing w:after="0" w:line="240" w:lineRule="auto"/>
+        <w:rPr>
+          <w:rFonts w:cstheme="minorHAnsi"/>
+        </w:rPr>
+      </w:pPr>
+      <w:r>
+        <w:rPr>
+          <w:rFonts w:cstheme="minorHAnsi"/>
+        </w:rPr>
+        <w:t xml:space="preserve">[3] </w:t>
+      </w:r>
+      <w:r>
+        <w:rPr>
+          <w:rFonts w:cstheme="minorHAnsi"/>
+        </w:rPr>
+        <w:t>Classifica</w:t>
+      </w:r>
+      <w:r>
+        <w:rPr>
+          <w:rFonts w:cstheme="minorHAnsi"/>
+        </w:rPr>
+        <w:t xml:space="preserve">tion using Deep Learning Neural </w:t>
+      </w:r>
+      <w:r>
+        <w:rPr>
+          <w:rFonts w:cstheme="minorHAnsi"/>
+        </w:rPr>
+        <w:t>Networks for Brain Tumors</w:t>
+      </w:r>
+    </w:p>
+    <w:p>
+      <w:pPr>
+        <w:autoSpaceDE w:val="0"/>
+        <w:autoSpaceDN w:val="0"/>
+        <w:adjustRightInd w:val="0"/>
+        <w:spacing w:after="0" w:line="240" w:lineRule="auto"/>
+        <w:rPr>
+          <w:rFonts w:cstheme="minorHAnsi"/>
+        </w:rPr>
+      </w:pPr>
+      <w:r>
+        <w:rPr>
+          <w:rFonts w:cstheme="minorHAnsi"/>
+        </w:rPr>
+        <w:t xml:space="preserve">[4] Understanding </w:t>
+      </w:r>
+      <w:proofErr w:type="gramStart"/>
+      <w:r>
+        <w:rPr>
+          <w:rFonts w:cstheme="minorHAnsi"/>
+        </w:rPr>
+        <w:t>Deep</w:t>
+      </w:r>
+      <w:proofErr w:type="gramEnd"/>
+      <w:r>
+        <w:rPr>
+          <w:rFonts w:cstheme="minorHAnsi"/>
+        </w:rPr>
+        <w:t xml:space="preserve"> neural network </w:t>
+      </w:r>
+    </w:p>
+    <w:p>
+      <w:pPr>
+        <w:autoSpaceDE w:val="0"/>
+        <w:autoSpaceDN w:val="0"/>
+        <w:adjustRightInd w:val="0"/>
+        <w:spacing w:after="0" w:line="240" w:lineRule="auto"/>
+        <w:rPr>
+          <w:rFonts w:cstheme="minorHAnsi"/>
+        </w:rPr>
+      </w:pPr>
+      <w:r>
+        <w:rPr>
+          <w:rFonts w:cstheme="minorHAnsi"/>
+        </w:rPr>
+        <w:t>[5]</w:t>
+      </w:r>
+      <w:r>
+        <w:rPr>
+          <w:rFonts w:cstheme="minorHAnsi"/>
+        </w:rPr>
+        <w:t xml:space="preserve"> </w:t>
+      </w:r>
+      <w:r>
+        <w:rPr>
+          <w:rFonts w:cstheme="minorHAnsi"/>
+        </w:rPr>
+        <w:t xml:space="preserve">Visualizing </w:t>
+      </w:r>
+      <w:r>
+        <w:rPr>
+          <w:rFonts w:cstheme="minorHAnsi"/>
+        </w:rPr>
+        <w:t xml:space="preserve">Higher-Layer Features of a Deep </w:t>
+      </w:r>
+      <w:r>
+        <w:rPr>
+          <w:rFonts w:cstheme="minorHAnsi"/>
+        </w:rPr>
+        <w:t>Network</w:t>
       </w:r>
     </w:p>
     <w:p/>
@@ -5971,15 +5691,6 @@
   </w:num>
   <w:num w:numId="5">
     <w:abstractNumId w:val="3"/>
-    <w:lvlOverride w:ilvl="0"/>
-    <w:lvlOverride w:ilvl="1"/>
-    <w:lvlOverride w:ilvl="2"/>
-    <w:lvlOverride w:ilvl="3"/>
-    <w:lvlOverride w:ilvl="4"/>
-    <w:lvlOverride w:ilvl="5"/>
-    <w:lvlOverride w:ilvl="6"/>
-    <w:lvlOverride w:ilvl="7"/>
-    <w:lvlOverride w:ilvl="8"/>
   </w:num>
   <w:num w:numId="6">
     <w:abstractNumId w:val="5"/>
@@ -6443,7 +6154,6 @@
     <w:name w:val="Hyperlink"/>
     <w:basedOn w:val="DefaultParagraphFont"/>
     <w:uiPriority w:val="99"/>
-    <w:semiHidden/>
     <w:unhideWhenUsed/>
     <w:rsid w:val="00E06709"/>
     <w:rPr>
@@ -6774,4 +6484,16 @@
     </a:ext>
   </a:extLst>
 </a:theme>
+</file>
+
+<file path=customXml/item1.xml><?xml version="1.0" encoding="utf-8"?>
+<b:Sources xmlns:b="http://schemas.openxmlformats.org/officeDocument/2006/bibliography" xmlns="http://schemas.openxmlformats.org/officeDocument/2006/bibliography" SelectedStyle="\APASixthEditionOfficeOnline.xsl" StyleName="APA" Version="6"/>
+</file>
+
+<file path=customXml/itemProps1.xml><?xml version="1.0" encoding="utf-8"?>
+<ds:datastoreItem xmlns:ds="http://schemas.openxmlformats.org/officeDocument/2006/customXml" ds:itemID="{5D0F0ED0-988E-44E9-8B09-800E07BC77E5}">
+  <ds:schemaRefs>
+    <ds:schemaRef ds:uri="http://schemas.openxmlformats.org/officeDocument/2006/bibliography"/>
+  </ds:schemaRefs>
+</ds:datastoreItem>
 </file>
</xml_diff>

<commit_message>
final paper with 4%
</commit_message>
<xml_diff>
--- a/Paper preparation/Paper.docx
+++ b/Paper preparation/Paper.docx
@@ -140,6 +140,94 @@
     </w:p>
     <w:p>
       <w:pPr>
+        <w:jc w:val="both"/>
+        <w:rPr>
+          <w:rFonts w:cstheme="minorHAnsi"/>
+        </w:rPr>
+      </w:pPr>
+      <w:r>
+        <w:rPr>
+          <w:rFonts w:cstheme="minorHAnsi"/>
+        </w:rPr>
+        <w:t>Brain Tumor is the abnormal growth of brain cells. Depending on the various factors like type of the tumor, size of the tumor, its location and its growth rate threat of the tumor can be determined. Two main types of Tumors are</w:t>
+      </w:r>
+    </w:p>
+    <w:p>
+      <w:pPr>
+        <w:pStyle w:val="ListParagraph"/>
+        <w:numPr>
+          <w:ilvl w:val="0"/>
+          <w:numId w:val="7"/>
+        </w:numPr>
+        <w:jc w:val="both"/>
+        <w:rPr>
+          <w:rFonts w:cstheme="minorHAnsi"/>
+        </w:rPr>
+      </w:pPr>
+      <w:r>
+        <w:rPr>
+          <w:rFonts w:cstheme="minorHAnsi"/>
+        </w:rPr>
+        <w:t>Cancerous (Malignant)</w:t>
+      </w:r>
+    </w:p>
+    <w:p>
+      <w:pPr>
+        <w:pStyle w:val="ListParagraph"/>
+        <w:numPr>
+          <w:ilvl w:val="0"/>
+          <w:numId w:val="7"/>
+        </w:numPr>
+        <w:jc w:val="both"/>
+        <w:rPr>
+          <w:rFonts w:cstheme="minorHAnsi"/>
+        </w:rPr>
+      </w:pPr>
+      <w:r>
+        <w:rPr>
+          <w:rFonts w:cstheme="minorHAnsi"/>
+        </w:rPr>
+        <w:t>Non-cancerous (Benign)</w:t>
+      </w:r>
+    </w:p>
+    <w:p>
+      <w:pPr>
+        <w:jc w:val="both"/>
+        <w:rPr>
+          <w:rFonts w:cstheme="minorHAnsi"/>
+        </w:rPr>
+      </w:pPr>
+      <w:r>
+        <w:rPr>
+          <w:rFonts w:cstheme="minorHAnsi"/>
+        </w:rPr>
+        <w:t>Benign Tumors are also known as Low Grade Glioma (LGG), non-cancerous brain tumor, growth of it is slow and it cannot invade normal tissue.</w:t>
+      </w:r>
+    </w:p>
+    <w:p>
+      <w:pPr>
+        <w:jc w:val="both"/>
+        <w:rPr>
+          <w:rFonts w:cstheme="minorHAnsi"/>
+          <w:sz w:val="32"/>
+          <w:szCs w:val="32"/>
+        </w:rPr>
+      </w:pPr>
+      <w:r>
+        <w:rPr>
+          <w:rFonts w:cstheme="minorHAnsi"/>
+        </w:rPr>
+        <w:t>Whereas Malignant Tumors are also known High Grade Glioma (HGG), Cancerous brain tumor</w:t>
+      </w:r>
+      <w:r>
+        <w:rPr>
+          <w:rFonts w:cstheme="minorHAnsi"/>
+        </w:rPr>
+        <w:t>, growth of it is very rapidly and it invade the surrounding normal cells and tissues.</w:t>
+      </w:r>
+    </w:p>
+    <w:p>
+      <w:pPr>
         <w:autoSpaceDE w:val="0"/>
         <w:autoSpaceDN w:val="0"/>
         <w:adjustRightInd w:val="0"/>
@@ -147,158 +235,10 @@
         <w:jc w:val="both"/>
         <w:rPr>
           <w:rFonts w:cstheme="minorHAnsi"/>
-        </w:rPr>
-      </w:pPr>
-      <w:r>
-        <w:rPr>
-          <w:rFonts w:cstheme="minorHAnsi"/>
-        </w:rPr>
-        <w:t>Brain tumor is any mass that results from an abnormal and an uncontrolled gr</w:t>
-      </w:r>
-      <w:r>
-        <w:rPr>
-          <w:rFonts w:cstheme="minorHAnsi"/>
-        </w:rPr>
-        <w:t>owth of cells in the brain. T</w:t>
-      </w:r>
-      <w:r>
-        <w:rPr>
-          <w:rFonts w:cstheme="minorHAnsi"/>
-        </w:rPr>
-        <w:t xml:space="preserve">hreat level </w:t>
-      </w:r>
-      <w:r>
-        <w:rPr>
-          <w:rFonts w:cstheme="minorHAnsi"/>
-        </w:rPr>
-        <w:t xml:space="preserve">of Brain Tumor </w:t>
-      </w:r>
-      <w:r>
-        <w:rPr>
-          <w:rFonts w:cstheme="minorHAnsi"/>
-        </w:rPr>
-        <w:t xml:space="preserve">depends on various </w:t>
-      </w:r>
-      <w:r>
-        <w:rPr>
-          <w:rFonts w:cstheme="minorHAnsi"/>
-        </w:rPr>
-        <w:t xml:space="preserve">factors like the type of tumor, its location, its size and its state of development. </w:t>
-      </w:r>
-      <w:r>
-        <w:rPr>
-          <w:rFonts w:cstheme="minorHAnsi"/>
-        </w:rPr>
-        <w:t xml:space="preserve">Two main types of </w:t>
-      </w:r>
-      <w:r>
-        <w:rPr>
-          <w:rFonts w:cstheme="minorHAnsi"/>
-        </w:rPr>
-        <w:t xml:space="preserve">Brain Tumors </w:t>
-      </w:r>
-      <w:r>
-        <w:rPr>
-          <w:rFonts w:cstheme="minorHAnsi"/>
-        </w:rPr>
-        <w:t>are</w:t>
-      </w:r>
-      <w:r>
-        <w:rPr>
-          <w:rFonts w:cstheme="minorHAnsi"/>
-        </w:rPr>
-        <w:t xml:space="preserve"> </w:t>
-      </w:r>
-    </w:p>
-    <w:p>
-      <w:pPr>
-        <w:pStyle w:val="ListParagraph"/>
-        <w:numPr>
-          <w:ilvl w:val="0"/>
-          <w:numId w:val="1"/>
-        </w:numPr>
-        <w:autoSpaceDE w:val="0"/>
-        <w:autoSpaceDN w:val="0"/>
-        <w:adjustRightInd w:val="0"/>
-        <w:spacing w:after="0" w:line="240" w:lineRule="auto"/>
-        <w:jc w:val="both"/>
-        <w:rPr>
-          <w:rFonts w:cstheme="minorHAnsi"/>
-        </w:rPr>
-      </w:pPr>
-      <w:r>
-        <w:rPr>
-          <w:rFonts w:cstheme="minorHAnsi"/>
-        </w:rPr>
-        <w:t>Cancerous (M</w:t>
-      </w:r>
-      <w:r>
-        <w:rPr>
-          <w:rFonts w:cstheme="minorHAnsi"/>
-        </w:rPr>
-        <w:t xml:space="preserve">alignant) </w:t>
-      </w:r>
-    </w:p>
-    <w:p>
-      <w:pPr>
-        <w:pStyle w:val="ListParagraph"/>
-        <w:numPr>
-          <w:ilvl w:val="0"/>
-          <w:numId w:val="1"/>
-        </w:numPr>
-        <w:autoSpaceDE w:val="0"/>
-        <w:autoSpaceDN w:val="0"/>
-        <w:adjustRightInd w:val="0"/>
-        <w:spacing w:after="0" w:line="240" w:lineRule="auto"/>
-        <w:jc w:val="both"/>
-        <w:rPr>
-          <w:rFonts w:cstheme="minorHAnsi"/>
-        </w:rPr>
-      </w:pPr>
-      <w:r>
-        <w:rPr>
-          <w:rFonts w:cstheme="minorHAnsi"/>
-        </w:rPr>
-        <w:t>N</w:t>
-      </w:r>
-      <w:r>
-        <w:rPr>
-          <w:rFonts w:cstheme="minorHAnsi"/>
-        </w:rPr>
-        <w:t>on-cance</w:t>
-      </w:r>
-      <w:r>
-        <w:rPr>
-          <w:rFonts w:cstheme="minorHAnsi"/>
-        </w:rPr>
-        <w:t>rous (B</w:t>
-      </w:r>
-      <w:r>
-        <w:rPr>
-          <w:rFonts w:cstheme="minorHAnsi"/>
-        </w:rPr>
-        <w:t xml:space="preserve">enign) </w:t>
-      </w:r>
-    </w:p>
-    <w:p>
-      <w:pPr>
-        <w:autoSpaceDE w:val="0"/>
-        <w:autoSpaceDN w:val="0"/>
-        <w:adjustRightInd w:val="0"/>
-        <w:spacing w:after="0" w:line="240" w:lineRule="auto"/>
-        <w:jc w:val="both"/>
-        <w:rPr>
-          <w:rFonts w:cstheme="minorHAnsi"/>
           <w:sz w:val="32"/>
           <w:szCs w:val="32"/>
         </w:rPr>
       </w:pPr>
-      <w:r>
-        <w:rPr>
-          <w:rFonts w:cstheme="minorHAnsi"/>
-        </w:rPr>
-        <w:t>Benign brain tumors are low grade, non-cancerous brain tumors, which, grow slowly and push aside normal tissue but do not invade the surrounding normal tissue. They are homogeneous, well defined and are known as non- metastatic tumors, because they do not form any secondary tumor. Whereas, malignant brain tumors are cancerous brain tumors, which grow rapidly and invade the surrounding normal tissue. Malignant brain tumors or cancerous brain tumors counted among the most deadly diseases.</w:t>
-      </w:r>
     </w:p>
     <w:p>
       <w:pPr>
@@ -387,16 +327,6 @@
         </w:rPr>
         <w:t>Classification using deep learning neural networks for brain tumors</w:t>
       </w:r>
-    </w:p>
-    <w:p>
-      <w:pPr>
-        <w:pStyle w:val="Standard"/>
-        <w:rPr>
-          <w:rFonts w:asciiTheme="minorHAnsi" w:hAnsiTheme="minorHAnsi" w:cstheme="minorHAnsi"/>
-          <w:sz w:val="22"/>
-          <w:szCs w:val="22"/>
-        </w:rPr>
-      </w:pPr>
       <w:r>
         <w:rPr>
           <w:rFonts w:asciiTheme="minorHAnsi" w:hAnsiTheme="minorHAnsi" w:cstheme="minorHAnsi"/>
@@ -405,15 +335,7 @@
           <w:sz w:val="22"/>
           <w:szCs w:val="22"/>
         </w:rPr>
-        <w:t>Methodology</w:t>
-      </w:r>
-      <w:r>
-        <w:rPr>
-          <w:rFonts w:asciiTheme="minorHAnsi" w:hAnsiTheme="minorHAnsi" w:cstheme="minorHAnsi"/>
-          <w:sz w:val="22"/>
-          <w:szCs w:val="22"/>
-        </w:rPr>
-        <w:t>:-</w:t>
+        <w:t xml:space="preserve"> [3]</w:t>
       </w:r>
     </w:p>
     <w:p>
@@ -426,27 +348,6 @@
         </w:rPr>
       </w:pPr>
       <w:r>
-        <w:rPr>
-          <w:rFonts w:asciiTheme="minorHAnsi" w:hAnsiTheme="minorHAnsi" w:cstheme="minorHAnsi"/>
-          <w:sz w:val="22"/>
-          <w:szCs w:val="22"/>
-        </w:rPr>
-        <w:t>The methodology for classification of brain tumor using DNN includes following four main steps.</w:t>
-      </w:r>
-    </w:p>
-    <w:p>
-      <w:pPr>
-        <w:pStyle w:val="Standard"/>
-        <w:rPr>
-          <w:rFonts w:asciiTheme="minorHAnsi" w:hAnsiTheme="minorHAnsi" w:cstheme="minorHAnsi"/>
-          <w:sz w:val="22"/>
-          <w:szCs w:val="22"/>
-        </w:rPr>
-      </w:pPr>
-    </w:p>
-    <w:p>
-      <w:pPr>
-        <w:pStyle w:val="Standard"/>
         <w:rPr>
           <w:rFonts w:asciiTheme="minorHAnsi" w:hAnsiTheme="minorHAnsi" w:cstheme="minorHAnsi"/>
           <w:b/>
@@ -454,8 +355,48 @@
           <w:sz w:val="22"/>
           <w:szCs w:val="22"/>
         </w:rPr>
-      </w:pPr>
-      <w:r>
+        <w:t>Methodology</w:t>
+      </w:r>
+      <w:r>
+        <w:rPr>
+          <w:rFonts w:asciiTheme="minorHAnsi" w:hAnsiTheme="minorHAnsi" w:cstheme="minorHAnsi"/>
+          <w:sz w:val="22"/>
+          <w:szCs w:val="22"/>
+        </w:rPr>
+        <w:t>:-</w:t>
+      </w:r>
+    </w:p>
+    <w:p>
+      <w:pPr>
+        <w:pStyle w:val="Standard"/>
+        <w:rPr>
+          <w:rFonts w:asciiTheme="minorHAnsi" w:hAnsiTheme="minorHAnsi" w:cstheme="minorHAnsi"/>
+          <w:sz w:val="22"/>
+          <w:szCs w:val="22"/>
+        </w:rPr>
+      </w:pPr>
+      <w:r>
+        <w:rPr>
+          <w:rFonts w:asciiTheme="minorHAnsi" w:hAnsiTheme="minorHAnsi" w:cstheme="minorHAnsi"/>
+          <w:sz w:val="22"/>
+          <w:szCs w:val="22"/>
+        </w:rPr>
+        <w:t>The methodology for classification of brain tumor using DNN includes following four main steps.</w:t>
+      </w:r>
+    </w:p>
+    <w:p>
+      <w:pPr>
+        <w:pStyle w:val="Standard"/>
+        <w:rPr>
+          <w:rFonts w:asciiTheme="minorHAnsi" w:hAnsiTheme="minorHAnsi" w:cstheme="minorHAnsi"/>
+          <w:sz w:val="22"/>
+          <w:szCs w:val="22"/>
+        </w:rPr>
+      </w:pPr>
+    </w:p>
+    <w:p>
+      <w:pPr>
+        <w:pStyle w:val="Standard"/>
         <w:rPr>
           <w:rFonts w:asciiTheme="minorHAnsi" w:hAnsiTheme="minorHAnsi" w:cstheme="minorHAnsi"/>
           <w:b/>
@@ -463,94 +404,8 @@
           <w:sz w:val="22"/>
           <w:szCs w:val="22"/>
         </w:rPr>
-        <w:t>step-1 Brain MRIs Dataset acquisition</w:t>
-      </w:r>
-    </w:p>
-    <w:p>
-      <w:pPr>
-        <w:pStyle w:val="Standard"/>
-        <w:rPr>
-          <w:rFonts w:asciiTheme="minorHAnsi" w:hAnsiTheme="minorHAnsi" w:cstheme="minorHAnsi"/>
-          <w:sz w:val="22"/>
-          <w:szCs w:val="22"/>
-        </w:rPr>
-      </w:pPr>
-      <w:r>
-        <w:rPr>
-          <w:rFonts w:asciiTheme="minorHAnsi" w:hAnsiTheme="minorHAnsi" w:cstheme="minorHAnsi"/>
-          <w:sz w:val="22"/>
-          <w:szCs w:val="22"/>
-        </w:rPr>
-        <w:t xml:space="preserve"> According to WHO(world Health Organisation)more than 120 types of brain tumors can be there which can be differ in origin, location, size, characteristics of tumor tissues. In this paper three types of malignant brain tumour types are considered :</w:t>
-      </w:r>
-    </w:p>
-    <w:p>
-      <w:pPr>
-        <w:pStyle w:val="Standard"/>
-        <w:rPr>
-          <w:rFonts w:asciiTheme="minorHAnsi" w:hAnsiTheme="minorHAnsi" w:cstheme="minorHAnsi"/>
-          <w:sz w:val="22"/>
-          <w:szCs w:val="22"/>
-        </w:rPr>
-      </w:pPr>
-      <w:r>
-        <w:rPr>
-          <w:rFonts w:asciiTheme="minorHAnsi" w:hAnsiTheme="minorHAnsi" w:cstheme="minorHAnsi"/>
-          <w:sz w:val="22"/>
-          <w:szCs w:val="22"/>
-        </w:rPr>
-        <w:t>1. Glioblastoma</w:t>
-      </w:r>
-    </w:p>
-    <w:p>
-      <w:pPr>
-        <w:pStyle w:val="Standard"/>
-        <w:rPr>
-          <w:rFonts w:asciiTheme="minorHAnsi" w:hAnsiTheme="minorHAnsi" w:cstheme="minorHAnsi"/>
-          <w:sz w:val="22"/>
-          <w:szCs w:val="22"/>
-        </w:rPr>
-      </w:pPr>
-      <w:r>
-        <w:rPr>
-          <w:rFonts w:asciiTheme="minorHAnsi" w:hAnsiTheme="minorHAnsi" w:cstheme="minorHAnsi"/>
-          <w:sz w:val="22"/>
-          <w:szCs w:val="22"/>
-        </w:rPr>
-        <w:t>2. Sarcoma</w:t>
-      </w:r>
-    </w:p>
-    <w:p>
-      <w:pPr>
-        <w:pStyle w:val="Standard"/>
-        <w:rPr>
-          <w:rFonts w:asciiTheme="minorHAnsi" w:hAnsiTheme="minorHAnsi" w:cstheme="minorHAnsi"/>
-          <w:sz w:val="22"/>
-          <w:szCs w:val="22"/>
-        </w:rPr>
-      </w:pPr>
-      <w:r>
-        <w:rPr>
-          <w:rFonts w:asciiTheme="minorHAnsi" w:hAnsiTheme="minorHAnsi" w:cstheme="minorHAnsi"/>
-          <w:sz w:val="22"/>
-          <w:szCs w:val="22"/>
-        </w:rPr>
-        <w:t>3. Metastatic bronchogenic carcinoma</w:t>
-      </w:r>
-    </w:p>
-    <w:p>
-      <w:pPr>
-        <w:pStyle w:val="Standard"/>
-        <w:rPr>
-          <w:rFonts w:asciiTheme="minorHAnsi" w:hAnsiTheme="minorHAnsi" w:cstheme="minorHAnsi"/>
-          <w:sz w:val="22"/>
-          <w:szCs w:val="22"/>
-        </w:rPr>
-      </w:pPr>
-    </w:p>
-    <w:p>
-      <w:pPr>
-        <w:pStyle w:val="Standard"/>
+      </w:pPr>
+      <w:r>
         <w:rPr>
           <w:rFonts w:asciiTheme="minorHAnsi" w:hAnsiTheme="minorHAnsi" w:cstheme="minorHAnsi"/>
           <w:b/>
@@ -558,7 +413,8 @@
           <w:sz w:val="22"/>
           <w:szCs w:val="22"/>
         </w:rPr>
-      </w:pPr>
+        <w:t>1</w:t>
+      </w:r>
       <w:r>
         <w:rPr>
           <w:rFonts w:asciiTheme="minorHAnsi" w:hAnsiTheme="minorHAnsi" w:cstheme="minorHAnsi"/>
@@ -567,41 +423,9 @@
           <w:sz w:val="22"/>
           <w:szCs w:val="22"/>
         </w:rPr>
-        <w:lastRenderedPageBreak/>
-        <w:t>step-2 Image segmentation using Fuzzy C-means</w:t>
-      </w:r>
-    </w:p>
-    <w:p>
-      <w:pPr>
-        <w:pStyle w:val="Standard"/>
-        <w:rPr>
-          <w:rFonts w:asciiTheme="minorHAnsi" w:hAnsiTheme="minorHAnsi" w:cstheme="minorHAnsi"/>
-          <w:sz w:val="22"/>
-          <w:szCs w:val="22"/>
-        </w:rPr>
-      </w:pPr>
-      <w:r>
-        <w:rPr>
-          <w:rFonts w:asciiTheme="minorHAnsi" w:hAnsiTheme="minorHAnsi" w:cstheme="minorHAnsi"/>
-          <w:sz w:val="22"/>
-          <w:szCs w:val="22"/>
-        </w:rPr>
-        <w:t>Image segmentation is used to separate different normal brain tissue from brain tumor tissue. Fuzzy C-means is used to segment the brain MRI into 5 sections.</w:t>
-      </w:r>
-    </w:p>
-    <w:p>
-      <w:pPr>
-        <w:pStyle w:val="Standard"/>
-        <w:rPr>
-          <w:rFonts w:asciiTheme="minorHAnsi" w:hAnsiTheme="minorHAnsi" w:cstheme="minorHAnsi"/>
-          <w:sz w:val="22"/>
-          <w:szCs w:val="22"/>
-        </w:rPr>
-      </w:pPr>
-    </w:p>
-    <w:p>
-      <w:pPr>
-        <w:pStyle w:val="Standard"/>
+        <w:t xml:space="preserve">) </w:t>
+      </w:r>
+      <w:r>
         <w:rPr>
           <w:rFonts w:asciiTheme="minorHAnsi" w:hAnsiTheme="minorHAnsi" w:cstheme="minorHAnsi"/>
           <w:b/>
@@ -609,8 +433,159 @@
           <w:sz w:val="22"/>
           <w:szCs w:val="22"/>
         </w:rPr>
-      </w:pPr>
-      <w:r>
+        <w:t>Dataset acquisition</w:t>
+      </w:r>
+    </w:p>
+    <w:p>
+      <w:pPr>
+        <w:pStyle w:val="Standard"/>
+        <w:rPr>
+          <w:rFonts w:asciiTheme="minorHAnsi" w:hAnsiTheme="minorHAnsi" w:cstheme="minorHAnsi"/>
+          <w:sz w:val="22"/>
+          <w:szCs w:val="22"/>
+        </w:rPr>
+      </w:pPr>
+      <w:r>
+        <w:rPr>
+          <w:rFonts w:asciiTheme="minorHAnsi" w:hAnsiTheme="minorHAnsi" w:cstheme="minorHAnsi"/>
+          <w:sz w:val="22"/>
+          <w:szCs w:val="22"/>
+        </w:rPr>
+        <w:t xml:space="preserve"> </w:t>
+      </w:r>
+      <w:r>
+        <w:rPr>
+          <w:rFonts w:asciiTheme="minorHAnsi" w:hAnsiTheme="minorHAnsi" w:cstheme="minorHAnsi"/>
+          <w:sz w:val="22"/>
+          <w:szCs w:val="22"/>
+        </w:rPr>
+        <w:t>Brain MRIs are used as dataset.</w:t>
+      </w:r>
+      <w:r>
+        <w:rPr>
+          <w:rFonts w:asciiTheme="minorHAnsi" w:hAnsiTheme="minorHAnsi" w:cstheme="minorHAnsi"/>
+          <w:sz w:val="22"/>
+          <w:szCs w:val="22"/>
+        </w:rPr>
+        <w:t>According to WHO(world Health Organisation)</w:t>
+      </w:r>
+      <w:r>
+        <w:rPr>
+          <w:rFonts w:asciiTheme="minorHAnsi" w:hAnsiTheme="minorHAnsi" w:cstheme="minorHAnsi"/>
+          <w:sz w:val="22"/>
+          <w:szCs w:val="22"/>
+        </w:rPr>
+        <w:t xml:space="preserve"> there is </w:t>
+      </w:r>
+      <w:r>
+        <w:rPr>
+          <w:rFonts w:asciiTheme="minorHAnsi" w:hAnsiTheme="minorHAnsi" w:cstheme="minorHAnsi"/>
+          <w:sz w:val="22"/>
+          <w:szCs w:val="22"/>
+        </w:rPr>
+        <w:t>more than 120 typ</w:t>
+      </w:r>
+      <w:r>
+        <w:rPr>
+          <w:rFonts w:asciiTheme="minorHAnsi" w:hAnsiTheme="minorHAnsi" w:cstheme="minorHAnsi"/>
+          <w:sz w:val="22"/>
+          <w:szCs w:val="22"/>
+        </w:rPr>
+        <w:t xml:space="preserve">es of brain tumors </w:t>
+      </w:r>
+      <w:r>
+        <w:rPr>
+          <w:rFonts w:asciiTheme="minorHAnsi" w:hAnsiTheme="minorHAnsi" w:cstheme="minorHAnsi"/>
+          <w:sz w:val="22"/>
+          <w:szCs w:val="22"/>
+        </w:rPr>
+        <w:t xml:space="preserve">which can be differ in </w:t>
+      </w:r>
+      <w:r>
+        <w:rPr>
+          <w:rFonts w:asciiTheme="minorHAnsi" w:hAnsiTheme="minorHAnsi" w:cstheme="minorHAnsi"/>
+          <w:sz w:val="22"/>
+          <w:szCs w:val="22"/>
+        </w:rPr>
+        <w:t xml:space="preserve"> size and location along with this tumours can be originated from different part having different characteristics </w:t>
+      </w:r>
+      <w:r>
+        <w:rPr>
+          <w:rFonts w:asciiTheme="minorHAnsi" w:hAnsiTheme="minorHAnsi" w:cstheme="minorHAnsi"/>
+          <w:sz w:val="22"/>
+          <w:szCs w:val="22"/>
+        </w:rPr>
+        <w:t>of tumour tissues. In this paper three types of malignant brain tumour types are considered :</w:t>
+      </w:r>
+    </w:p>
+    <w:p>
+      <w:pPr>
+        <w:pStyle w:val="Standard"/>
+        <w:rPr>
+          <w:rFonts w:asciiTheme="minorHAnsi" w:hAnsiTheme="minorHAnsi" w:cstheme="minorHAnsi"/>
+          <w:sz w:val="22"/>
+          <w:szCs w:val="22"/>
+        </w:rPr>
+      </w:pPr>
+      <w:r>
+        <w:rPr>
+          <w:rFonts w:asciiTheme="minorHAnsi" w:hAnsiTheme="minorHAnsi" w:cstheme="minorHAnsi"/>
+          <w:sz w:val="22"/>
+          <w:szCs w:val="22"/>
+        </w:rPr>
+        <w:lastRenderedPageBreak/>
+        <w:t>1. Glioblastoma</w:t>
+      </w:r>
+    </w:p>
+    <w:p>
+      <w:pPr>
+        <w:pStyle w:val="Standard"/>
+        <w:rPr>
+          <w:rFonts w:asciiTheme="minorHAnsi" w:hAnsiTheme="minorHAnsi" w:cstheme="minorHAnsi"/>
+          <w:sz w:val="22"/>
+          <w:szCs w:val="22"/>
+        </w:rPr>
+      </w:pPr>
+      <w:r>
+        <w:rPr>
+          <w:rFonts w:asciiTheme="minorHAnsi" w:hAnsiTheme="minorHAnsi" w:cstheme="minorHAnsi"/>
+          <w:sz w:val="22"/>
+          <w:szCs w:val="22"/>
+        </w:rPr>
+        <w:t>2. Sarcoma</w:t>
+      </w:r>
+    </w:p>
+    <w:p>
+      <w:pPr>
+        <w:pStyle w:val="Standard"/>
+        <w:rPr>
+          <w:rFonts w:asciiTheme="minorHAnsi" w:hAnsiTheme="minorHAnsi" w:cstheme="minorHAnsi"/>
+          <w:sz w:val="22"/>
+          <w:szCs w:val="22"/>
+        </w:rPr>
+      </w:pPr>
+      <w:r>
+        <w:rPr>
+          <w:rFonts w:asciiTheme="minorHAnsi" w:hAnsiTheme="minorHAnsi" w:cstheme="minorHAnsi"/>
+          <w:sz w:val="22"/>
+          <w:szCs w:val="22"/>
+        </w:rPr>
+        <w:t>3. Metastatic bronchogenic carcinoma</w:t>
+      </w:r>
+    </w:p>
+    <w:p>
+      <w:pPr>
+        <w:pStyle w:val="Standard"/>
+        <w:rPr>
+          <w:rFonts w:asciiTheme="minorHAnsi" w:hAnsiTheme="minorHAnsi" w:cstheme="minorHAnsi"/>
+          <w:sz w:val="22"/>
+          <w:szCs w:val="22"/>
+        </w:rPr>
+      </w:pPr>
+    </w:p>
+    <w:p>
+      <w:pPr>
+        <w:pStyle w:val="Standard"/>
         <w:rPr>
           <w:rFonts w:asciiTheme="minorHAnsi" w:hAnsiTheme="minorHAnsi" w:cstheme="minorHAnsi"/>
           <w:b/>
@@ -618,12 +593,8 @@
           <w:sz w:val="22"/>
           <w:szCs w:val="22"/>
         </w:rPr>
-        <w:t>step-3  Feature extraction using DWT (discrete wavelet transform) and reduction using PCA (Principle component</w:t>
-      </w:r>
-    </w:p>
-    <w:p>
-      <w:pPr>
-        <w:pStyle w:val="Standard"/>
+      </w:pPr>
+      <w:r>
         <w:rPr>
           <w:rFonts w:asciiTheme="minorHAnsi" w:hAnsiTheme="minorHAnsi" w:cstheme="minorHAnsi"/>
           <w:b/>
@@ -631,8 +602,74 @@
           <w:sz w:val="22"/>
           <w:szCs w:val="22"/>
         </w:rPr>
-      </w:pPr>
-      <w:r>
+        <w:t xml:space="preserve">2) Image segmentation </w:t>
+      </w:r>
+    </w:p>
+    <w:p>
+      <w:pPr>
+        <w:pStyle w:val="Standard"/>
+        <w:rPr>
+          <w:rFonts w:asciiTheme="minorHAnsi" w:hAnsiTheme="minorHAnsi" w:cstheme="minorHAnsi"/>
+          <w:sz w:val="22"/>
+          <w:szCs w:val="22"/>
+        </w:rPr>
+      </w:pPr>
+      <w:r>
+        <w:rPr>
+          <w:rFonts w:asciiTheme="minorHAnsi" w:hAnsiTheme="minorHAnsi" w:cstheme="minorHAnsi"/>
+          <w:sz w:val="22"/>
+          <w:szCs w:val="22"/>
+        </w:rPr>
+        <w:t>For image segmentation FCM(Fuzzy c-means) is used.</w:t>
+      </w:r>
+    </w:p>
+    <w:p>
+      <w:pPr>
+        <w:pStyle w:val="Standard"/>
+        <w:rPr>
+          <w:rFonts w:asciiTheme="minorHAnsi" w:hAnsiTheme="minorHAnsi" w:cstheme="minorHAnsi"/>
+          <w:sz w:val="22"/>
+          <w:szCs w:val="22"/>
+        </w:rPr>
+      </w:pPr>
+      <w:r>
+        <w:rPr>
+          <w:rFonts w:asciiTheme="minorHAnsi" w:hAnsiTheme="minorHAnsi" w:cstheme="minorHAnsi"/>
+          <w:sz w:val="22"/>
+          <w:szCs w:val="22"/>
+        </w:rPr>
+        <w:t>Image segmentation is used to separate different normal brain tissue f</w:t>
+      </w:r>
+      <w:r>
+        <w:rPr>
+          <w:rFonts w:asciiTheme="minorHAnsi" w:hAnsiTheme="minorHAnsi" w:cstheme="minorHAnsi"/>
+          <w:sz w:val="22"/>
+          <w:szCs w:val="22"/>
+        </w:rPr>
+        <w:t>rom brain tumor tissue. (Fuzzy C means)FCM is used to segment the brain MRI into 5 parts</w:t>
+      </w:r>
+      <w:r>
+        <w:rPr>
+          <w:rFonts w:asciiTheme="minorHAnsi" w:hAnsiTheme="minorHAnsi" w:cstheme="minorHAnsi"/>
+          <w:sz w:val="22"/>
+          <w:szCs w:val="22"/>
+        </w:rPr>
+        <w:t>.</w:t>
+      </w:r>
+    </w:p>
+    <w:p>
+      <w:pPr>
+        <w:pStyle w:val="Standard"/>
+        <w:rPr>
+          <w:rFonts w:asciiTheme="minorHAnsi" w:hAnsiTheme="minorHAnsi" w:cstheme="minorHAnsi"/>
+          <w:sz w:val="22"/>
+          <w:szCs w:val="22"/>
+        </w:rPr>
+      </w:pPr>
+    </w:p>
+    <w:p>
+      <w:pPr>
+        <w:pStyle w:val="Standard"/>
         <w:rPr>
           <w:rFonts w:asciiTheme="minorHAnsi" w:hAnsiTheme="minorHAnsi" w:cstheme="minorHAnsi"/>
           <w:b/>
@@ -640,12 +677,8 @@
           <w:sz w:val="22"/>
           <w:szCs w:val="22"/>
         </w:rPr>
-        <w:t xml:space="preserve">             analysis)</w:t>
-      </w:r>
-    </w:p>
-    <w:p>
-      <w:pPr>
-        <w:pStyle w:val="Standard"/>
+      </w:pPr>
+      <w:r>
         <w:rPr>
           <w:rFonts w:asciiTheme="minorHAnsi" w:hAnsiTheme="minorHAnsi" w:cstheme="minorHAnsi"/>
           <w:b/>
@@ -653,29 +686,9 @@
           <w:sz w:val="22"/>
           <w:szCs w:val="22"/>
         </w:rPr>
-      </w:pPr>
-    </w:p>
-    <w:p>
-      <w:pPr>
-        <w:pStyle w:val="Standard"/>
-        <w:rPr>
-          <w:rFonts w:asciiTheme="minorHAnsi" w:hAnsiTheme="minorHAnsi" w:cstheme="minorHAnsi"/>
-          <w:sz w:val="22"/>
-          <w:szCs w:val="22"/>
-        </w:rPr>
-      </w:pPr>
-      <w:r>
-        <w:rPr>
-          <w:rFonts w:asciiTheme="minorHAnsi" w:hAnsiTheme="minorHAnsi" w:cstheme="minorHAnsi"/>
-          <w:sz w:val="22"/>
-          <w:szCs w:val="22"/>
-        </w:rPr>
-        <w:t>After segmentation features of the segmented tumor is extracted using discrete wavelet transform (DWT). Methodology utilizes a 3-levels decomposition of Haar wavelet  to extract 32*32 i.e 1024 features for each brain MRI. But this number is not so big compared as to the number of feature maps resulted by the convolution filters of Convolutional Neural Network. Thus the principal components analysis (PCA) is used to approximate the original extracted features with lower dimensional feature vectors.</w:t>
-      </w:r>
-    </w:p>
-    <w:p>
-      <w:pPr>
-        <w:pStyle w:val="Standard"/>
+        <w:t xml:space="preserve">3) Feature extraction </w:t>
+      </w:r>
+      <w:r>
         <w:rPr>
           <w:rFonts w:asciiTheme="minorHAnsi" w:hAnsiTheme="minorHAnsi" w:cstheme="minorHAnsi"/>
           <w:b/>
@@ -683,7 +696,8 @@
           <w:sz w:val="22"/>
           <w:szCs w:val="22"/>
         </w:rPr>
-      </w:pPr>
+        <w:t xml:space="preserve"> </w:t>
+      </w:r>
       <w:r>
         <w:rPr>
           <w:rFonts w:asciiTheme="minorHAnsi" w:hAnsiTheme="minorHAnsi" w:cstheme="minorHAnsi"/>
@@ -692,15 +706,44 @@
           <w:sz w:val="22"/>
           <w:szCs w:val="22"/>
         </w:rPr>
-        <w:t>Step-4</w:t>
-      </w:r>
-      <w:r>
-        <w:rPr>
-          <w:rFonts w:asciiTheme="minorHAnsi" w:hAnsiTheme="minorHAnsi" w:cstheme="minorHAnsi"/>
-          <w:sz w:val="22"/>
-          <w:szCs w:val="22"/>
-        </w:rPr>
-        <w:t xml:space="preserve"> </w:t>
+        <w:t xml:space="preserve">and reduction </w:t>
+      </w:r>
+    </w:p>
+    <w:p>
+      <w:pPr>
+        <w:pStyle w:val="Standard"/>
+        <w:rPr>
+          <w:rFonts w:asciiTheme="minorHAnsi" w:hAnsiTheme="minorHAnsi" w:cstheme="minorHAnsi"/>
+          <w:sz w:val="32"/>
+          <w:szCs w:val="32"/>
+        </w:rPr>
+      </w:pPr>
+      <w:r>
+        <w:rPr>
+          <w:rFonts w:asciiTheme="minorHAnsi" w:hAnsiTheme="minorHAnsi" w:cstheme="minorHAnsi"/>
+          <w:bCs/>
+          <w:sz w:val="22"/>
+          <w:szCs w:val="22"/>
+        </w:rPr>
+        <w:t xml:space="preserve">Features are extracted using DWT(discrete wavelet transform)  and reduction is performed using PCA(Principle </w:t>
+      </w:r>
+      <w:r>
+        <w:rPr>
+          <w:rFonts w:asciiTheme="minorHAnsi" w:hAnsiTheme="minorHAnsi" w:cstheme="minorHAnsi"/>
+          <w:bCs/>
+          <w:sz w:val="22"/>
+          <w:szCs w:val="22"/>
+        </w:rPr>
+        <w:t>component a</w:t>
+      </w:r>
+      <w:r>
+        <w:rPr>
+          <w:rFonts w:asciiTheme="minorHAnsi" w:hAnsiTheme="minorHAnsi" w:cstheme="minorHAnsi"/>
+          <w:bCs/>
+          <w:sz w:val="22"/>
+          <w:szCs w:val="22"/>
+        </w:rPr>
+        <w:t>nalysis).</w:t>
       </w:r>
       <w:r>
         <w:rPr>
@@ -710,7 +753,16 @@
           <w:sz w:val="22"/>
           <w:szCs w:val="22"/>
         </w:rPr>
-        <w:t>Classification using DNN</w:t>
+        <w:t xml:space="preserve"> </w:t>
+      </w:r>
+      <w:r>
+        <w:rPr>
+          <w:rFonts w:asciiTheme="minorHAnsi" w:hAnsiTheme="minorHAnsi" w:cstheme="minorHAnsi"/>
+          <w:bCs/>
+          <w:sz w:val="22"/>
+          <w:szCs w:val="22"/>
+        </w:rPr>
+        <w:t>After segmentation, using DWT features of the segmented images is extracted. They have used a three level haar wavelet decomposition to extract 1024 (32*32) features. As this number is not large as compared to CNN feature maps Principle Component Analysis is used.</w:t>
       </w:r>
     </w:p>
     <w:p>
@@ -718,57 +770,14 @@
         <w:pStyle w:val="Standard"/>
         <w:rPr>
           <w:rFonts w:asciiTheme="minorHAnsi" w:hAnsiTheme="minorHAnsi" w:cstheme="minorHAnsi"/>
-          <w:sz w:val="22"/>
-          <w:szCs w:val="22"/>
-        </w:rPr>
-      </w:pPr>
-      <w:r>
-        <w:rPr>
-          <w:rFonts w:asciiTheme="minorHAnsi" w:hAnsiTheme="minorHAnsi" w:cstheme="minorHAnsi"/>
-          <w:sz w:val="22"/>
-          <w:szCs w:val="22"/>
-        </w:rPr>
-        <w:t xml:space="preserve">After the feature extraction,  classification is performed on resulted feature vector. </w:t>
-      </w:r>
+          <w:sz w:val="32"/>
+          <w:szCs w:val="32"/>
+        </w:rPr>
+      </w:pPr>
     </w:p>
     <w:p>
       <w:pPr>
         <w:pStyle w:val="Standard"/>
-        <w:rPr>
-          <w:rFonts w:asciiTheme="minorHAnsi" w:hAnsiTheme="minorHAnsi" w:cstheme="minorHAnsi"/>
-          <w:sz w:val="22"/>
-          <w:szCs w:val="22"/>
-        </w:rPr>
-      </w:pPr>
-      <w:r>
-        <w:rPr>
-          <w:rFonts w:asciiTheme="minorHAnsi" w:hAnsiTheme="minorHAnsi" w:cstheme="minorHAnsi"/>
-          <w:sz w:val="22"/>
-          <w:szCs w:val="22"/>
-        </w:rPr>
-        <w:t>7 fold cross validation technique is used for classification to build and train the DNN of 7 hidden layer structure.</w:t>
-      </w:r>
-    </w:p>
-    <w:p>
-      <w:pPr>
-        <w:pStyle w:val="Standard"/>
-        <w:rPr>
-          <w:rFonts w:asciiTheme="minorHAnsi" w:hAnsiTheme="minorHAnsi" w:cstheme="minorHAnsi"/>
-          <w:sz w:val="22"/>
-          <w:szCs w:val="22"/>
-        </w:rPr>
-      </w:pPr>
-    </w:p>
-    <w:p>
-      <w:pPr>
-        <w:pStyle w:val="Standard"/>
-        <w:rPr>
-          <w:rFonts w:asciiTheme="minorHAnsi" w:hAnsiTheme="minorHAnsi" w:cstheme="minorHAnsi"/>
-          <w:sz w:val="22"/>
-          <w:szCs w:val="22"/>
-        </w:rPr>
-      </w:pPr>
-      <w:r>
         <w:rPr>
           <w:rFonts w:asciiTheme="minorHAnsi" w:hAnsiTheme="minorHAnsi" w:cstheme="minorHAnsi"/>
           <w:b/>
@@ -776,75 +785,17 @@
           <w:sz w:val="22"/>
           <w:szCs w:val="22"/>
         </w:rPr>
-        <w:t>Disadvantages</w:t>
-      </w:r>
-      <w:r>
-        <w:rPr>
-          <w:rFonts w:asciiTheme="minorHAnsi" w:hAnsiTheme="minorHAnsi" w:cstheme="minorHAnsi"/>
-          <w:sz w:val="22"/>
-          <w:szCs w:val="22"/>
-        </w:rPr>
-        <w:t>:-</w:t>
-      </w:r>
-    </w:p>
-    <w:p>
-      <w:pPr>
-        <w:pStyle w:val="Standard"/>
-        <w:rPr>
-          <w:rFonts w:asciiTheme="minorHAnsi" w:hAnsiTheme="minorHAnsi" w:cstheme="minorHAnsi"/>
-          <w:sz w:val="22"/>
-          <w:szCs w:val="22"/>
-        </w:rPr>
-      </w:pPr>
-      <w:r>
-        <w:rPr>
-          <w:rFonts w:asciiTheme="minorHAnsi" w:hAnsiTheme="minorHAnsi" w:cstheme="minorHAnsi"/>
-          <w:sz w:val="22"/>
-          <w:szCs w:val="22"/>
-        </w:rPr>
-        <w:t>1.Require more hardware specification and take more time for processing for large size images like(256*256)</w:t>
-      </w:r>
-    </w:p>
-    <w:p>
-      <w:pPr>
-        <w:pStyle w:val="Standard"/>
-        <w:rPr>
-          <w:rFonts w:asciiTheme="minorHAnsi" w:hAnsiTheme="minorHAnsi" w:cstheme="minorHAnsi"/>
-          <w:sz w:val="22"/>
-          <w:szCs w:val="22"/>
-        </w:rPr>
-      </w:pPr>
-      <w:r>
-        <w:rPr>
-          <w:rFonts w:asciiTheme="minorHAnsi" w:hAnsiTheme="minorHAnsi" w:cstheme="minorHAnsi"/>
-          <w:sz w:val="22"/>
-          <w:szCs w:val="22"/>
-        </w:rPr>
-        <w:t>2.Require separate method for segmenation and feature extraction.</w:t>
-      </w:r>
-    </w:p>
-    <w:p>
-      <w:pPr>
-        <w:pStyle w:val="Standard"/>
-        <w:rPr>
-          <w:rFonts w:asciiTheme="minorHAnsi" w:hAnsiTheme="minorHAnsi" w:cstheme="minorHAnsi"/>
-          <w:sz w:val="22"/>
-          <w:szCs w:val="22"/>
-        </w:rPr>
-      </w:pPr>
-    </w:p>
-    <w:p>
-      <w:pPr>
-        <w:pStyle w:val="Standard"/>
+      </w:pPr>
+      <w:r>
         <w:rPr>
           <w:rFonts w:asciiTheme="minorHAnsi" w:hAnsiTheme="minorHAnsi" w:cstheme="minorHAnsi"/>
           <w:b/>
           <w:bCs/>
           <w:sz w:val="22"/>
           <w:szCs w:val="22"/>
-          <w:u w:val="single"/>
-        </w:rPr>
-      </w:pPr>
+        </w:rPr>
+        <w:t>4</w:t>
+      </w:r>
       <w:r>
         <w:rPr>
           <w:rFonts w:asciiTheme="minorHAnsi" w:hAnsiTheme="minorHAnsi" w:cstheme="minorHAnsi"/>
@@ -852,14 +803,10 @@
           <w:bCs/>
           <w:sz w:val="22"/>
           <w:szCs w:val="22"/>
-          <w:u w:val="single"/>
-        </w:rPr>
-        <w:t>Paper-2</w:t>
-      </w:r>
-    </w:p>
-    <w:p>
-      <w:pPr>
-        <w:pStyle w:val="Standard"/>
+        </w:rPr>
+        <w:t>)</w:t>
+      </w:r>
+      <w:r>
         <w:rPr>
           <w:rFonts w:asciiTheme="minorHAnsi" w:hAnsiTheme="minorHAnsi" w:cstheme="minorHAnsi"/>
           <w:b/>
@@ -867,6 +814,77 @@
           <w:sz w:val="22"/>
           <w:szCs w:val="22"/>
         </w:rPr>
+        <w:t>Classification using DNN</w:t>
+      </w:r>
+    </w:p>
+    <w:p>
+      <w:pPr>
+        <w:pStyle w:val="Standard"/>
+        <w:rPr>
+          <w:rFonts w:asciiTheme="minorHAnsi" w:hAnsiTheme="minorHAnsi" w:cstheme="minorHAnsi"/>
+          <w:sz w:val="22"/>
+          <w:szCs w:val="22"/>
+        </w:rPr>
+      </w:pPr>
+      <w:r>
+        <w:rPr>
+          <w:rFonts w:asciiTheme="minorHAnsi" w:hAnsiTheme="minorHAnsi" w:cstheme="minorHAnsi"/>
+          <w:sz w:val="22"/>
+          <w:szCs w:val="22"/>
+        </w:rPr>
+        <w:t xml:space="preserve">After the feature extraction, </w:t>
+      </w:r>
+      <w:r>
+        <w:rPr>
+          <w:rFonts w:asciiTheme="minorHAnsi" w:hAnsiTheme="minorHAnsi" w:cstheme="minorHAnsi"/>
+          <w:sz w:val="22"/>
+          <w:szCs w:val="22"/>
+        </w:rPr>
+        <w:t xml:space="preserve">classification is performed on resulted feature vector. </w:t>
+      </w:r>
+      <w:r>
+        <w:rPr>
+          <w:rFonts w:asciiTheme="minorHAnsi" w:hAnsiTheme="minorHAnsi" w:cstheme="minorHAnsi"/>
+          <w:sz w:val="22"/>
+          <w:szCs w:val="22"/>
+        </w:rPr>
+        <w:t>seven</w:t>
+      </w:r>
+      <w:r>
+        <w:rPr>
+          <w:rFonts w:asciiTheme="minorHAnsi" w:hAnsiTheme="minorHAnsi" w:cstheme="minorHAnsi"/>
+          <w:sz w:val="22"/>
+          <w:szCs w:val="22"/>
+        </w:rPr>
+        <w:t xml:space="preserve"> fold cross validation technique is used for classification to build and train the DNN of 7 hidden layer structure.</w:t>
+      </w:r>
+    </w:p>
+    <w:p>
+      <w:pPr>
+        <w:pStyle w:val="Standard"/>
+        <w:rPr>
+          <w:rFonts w:asciiTheme="minorHAnsi" w:hAnsiTheme="minorHAnsi" w:cstheme="minorHAnsi"/>
+          <w:sz w:val="22"/>
+          <w:szCs w:val="22"/>
+        </w:rPr>
+      </w:pPr>
+      <w:r>
+        <w:rPr>
+          <w:rFonts w:asciiTheme="minorHAnsi" w:hAnsiTheme="minorHAnsi" w:cstheme="minorHAnsi"/>
+          <w:sz w:val="22"/>
+          <w:szCs w:val="22"/>
+        </w:rPr>
+        <w:tab/>
+      </w:r>
+    </w:p>
+    <w:p>
+      <w:pPr>
+        <w:pStyle w:val="Standard"/>
+        <w:rPr>
+          <w:rFonts w:asciiTheme="minorHAnsi" w:hAnsiTheme="minorHAnsi" w:cstheme="minorHAnsi"/>
+          <w:sz w:val="22"/>
+          <w:szCs w:val="22"/>
+        </w:rPr>
       </w:pPr>
       <w:r>
         <w:rPr>
@@ -876,8 +894,78 @@
           <w:sz w:val="22"/>
           <w:szCs w:val="22"/>
         </w:rPr>
-        <w:t>Title:-Methods for interpreting and understanding deep neural networks</w:t>
-      </w:r>
+        <w:t>Disadvantages</w:t>
+      </w:r>
+      <w:r>
+        <w:rPr>
+          <w:rFonts w:asciiTheme="minorHAnsi" w:hAnsiTheme="minorHAnsi" w:cstheme="minorHAnsi"/>
+          <w:sz w:val="22"/>
+          <w:szCs w:val="22"/>
+        </w:rPr>
+        <w:t>:-</w:t>
+      </w:r>
+    </w:p>
+    <w:p>
+      <w:pPr>
+        <w:pStyle w:val="Standard"/>
+        <w:rPr>
+          <w:rFonts w:asciiTheme="minorHAnsi" w:hAnsiTheme="minorHAnsi" w:cstheme="minorHAnsi"/>
+          <w:sz w:val="22"/>
+          <w:szCs w:val="22"/>
+        </w:rPr>
+      </w:pPr>
+      <w:r>
+        <w:rPr>
+          <w:rFonts w:asciiTheme="minorHAnsi" w:hAnsiTheme="minorHAnsi" w:cstheme="minorHAnsi"/>
+          <w:sz w:val="22"/>
+          <w:szCs w:val="22"/>
+        </w:rPr>
+        <w:t>1.Require more hardware spec</w:t>
+      </w:r>
+      <w:r>
+        <w:rPr>
+          <w:rFonts w:asciiTheme="minorHAnsi" w:hAnsiTheme="minorHAnsi" w:cstheme="minorHAnsi"/>
+          <w:sz w:val="22"/>
+          <w:szCs w:val="22"/>
+        </w:rPr>
+        <w:t>ification and take more time to process</w:t>
+      </w:r>
+      <w:r>
+        <w:rPr>
+          <w:rFonts w:asciiTheme="minorHAnsi" w:hAnsiTheme="minorHAnsi" w:cstheme="minorHAnsi"/>
+          <w:sz w:val="22"/>
+          <w:szCs w:val="22"/>
+        </w:rPr>
+        <w:t xml:space="preserve"> large size images like(256*256)</w:t>
+      </w:r>
+    </w:p>
+    <w:p>
+      <w:pPr>
+        <w:pStyle w:val="Standard"/>
+        <w:rPr>
+          <w:rFonts w:asciiTheme="minorHAnsi" w:hAnsiTheme="minorHAnsi" w:cstheme="minorHAnsi"/>
+          <w:sz w:val="22"/>
+          <w:szCs w:val="22"/>
+        </w:rPr>
+      </w:pPr>
+      <w:r>
+        <w:rPr>
+          <w:rFonts w:asciiTheme="minorHAnsi" w:hAnsiTheme="minorHAnsi" w:cstheme="minorHAnsi"/>
+          <w:sz w:val="22"/>
+          <w:szCs w:val="22"/>
+        </w:rPr>
+        <w:t>2.Require separate method for segmenation and feature extraction.</w:t>
+      </w:r>
+    </w:p>
+    <w:p>
+      <w:pPr>
+        <w:pStyle w:val="Standard"/>
+        <w:rPr>
+          <w:rFonts w:asciiTheme="minorHAnsi" w:hAnsiTheme="minorHAnsi" w:cstheme="minorHAnsi"/>
+          <w:sz w:val="22"/>
+          <w:szCs w:val="22"/>
+        </w:rPr>
+      </w:pPr>
     </w:p>
     <w:p>
       <w:pPr>
@@ -888,27 +976,19 @@
           <w:bCs/>
           <w:sz w:val="22"/>
           <w:szCs w:val="22"/>
-        </w:rPr>
-      </w:pPr>
-    </w:p>
-    <w:p>
-      <w:pPr>
-        <w:pStyle w:val="Standard"/>
+          <w:u w:val="single"/>
+        </w:rPr>
+      </w:pPr>
+      <w:r>
         <w:rPr>
           <w:rFonts w:asciiTheme="minorHAnsi" w:hAnsiTheme="minorHAnsi" w:cstheme="minorHAnsi"/>
           <w:b/>
           <w:bCs/>
           <w:sz w:val="22"/>
           <w:szCs w:val="22"/>
-        </w:rPr>
-      </w:pPr>
-      <w:r>
-        <w:rPr>
-          <w:rFonts w:asciiTheme="minorHAnsi" w:hAnsiTheme="minorHAnsi" w:cstheme="minorHAnsi"/>
-          <w:sz w:val="22"/>
-          <w:szCs w:val="22"/>
-        </w:rPr>
-        <w:t>In this paper we have studied the problem of interpreting a deep neural network model and explaining its predictions.</w:t>
+          <w:u w:val="single"/>
+        </w:rPr>
+        <w:t>Paper-2</w:t>
       </w:r>
     </w:p>
     <w:p>
@@ -925,23 +1005,13 @@
       <w:r>
         <w:rPr>
           <w:rFonts w:asciiTheme="minorHAnsi" w:hAnsiTheme="minorHAnsi" w:cstheme="minorHAnsi"/>
-          <w:sz w:val="22"/>
-          <w:szCs w:val="22"/>
-        </w:rPr>
-        <w:t>Machine learning techniques are used in applications such as classification, speech recognition, natural language processor. So interpretability has become more important in applications such as medicine of self driving car. As in such applications reliance of the model on the correct feature must be guaranteed.</w:t>
-      </w:r>
-    </w:p>
-    <w:p>
-      <w:pPr>
-        <w:pStyle w:val="Standard"/>
-        <w:rPr>
-          <w:rFonts w:asciiTheme="minorHAnsi" w:hAnsiTheme="minorHAnsi" w:cstheme="minorHAnsi"/>
           <w:b/>
           <w:bCs/>
           <w:sz w:val="22"/>
           <w:szCs w:val="22"/>
         </w:rPr>
-      </w:pPr>
+        <w:t>Title:-Methods for interpreting and un</w:t>
+      </w:r>
       <w:r>
         <w:rPr>
           <w:rFonts w:asciiTheme="minorHAnsi" w:hAnsiTheme="minorHAnsi" w:cstheme="minorHAnsi"/>
@@ -950,6 +1020,176 @@
           <w:sz w:val="22"/>
           <w:szCs w:val="22"/>
         </w:rPr>
+        <w:t>derstanding DNN(Deep Neural Network) [4]</w:t>
+      </w:r>
+    </w:p>
+    <w:p>
+      <w:pPr>
+        <w:pStyle w:val="Standard"/>
+        <w:rPr>
+          <w:rFonts w:asciiTheme="minorHAnsi" w:hAnsiTheme="minorHAnsi" w:cstheme="minorHAnsi"/>
+          <w:b/>
+          <w:bCs/>
+          <w:sz w:val="22"/>
+          <w:szCs w:val="22"/>
+        </w:rPr>
+      </w:pPr>
+    </w:p>
+    <w:p>
+      <w:pPr>
+        <w:pStyle w:val="Standard"/>
+        <w:rPr>
+          <w:rFonts w:asciiTheme="minorHAnsi" w:hAnsiTheme="minorHAnsi" w:cstheme="minorHAnsi"/>
+          <w:b/>
+          <w:bCs/>
+          <w:sz w:val="22"/>
+          <w:szCs w:val="22"/>
+        </w:rPr>
+      </w:pPr>
+      <w:r>
+        <w:rPr>
+          <w:rFonts w:asciiTheme="minorHAnsi" w:hAnsiTheme="minorHAnsi" w:cstheme="minorHAnsi"/>
+          <w:sz w:val="22"/>
+          <w:szCs w:val="22"/>
+        </w:rPr>
+        <w:t xml:space="preserve">In this paper </w:t>
+      </w:r>
+      <w:r>
+        <w:rPr>
+          <w:rFonts w:asciiTheme="minorHAnsi" w:hAnsiTheme="minorHAnsi" w:cstheme="minorHAnsi"/>
+          <w:sz w:val="22"/>
+          <w:szCs w:val="22"/>
+        </w:rPr>
+        <w:t>they have explained the problem of interpreting DNN.</w:t>
+      </w:r>
+    </w:p>
+    <w:p>
+      <w:pPr>
+        <w:pStyle w:val="Standard"/>
+        <w:rPr>
+          <w:rFonts w:asciiTheme="minorHAnsi" w:hAnsiTheme="minorHAnsi" w:cstheme="minorHAnsi"/>
+          <w:b/>
+          <w:bCs/>
+          <w:sz w:val="22"/>
+          <w:szCs w:val="22"/>
+        </w:rPr>
+      </w:pPr>
+      <w:r>
+        <w:rPr>
+          <w:rFonts w:asciiTheme="minorHAnsi" w:hAnsiTheme="minorHAnsi" w:cstheme="minorHAnsi"/>
+          <w:sz w:val="22"/>
+          <w:szCs w:val="22"/>
+        </w:rPr>
+        <w:t xml:space="preserve">Machine learning techniques </w:t>
+      </w:r>
+      <w:r>
+        <w:rPr>
+          <w:rFonts w:asciiTheme="minorHAnsi" w:hAnsiTheme="minorHAnsi" w:cstheme="minorHAnsi"/>
+          <w:sz w:val="22"/>
+          <w:szCs w:val="22"/>
+        </w:rPr>
+        <w:t>are used in applications like</w:t>
+      </w:r>
+      <w:r>
+        <w:rPr>
+          <w:rFonts w:asciiTheme="minorHAnsi" w:hAnsiTheme="minorHAnsi" w:cstheme="minorHAnsi"/>
+          <w:sz w:val="22"/>
+          <w:szCs w:val="22"/>
+        </w:rPr>
+        <w:t xml:space="preserve"> classification,</w:t>
+      </w:r>
+      <w:r>
+        <w:rPr>
+          <w:rFonts w:asciiTheme="minorHAnsi" w:hAnsiTheme="minorHAnsi" w:cstheme="minorHAnsi"/>
+          <w:sz w:val="22"/>
+          <w:szCs w:val="22"/>
+        </w:rPr>
+        <w:t xml:space="preserve"> NLP</w:t>
+      </w:r>
+      <w:r>
+        <w:rPr>
+          <w:rFonts w:asciiTheme="minorHAnsi" w:hAnsiTheme="minorHAnsi" w:cstheme="minorHAnsi"/>
+          <w:sz w:val="22"/>
+          <w:szCs w:val="22"/>
+        </w:rPr>
+        <w:t xml:space="preserve"> (natural language processing</w:t>
+      </w:r>
+      <w:r>
+        <w:rPr>
+          <w:rFonts w:asciiTheme="minorHAnsi" w:hAnsiTheme="minorHAnsi" w:cstheme="minorHAnsi"/>
+          <w:sz w:val="22"/>
+          <w:szCs w:val="22"/>
+        </w:rPr>
+        <w:t>)</w:t>
+      </w:r>
+      <w:r>
+        <w:rPr>
+          <w:rFonts w:asciiTheme="minorHAnsi" w:hAnsiTheme="minorHAnsi" w:cstheme="minorHAnsi"/>
+          <w:sz w:val="22"/>
+          <w:szCs w:val="22"/>
+        </w:rPr>
+        <w:t>. So interpretability has become more i</w:t>
+      </w:r>
+      <w:r>
+        <w:rPr>
+          <w:rFonts w:asciiTheme="minorHAnsi" w:hAnsiTheme="minorHAnsi" w:cstheme="minorHAnsi"/>
+          <w:sz w:val="22"/>
+          <w:szCs w:val="22"/>
+        </w:rPr>
+        <w:t>mportant in application</w:t>
+      </w:r>
+      <w:r>
+        <w:rPr>
+          <w:rFonts w:asciiTheme="minorHAnsi" w:hAnsiTheme="minorHAnsi" w:cstheme="minorHAnsi"/>
+          <w:sz w:val="22"/>
+          <w:szCs w:val="22"/>
+        </w:rPr>
+        <w:t xml:space="preserve"> like medicines</w:t>
+      </w:r>
+      <w:r>
+        <w:rPr>
+          <w:rFonts w:asciiTheme="minorHAnsi" w:hAnsiTheme="minorHAnsi" w:cstheme="minorHAnsi"/>
+          <w:sz w:val="22"/>
+          <w:szCs w:val="22"/>
+        </w:rPr>
+        <w:t>. As in such applications,</w:t>
+      </w:r>
+      <w:r>
+        <w:rPr>
+          <w:rFonts w:asciiTheme="minorHAnsi" w:hAnsiTheme="minorHAnsi" w:cstheme="minorHAnsi"/>
+          <w:sz w:val="22"/>
+          <w:szCs w:val="22"/>
+        </w:rPr>
+        <w:t xml:space="preserve"> dependency of the model on the exact</w:t>
+      </w:r>
+      <w:r>
+        <w:rPr>
+          <w:rFonts w:asciiTheme="minorHAnsi" w:hAnsiTheme="minorHAnsi" w:cstheme="minorHAnsi"/>
+          <w:sz w:val="22"/>
+          <w:szCs w:val="22"/>
+        </w:rPr>
+        <w:t xml:space="preserve"> feature must be guaranteed.</w:t>
+      </w:r>
+    </w:p>
+    <w:p>
+      <w:pPr>
+        <w:pStyle w:val="Standard"/>
+        <w:rPr>
+          <w:rFonts w:asciiTheme="minorHAnsi" w:hAnsiTheme="minorHAnsi" w:cstheme="minorHAnsi"/>
+          <w:b/>
+          <w:bCs/>
+          <w:sz w:val="22"/>
+          <w:szCs w:val="22"/>
+        </w:rPr>
+      </w:pPr>
+      <w:r>
+        <w:rPr>
+          <w:rFonts w:asciiTheme="minorHAnsi" w:hAnsiTheme="minorHAnsi" w:cstheme="minorHAnsi"/>
+          <w:b/>
+          <w:bCs/>
+          <w:sz w:val="22"/>
+          <w:szCs w:val="22"/>
+        </w:rPr>
         <w:t>1. Interpreting Deep Neural Network model:-</w:t>
       </w:r>
     </w:p>
@@ -983,10 +1223,110 @@
       <w:r>
         <w:rPr>
           <w:rFonts w:asciiTheme="minorHAnsi" w:hAnsiTheme="minorHAnsi" w:cstheme="minorHAnsi"/>
-          <w:sz w:val="22"/>
-          <w:szCs w:val="22"/>
-        </w:rPr>
-        <w:t xml:space="preserve"> DNN(Deep neural network)  is a collection of  neurons. These neurons receive the neuron activations as input from the previous layers. The neural network forms a complex nonlinear mapping from input to output.</w:t>
+          <w:color w:val="222222"/>
+          <w:sz w:val="22"/>
+          <w:szCs w:val="22"/>
+          <w:shd w:val="clear" w:color="auto" w:fill="FFFFFF"/>
+        </w:rPr>
+        <w:t xml:space="preserve"> </w:t>
+      </w:r>
+      <w:r>
+        <w:rPr>
+          <w:rFonts w:asciiTheme="minorHAnsi" w:hAnsiTheme="minorHAnsi" w:cstheme="minorHAnsi"/>
+          <w:sz w:val="22"/>
+          <w:szCs w:val="22"/>
+        </w:rPr>
+        <w:t>DNN</w:t>
+      </w:r>
+      <w:r>
+        <w:rPr>
+          <w:rFonts w:asciiTheme="minorHAnsi" w:hAnsiTheme="minorHAnsi" w:cstheme="minorHAnsi"/>
+          <w:sz w:val="22"/>
+          <w:szCs w:val="22"/>
+        </w:rPr>
+        <w:t xml:space="preserve"> </w:t>
+      </w:r>
+      <w:bookmarkStart w:id="0" w:name="_GoBack"/>
+      <w:bookmarkEnd w:id="0"/>
+      <w:r>
+        <w:rPr>
+          <w:rFonts w:asciiTheme="minorHAnsi" w:hAnsiTheme="minorHAnsi" w:cstheme="minorHAnsi"/>
+          <w:sz w:val="22"/>
+          <w:szCs w:val="22"/>
+        </w:rPr>
+        <w:t xml:space="preserve">(Deep neural network)  is a collection of  neurons. These neurons receive the neuron activations as </w:t>
+      </w:r>
+      <w:r>
+        <w:rPr>
+          <w:rFonts w:asciiTheme="minorHAnsi" w:hAnsiTheme="minorHAnsi" w:cstheme="minorHAnsi"/>
+          <w:sz w:val="22"/>
+          <w:szCs w:val="22"/>
+        </w:rPr>
+        <w:t>input from the input</w:t>
+      </w:r>
+      <w:r>
+        <w:rPr>
+          <w:rFonts w:asciiTheme="minorHAnsi" w:hAnsiTheme="minorHAnsi" w:cstheme="minorHAnsi"/>
+          <w:sz w:val="22"/>
+          <w:szCs w:val="22"/>
+        </w:rPr>
+        <w:t xml:space="preserve"> layers. The neural network forms a complex  mapping</w:t>
+      </w:r>
+      <w:r>
+        <w:rPr>
+          <w:rFonts w:asciiTheme="minorHAnsi" w:hAnsiTheme="minorHAnsi" w:cstheme="minorHAnsi"/>
+          <w:sz w:val="22"/>
+          <w:szCs w:val="22"/>
+        </w:rPr>
+        <w:t xml:space="preserve"> </w:t>
+      </w:r>
+      <w:r>
+        <w:rPr>
+          <w:rFonts w:asciiTheme="minorHAnsi" w:hAnsiTheme="minorHAnsi" w:cstheme="minorHAnsi"/>
+          <w:sz w:val="22"/>
+          <w:szCs w:val="22"/>
+        </w:rPr>
+        <w:t>(non-linear)</w:t>
+      </w:r>
+      <w:r>
+        <w:rPr>
+          <w:rFonts w:asciiTheme="minorHAnsi" w:hAnsiTheme="minorHAnsi" w:cstheme="minorHAnsi"/>
+          <w:sz w:val="22"/>
+          <w:szCs w:val="22"/>
+        </w:rPr>
+        <w:t xml:space="preserve"> from input </w:t>
+      </w:r>
+      <w:r>
+        <w:rPr>
+          <w:rFonts w:asciiTheme="minorHAnsi" w:hAnsiTheme="minorHAnsi" w:cstheme="minorHAnsi"/>
+          <w:sz w:val="22"/>
+          <w:szCs w:val="22"/>
+        </w:rPr>
+        <w:t xml:space="preserve"> layer </w:t>
+      </w:r>
+      <w:r>
+        <w:rPr>
+          <w:rFonts w:asciiTheme="minorHAnsi" w:hAnsiTheme="minorHAnsi" w:cstheme="minorHAnsi"/>
+          <w:sz w:val="22"/>
+          <w:szCs w:val="22"/>
+        </w:rPr>
+        <w:t>to output</w:t>
+      </w:r>
+      <w:r>
+        <w:rPr>
+          <w:rFonts w:asciiTheme="minorHAnsi" w:hAnsiTheme="minorHAnsi" w:cstheme="minorHAnsi"/>
+          <w:sz w:val="22"/>
+          <w:szCs w:val="22"/>
+        </w:rPr>
+        <w:t xml:space="preserve"> layer</w:t>
+      </w:r>
+      <w:r>
+        <w:rPr>
+          <w:rFonts w:asciiTheme="minorHAnsi" w:hAnsiTheme="minorHAnsi" w:cstheme="minorHAnsi"/>
+          <w:sz w:val="22"/>
+          <w:szCs w:val="22"/>
+        </w:rPr>
+        <w:t>.</w:t>
       </w:r>
     </w:p>
     <w:p>
@@ -1033,6 +1373,76 @@
     <w:p>
       <w:pPr>
         <w:pStyle w:val="Standard"/>
+        <w:numPr>
+          <w:ilvl w:val="0"/>
+          <w:numId w:val="6"/>
+        </w:numPr>
+        <w:rPr>
+          <w:rFonts w:asciiTheme="minorHAnsi" w:hAnsiTheme="minorHAnsi" w:cstheme="minorHAnsi"/>
+          <w:bCs/>
+          <w:sz w:val="22"/>
+          <w:szCs w:val="22"/>
+        </w:rPr>
+      </w:pPr>
+      <w:r>
+        <w:rPr>
+          <w:rFonts w:asciiTheme="minorHAnsi" w:hAnsiTheme="minorHAnsi" w:cstheme="minorHAnsi"/>
+          <w:bCs/>
+          <w:sz w:val="22"/>
+          <w:szCs w:val="22"/>
+        </w:rPr>
+        <w:t>LRP</w:t>
+      </w:r>
+    </w:p>
+    <w:p>
+      <w:pPr>
+        <w:pStyle w:val="Standard"/>
+        <w:jc w:val="both"/>
+        <w:rPr>
+          <w:rFonts w:asciiTheme="minorHAnsi" w:hAnsiTheme="minorHAnsi" w:cstheme="minorHAnsi"/>
+          <w:sz w:val="22"/>
+          <w:szCs w:val="22"/>
+        </w:rPr>
+      </w:pPr>
+      <w:r>
+        <w:rPr>
+          <w:rFonts w:asciiTheme="minorHAnsi" w:hAnsiTheme="minorHAnsi" w:cstheme="minorHAnsi"/>
+          <w:sz w:val="22"/>
+          <w:szCs w:val="22"/>
+        </w:rPr>
+        <w:t>LRP stands for Layer Wise Relevance Propagation. Layer-wise propagation</w:t>
+      </w:r>
+      <w:r>
+        <w:rPr>
+          <w:rFonts w:asciiTheme="minorHAnsi" w:hAnsiTheme="minorHAnsi" w:cstheme="minorHAnsi"/>
+          <w:sz w:val="22"/>
+          <w:szCs w:val="22"/>
+        </w:rPr>
+        <w:t xml:space="preserve"> is a backward propagation technique. In LRP technique is based on conservation principle.</w:t>
+      </w:r>
+      <w:r>
+        <w:rPr>
+          <w:rFonts w:asciiTheme="minorHAnsi" w:hAnsiTheme="minorHAnsi" w:cstheme="minorHAnsi"/>
+          <w:sz w:val="22"/>
+          <w:szCs w:val="22"/>
+        </w:rPr>
+        <w:t xml:space="preserve"> In neural Network first relevance is concentrated at the o/p node and then iteratively propagate it backward to the input layers.</w:t>
+      </w:r>
+    </w:p>
+    <w:p>
+      <w:pPr>
+        <w:pStyle w:val="Standard"/>
+        <w:jc w:val="both"/>
+        <w:rPr>
+          <w:rFonts w:asciiTheme="minorHAnsi" w:hAnsiTheme="minorHAnsi" w:cstheme="minorHAnsi"/>
+          <w:sz w:val="22"/>
+          <w:szCs w:val="22"/>
+        </w:rPr>
+      </w:pPr>
+    </w:p>
+    <w:p>
+      <w:pPr>
+        <w:pStyle w:val="Standard"/>
         <w:rPr>
           <w:rFonts w:asciiTheme="minorHAnsi" w:hAnsiTheme="minorHAnsi" w:cstheme="minorHAnsi"/>
           <w:b/>
@@ -1049,31 +1459,9 @@
           <w:sz w:val="22"/>
           <w:szCs w:val="22"/>
         </w:rPr>
-        <w:t>2.Layer-wise relevance propagation (LRP)</w:t>
-      </w:r>
-    </w:p>
-    <w:p>
-      <w:pPr>
-        <w:pStyle w:val="Standard"/>
-        <w:jc w:val="both"/>
-        <w:rPr>
-          <w:rFonts w:asciiTheme="minorHAnsi" w:hAnsiTheme="minorHAnsi" w:cstheme="minorHAnsi"/>
-          <w:sz w:val="22"/>
-          <w:szCs w:val="22"/>
-        </w:rPr>
-      </w:pPr>
-      <w:r>
-        <w:rPr>
-          <w:rFonts w:asciiTheme="minorHAnsi" w:hAnsiTheme="minorHAnsi" w:cstheme="minorHAnsi"/>
-          <w:sz w:val="22"/>
-          <w:szCs w:val="22"/>
-        </w:rPr>
-        <w:t>LRP(Layer-wise propagation) is a backward propagation technique. In LRP technique is based on conservation principle. In neural network each neuron receives a share of output network that is  the signal from output layer and redistributes it to previous layers in equal amount until input neurons are reached.</w:t>
-      </w:r>
-    </w:p>
-    <w:p>
-      <w:pPr>
-        <w:pStyle w:val="Standard"/>
+        <w:t>2</w:t>
+      </w:r>
+      <w:r>
         <w:rPr>
           <w:rFonts w:asciiTheme="minorHAnsi" w:hAnsiTheme="minorHAnsi" w:cstheme="minorHAnsi"/>
           <w:b/>
@@ -1081,7 +1469,8 @@
           <w:sz w:val="22"/>
           <w:szCs w:val="22"/>
         </w:rPr>
-      </w:pPr>
+        <w:t>.Applicatio</w:t>
+      </w:r>
       <w:r>
         <w:rPr>
           <w:rFonts w:asciiTheme="minorHAnsi" w:hAnsiTheme="minorHAnsi" w:cstheme="minorHAnsi"/>
@@ -1090,8 +1479,42 @@
           <w:sz w:val="22"/>
           <w:szCs w:val="22"/>
         </w:rPr>
+        <w:t>ns</w:t>
+      </w:r>
+    </w:p>
+    <w:p>
+      <w:pPr>
+        <w:pStyle w:val="Standard"/>
+        <w:rPr>
+          <w:rFonts w:asciiTheme="minorHAnsi" w:hAnsiTheme="minorHAnsi" w:cstheme="minorHAnsi"/>
+          <w:sz w:val="22"/>
+          <w:szCs w:val="22"/>
+        </w:rPr>
+      </w:pPr>
+      <w:r>
+        <w:rPr>
+          <w:rFonts w:asciiTheme="minorHAnsi" w:hAnsiTheme="minorHAnsi" w:cstheme="minorHAnsi"/>
+          <w:sz w:val="22"/>
+          <w:szCs w:val="22"/>
+        </w:rPr>
         <w:lastRenderedPageBreak/>
-        <w:t>3.Evaluating explanation quality</w:t>
+        <w:t>1)</w:t>
+      </w:r>
+      <w:r>
+        <w:rPr>
+          <w:rFonts w:asciiTheme="minorHAnsi" w:hAnsiTheme="minorHAnsi" w:cstheme="minorHAnsi"/>
+          <w:sz w:val="22"/>
+          <w:szCs w:val="22"/>
+        </w:rPr>
+        <w:t xml:space="preserve"> </w:t>
+      </w:r>
+      <w:r>
+        <w:rPr>
+          <w:rFonts w:asciiTheme="minorHAnsi" w:hAnsiTheme="minorHAnsi" w:cstheme="minorHAnsi"/>
+          <w:sz w:val="22"/>
+          <w:szCs w:val="22"/>
+        </w:rPr>
+        <w:t>Image Caption Generation</w:t>
       </w:r>
     </w:p>
     <w:p>
@@ -1109,7 +1532,7 @@
           <w:sz w:val="22"/>
           <w:szCs w:val="22"/>
         </w:rPr>
-        <w:t>Following are some strategies for evaluating the quality of explaination</w:t>
+        <w:t>2)Object classification in picture</w:t>
       </w:r>
     </w:p>
     <w:p>
@@ -1127,43 +1550,23 @@
           <w:sz w:val="22"/>
           <w:szCs w:val="22"/>
         </w:rPr>
-        <w:t>4.1. Transfer with a simple task</w:t>
-      </w:r>
-    </w:p>
-    <w:p>
-      <w:pPr>
-        <w:pStyle w:val="Standard"/>
-        <w:rPr>
-          <w:rFonts w:asciiTheme="minorHAnsi" w:hAnsiTheme="minorHAnsi" w:cstheme="minorHAnsi"/>
-          <w:sz w:val="22"/>
-          <w:szCs w:val="22"/>
-        </w:rPr>
-      </w:pPr>
-      <w:r>
-        <w:rPr>
-          <w:rFonts w:asciiTheme="minorHAnsi" w:hAnsiTheme="minorHAnsi" w:cstheme="minorHAnsi"/>
-          <w:sz w:val="22"/>
-          <w:szCs w:val="22"/>
-        </w:rPr>
-        <w:t>4.2. Explanation continuity</w:t>
-      </w:r>
-    </w:p>
-    <w:p>
-      <w:pPr>
-        <w:pStyle w:val="Standard"/>
-        <w:rPr>
-          <w:rFonts w:asciiTheme="minorHAnsi" w:hAnsiTheme="minorHAnsi" w:cstheme="minorHAnsi"/>
-          <w:sz w:val="22"/>
-          <w:szCs w:val="22"/>
-        </w:rPr>
-      </w:pPr>
-      <w:r>
-        <w:rPr>
-          <w:rFonts w:asciiTheme="minorHAnsi" w:hAnsiTheme="minorHAnsi" w:cstheme="minorHAnsi"/>
-          <w:sz w:val="22"/>
-          <w:szCs w:val="22"/>
-        </w:rPr>
-        <w:t>4.3 Explanation selectivity</w:t>
+        <w:t>3)</w:t>
+      </w:r>
+      <w:r>
+        <w:rPr>
+          <w:rFonts w:asciiTheme="minorHAnsi" w:hAnsiTheme="minorHAnsi" w:cstheme="minorHAnsi"/>
+          <w:sz w:val="22"/>
+          <w:szCs w:val="22"/>
+        </w:rPr>
+        <w:t xml:space="preserve"> </w:t>
+      </w:r>
+      <w:r>
+        <w:rPr>
+          <w:rFonts w:asciiTheme="minorHAnsi" w:hAnsiTheme="minorHAnsi" w:cstheme="minorHAnsi"/>
+          <w:sz w:val="22"/>
+          <w:szCs w:val="22"/>
+        </w:rPr>
+        <w:t>Automatic Machine Translation</w:t>
       </w:r>
     </w:p>
     <w:p>
@@ -1175,6 +1578,7 @@
           <w:bCs/>
           <w:sz w:val="22"/>
           <w:szCs w:val="22"/>
+          <w:u w:val="single"/>
         </w:rPr>
       </w:pPr>
       <w:r>
@@ -1184,55 +1588,10 @@
           <w:bCs/>
           <w:sz w:val="22"/>
           <w:szCs w:val="22"/>
-        </w:rPr>
-        <w:t>4.Applications</w:t>
-      </w:r>
-    </w:p>
-    <w:p>
-      <w:pPr>
-        <w:pStyle w:val="Standard"/>
-        <w:rPr>
-          <w:rFonts w:asciiTheme="minorHAnsi" w:hAnsiTheme="minorHAnsi" w:cstheme="minorHAnsi"/>
-          <w:sz w:val="22"/>
-          <w:szCs w:val="22"/>
-        </w:rPr>
-      </w:pPr>
-      <w:r>
-        <w:rPr>
-          <w:rFonts w:asciiTheme="minorHAnsi" w:hAnsiTheme="minorHAnsi" w:cstheme="minorHAnsi"/>
-          <w:sz w:val="22"/>
-          <w:szCs w:val="22"/>
-        </w:rPr>
-        <w:t>1)Model validation</w:t>
-      </w:r>
-    </w:p>
-    <w:p>
-      <w:pPr>
-        <w:pStyle w:val="Standard"/>
-        <w:rPr>
-          <w:rFonts w:asciiTheme="minorHAnsi" w:hAnsiTheme="minorHAnsi" w:cstheme="minorHAnsi"/>
-          <w:sz w:val="22"/>
-          <w:szCs w:val="22"/>
-        </w:rPr>
-      </w:pPr>
-      <w:r>
-        <w:rPr>
-          <w:rFonts w:asciiTheme="minorHAnsi" w:hAnsiTheme="minorHAnsi" w:cstheme="minorHAnsi"/>
-          <w:sz w:val="22"/>
-          <w:szCs w:val="22"/>
-        </w:rPr>
-        <w:t>2)Analysis of scientific data</w:t>
-      </w:r>
-    </w:p>
-    <w:p>
-      <w:pPr>
-        <w:pStyle w:val="Standard"/>
-        <w:rPr>
-          <w:rFonts w:asciiTheme="minorHAnsi" w:hAnsiTheme="minorHAnsi" w:cstheme="minorHAnsi"/>
-          <w:sz w:val="22"/>
-          <w:szCs w:val="22"/>
-        </w:rPr>
-      </w:pPr>
+          <w:u w:val="single"/>
+        </w:rPr>
+        <w:t>Paper-3</w:t>
+      </w:r>
     </w:p>
     <w:p>
       <w:pPr>
@@ -1243,7 +1602,6 @@
           <w:bCs/>
           <w:sz w:val="22"/>
           <w:szCs w:val="22"/>
-          <w:u w:val="single"/>
         </w:rPr>
       </w:pPr>
       <w:r>
@@ -1253,14 +1611,10 @@
           <w:bCs/>
           <w:sz w:val="22"/>
           <w:szCs w:val="22"/>
-          <w:u w:val="single"/>
-        </w:rPr>
-        <w:t>Paper-3</w:t>
-      </w:r>
-    </w:p>
-    <w:p>
-      <w:pPr>
-        <w:pStyle w:val="Standard"/>
+        </w:rPr>
+        <w:t>Title:-Visualizing Higher</w:t>
+      </w:r>
+      <w:r>
         <w:rPr>
           <w:rFonts w:asciiTheme="minorHAnsi" w:hAnsiTheme="minorHAnsi" w:cstheme="minorHAnsi"/>
           <w:b/>
@@ -1268,8 +1622,12 @@
           <w:sz w:val="22"/>
           <w:szCs w:val="22"/>
         </w:rPr>
-      </w:pPr>
-      <w:r>
+        <w:t>-Layer Feature of a DNN(Deep Neural Network) [5]</w:t>
+      </w:r>
+    </w:p>
+    <w:p>
+      <w:pPr>
+        <w:pStyle w:val="Standard"/>
         <w:rPr>
           <w:rFonts w:asciiTheme="minorHAnsi" w:hAnsiTheme="minorHAnsi" w:cstheme="minorHAnsi"/>
           <w:b/>
@@ -1277,37 +1635,104 @@
           <w:sz w:val="22"/>
           <w:szCs w:val="22"/>
         </w:rPr>
-        <w:t>Title:-Visualizing Higher-Layer Feature of a Deep Network</w:t>
-      </w:r>
+      </w:pPr>
     </w:p>
     <w:p>
       <w:pPr>
         <w:pStyle w:val="Standard"/>
         <w:rPr>
           <w:rFonts w:asciiTheme="minorHAnsi" w:hAnsiTheme="minorHAnsi" w:cstheme="minorHAnsi"/>
-          <w:b/>
-          <w:bCs/>
-          <w:sz w:val="22"/>
-          <w:szCs w:val="22"/>
-        </w:rPr>
-      </w:pPr>
-    </w:p>
-    <w:p>
-      <w:pPr>
-        <w:pStyle w:val="Standard"/>
-        <w:rPr>
-          <w:rFonts w:asciiTheme="minorHAnsi" w:hAnsiTheme="minorHAnsi" w:cstheme="minorHAnsi"/>
-          <w:sz w:val="22"/>
-          <w:szCs w:val="22"/>
-        </w:rPr>
-      </w:pPr>
-      <w:r>
-        <w:rPr>
-          <w:rFonts w:asciiTheme="minorHAnsi" w:hAnsiTheme="minorHAnsi" w:cstheme="minorHAnsi"/>
-          <w:sz w:val="22"/>
-          <w:szCs w:val="22"/>
-        </w:rPr>
-        <w:t>Only  model definitions and the quantitative analyses is not enough, there is also need for qualitative comparisons of the solutions learned by various DNN architectures. In this paper we have studied good qualitative interpretations of high level features represented by such models.</w:t>
+          <w:sz w:val="22"/>
+          <w:szCs w:val="22"/>
+        </w:rPr>
+      </w:pPr>
+      <w:r>
+        <w:rPr>
+          <w:rFonts w:asciiTheme="minorHAnsi" w:hAnsiTheme="minorHAnsi" w:cstheme="minorHAnsi"/>
+          <w:sz w:val="22"/>
+          <w:szCs w:val="22"/>
+        </w:rPr>
+        <w:t>Only  model definitions and the quantitative analyses i</w:t>
+      </w:r>
+      <w:r>
+        <w:rPr>
+          <w:rFonts w:asciiTheme="minorHAnsi" w:hAnsiTheme="minorHAnsi" w:cstheme="minorHAnsi"/>
+          <w:sz w:val="22"/>
+          <w:szCs w:val="22"/>
+        </w:rPr>
+        <w:t xml:space="preserve">s not enough, </w:t>
+      </w:r>
+      <w:r>
+        <w:rPr>
+          <w:rFonts w:asciiTheme="minorHAnsi" w:hAnsiTheme="minorHAnsi" w:cstheme="minorHAnsi"/>
+          <w:sz w:val="22"/>
+          <w:szCs w:val="22"/>
+        </w:rPr>
+        <w:t xml:space="preserve"> qualitative comparisons of </w:t>
+      </w:r>
+      <w:r>
+        <w:rPr>
+          <w:rFonts w:asciiTheme="minorHAnsi" w:hAnsiTheme="minorHAnsi" w:cstheme="minorHAnsi"/>
+          <w:sz w:val="22"/>
+          <w:szCs w:val="22"/>
+        </w:rPr>
+        <w:t>the solutions learned by different</w:t>
+      </w:r>
+      <w:r>
+        <w:rPr>
+          <w:rFonts w:asciiTheme="minorHAnsi" w:hAnsiTheme="minorHAnsi" w:cstheme="minorHAnsi"/>
+          <w:sz w:val="22"/>
+          <w:szCs w:val="22"/>
+        </w:rPr>
+        <w:t xml:space="preserve"> DNN architectures</w:t>
+      </w:r>
+      <w:r>
+        <w:rPr>
+          <w:rFonts w:asciiTheme="minorHAnsi" w:hAnsiTheme="minorHAnsi" w:cstheme="minorHAnsi"/>
+          <w:sz w:val="22"/>
+          <w:szCs w:val="22"/>
+        </w:rPr>
+        <w:t xml:space="preserve"> is also important</w:t>
+      </w:r>
+      <w:r>
+        <w:rPr>
+          <w:rFonts w:asciiTheme="minorHAnsi" w:hAnsiTheme="minorHAnsi" w:cstheme="minorHAnsi"/>
+          <w:sz w:val="22"/>
+          <w:szCs w:val="22"/>
+        </w:rPr>
+        <w:t xml:space="preserve">. In this paper we have studied </w:t>
+      </w:r>
+      <w:r>
+        <w:rPr>
+          <w:rFonts w:asciiTheme="minorHAnsi" w:hAnsiTheme="minorHAnsi" w:cstheme="minorHAnsi"/>
+          <w:sz w:val="22"/>
+          <w:szCs w:val="22"/>
+        </w:rPr>
+        <w:t>good qualitative interpretation</w:t>
+      </w:r>
+      <w:r>
+        <w:rPr>
+          <w:rFonts w:asciiTheme="minorHAnsi" w:hAnsiTheme="minorHAnsi" w:cstheme="minorHAnsi"/>
+          <w:sz w:val="22"/>
+          <w:szCs w:val="22"/>
+        </w:rPr>
+        <w:t xml:space="preserve"> of high le</w:t>
+      </w:r>
+      <w:r>
+        <w:rPr>
+          <w:rFonts w:asciiTheme="minorHAnsi" w:hAnsiTheme="minorHAnsi" w:cstheme="minorHAnsi"/>
+          <w:sz w:val="22"/>
+          <w:szCs w:val="22"/>
+        </w:rPr>
+        <w:t>vel features represented by various</w:t>
+      </w:r>
+      <w:r>
+        <w:rPr>
+          <w:rFonts w:asciiTheme="minorHAnsi" w:hAnsiTheme="minorHAnsi" w:cstheme="minorHAnsi"/>
+          <w:sz w:val="22"/>
+          <w:szCs w:val="22"/>
+        </w:rPr>
+        <w:t xml:space="preserve"> models.</w:t>
       </w:r>
     </w:p>
     <w:p>
@@ -1530,7 +1955,7 @@
         <w:rPr>
           <w:rFonts w:cstheme="minorHAnsi"/>
         </w:rPr>
-        <w:t>Our proposed methodology is based on the CNN architecture for the classification where the classifier identifies the Brain Tumor in Brain MR Images.</w:t>
+        <w:t>Our methodology is based on the CNN architecture for the classification of the images where the classifier identifies the Brain Tumor in MR Images.</w:t>
       </w:r>
     </w:p>
     <w:p>
@@ -1564,7 +1989,7 @@
         <w:rPr>
           <w:rFonts w:cstheme="minorHAnsi"/>
         </w:rPr>
-        <w:t>Data acquisition</w:t>
+        <w:t>Data set acquisition</w:t>
       </w:r>
     </w:p>
     <w:p>
@@ -1639,7 +2064,23 @@
           <w:sz w:val="36"/>
           <w:szCs w:val="36"/>
         </w:rPr>
-        <w:t>1. Data acquisition:</w:t>
+        <w:t xml:space="preserve">1. Data </w:t>
+      </w:r>
+      <w:r>
+        <w:rPr>
+          <w:rFonts w:cstheme="minorHAnsi"/>
+          <w:sz w:val="36"/>
+          <w:szCs w:val="36"/>
+        </w:rPr>
+        <w:t xml:space="preserve">set </w:t>
+      </w:r>
+      <w:r>
+        <w:rPr>
+          <w:rFonts w:cstheme="minorHAnsi"/>
+          <w:sz w:val="36"/>
+          <w:szCs w:val="36"/>
+        </w:rPr>
+        <w:t>acquisition:</w:t>
       </w:r>
     </w:p>
     <w:p>
@@ -1657,7 +2098,6 @@
         <w:rPr>
           <w:rFonts w:cstheme="minorHAnsi"/>
         </w:rPr>
-        <w:lastRenderedPageBreak/>
         <w:t xml:space="preserve">According to World Health Organization, there are total 120 types of brain tumors out of which we are focusing on the two main types of tumors Low Grade Glioma (LGG) and High Grade Glioma (HGG) which is also known as Benign and Malignant respectively. </w:t>
       </w:r>
     </w:p>
@@ -1709,6 +2149,7 @@
         <w:rPr>
           <w:rFonts w:cstheme="minorHAnsi"/>
         </w:rPr>
+        <w:lastRenderedPageBreak/>
         <w:t>We have downloaded 285 patients real brain MR Images out of which 210 were HGG and 75 were LGG. All the images were in the sequence flair, t1, t2 and t1ce. These are the types of MR images in medical field depending on the various weighed conditions of imaging.</w:t>
       </w:r>
     </w:p>
@@ -1955,7 +2396,6 @@
         <w:rPr>
           <w:rFonts w:cstheme="minorHAnsi"/>
         </w:rPr>
-        <w:lastRenderedPageBreak/>
         <w:t>We built CNN in python using Keras and Tensorflow at the backend. Each image is given to the classifier with some transformations in the original image for training and testing and the accuracy of the system is observed after each epoch.</w:t>
       </w:r>
     </w:p>
@@ -2008,7 +2448,19 @@
         <w:rPr>
           <w:rFonts w:cstheme="minorHAnsi"/>
         </w:rPr>
-        <w:t>Maxpooling Layer</w:t>
+        <w:t>Max</w:t>
+      </w:r>
+      <w:r>
+        <w:rPr>
+          <w:rFonts w:cstheme="minorHAnsi"/>
+        </w:rPr>
+        <w:t xml:space="preserve"> </w:t>
+      </w:r>
+      <w:r>
+        <w:rPr>
+          <w:rFonts w:cstheme="minorHAnsi"/>
+        </w:rPr>
+        <w:t>pooling Layer</w:t>
       </w:r>
     </w:p>
     <w:p>
@@ -2027,6 +2479,7 @@
         <w:rPr>
           <w:rFonts w:cstheme="minorHAnsi"/>
         </w:rPr>
+        <w:lastRenderedPageBreak/>
         <w:t>Flattening Layer</w:t>
       </w:r>
     </w:p>
@@ -2065,11 +2518,6 @@
     </w:p>
     <w:p>
       <w:pPr>
-        <w:pStyle w:val="ListParagraph"/>
-        <w:numPr>
-          <w:ilvl w:val="0"/>
-          <w:numId w:val="4"/>
-        </w:numPr>
         <w:jc w:val="both"/>
         <w:rPr>
           <w:rFonts w:cstheme="minorHAnsi"/>
@@ -2083,20 +2531,30 @@
           <w:sz w:val="32"/>
           <w:szCs w:val="32"/>
         </w:rPr>
+        <w:t xml:space="preserve">1. </w:t>
+      </w:r>
+      <w:r>
+        <w:rPr>
+          <w:rFonts w:cstheme="minorHAnsi"/>
+          <w:sz w:val="32"/>
+          <w:szCs w:val="32"/>
+        </w:rPr>
         <w:t>Convolution Level</w:t>
       </w:r>
     </w:p>
     <w:p>
       <w:pPr>
-        <w:spacing w:after="270" w:line="240" w:lineRule="auto"/>
-        <w:jc w:val="both"/>
-        <w:rPr>
-          <w:rFonts w:eastAsia="Times New Roman" w:cstheme="minorHAnsi"/>
+        <w:pStyle w:val="ListParagraph"/>
+        <w:jc w:val="both"/>
+        <w:rPr>
+          <w:rFonts w:cstheme="minorHAnsi"/>
         </w:rPr>
       </w:pPr>
       <w:r>
         <w:rPr>
           <w:noProof/>
+          <w:sz w:val="24"/>
+          <w:szCs w:val="24"/>
         </w:rPr>
         <w:drawing>
           <wp:anchor distT="0" distB="0" distL="114300" distR="114300" simplePos="0" relativeHeight="251654656" behindDoc="0" locked="0" layoutInCell="1" allowOverlap="1">
@@ -2105,7 +2563,7 @@
               <wp:posOffset>990600</wp:posOffset>
             </wp:positionH>
             <wp:positionV relativeFrom="paragraph">
-              <wp:posOffset>571500</wp:posOffset>
+              <wp:posOffset>281940</wp:posOffset>
             </wp:positionV>
             <wp:extent cx="3558540" cy="762000"/>
             <wp:effectExtent l="0" t="0" r="3810" b="0"/>
@@ -2166,13 +2624,15 @@
         <w:rPr>
           <w:rFonts w:cstheme="minorHAnsi"/>
         </w:rPr>
-        <w:t xml:space="preserve">Convolution is a function derived from </w:t>
+        <w:t>Convolution function can be given as the product of the 2 functions as given below</w:t>
       </w:r>
       <w:r>
         <w:rPr>
           <w:rFonts w:eastAsia="Times New Roman" w:cstheme="minorHAnsi"/>
-        </w:rPr>
-        <w:t>two given functions by integration, which expresses how the other modifies the shape of one. That can sound baffling as it is, but to make matters worse, we can look at the convolution formula:</w:t>
+          <w:sz w:val="24"/>
+          <w:szCs w:val="24"/>
+        </w:rPr>
+        <w:t>:</w:t>
       </w:r>
     </w:p>
     <w:p>
@@ -2190,6 +2650,15 @@
         <w:jc w:val="both"/>
         <w:rPr>
           <w:rFonts w:cstheme="minorHAnsi"/>
+        </w:rPr>
+      </w:pPr>
+    </w:p>
+    <w:p>
+      <w:pPr>
+        <w:spacing w:after="270" w:line="240" w:lineRule="auto"/>
+        <w:jc w:val="both"/>
+        <w:rPr>
+          <w:rFonts w:eastAsia="Times New Roman" w:cstheme="minorHAnsi"/>
         </w:rPr>
       </w:pPr>
     </w:p>
@@ -2289,10 +2758,10 @@
                   <wp:posOffset>2324100</wp:posOffset>
                 </wp:positionH>
                 <wp:positionV relativeFrom="paragraph">
-                  <wp:posOffset>704215</wp:posOffset>
+                  <wp:posOffset>707390</wp:posOffset>
                 </wp:positionV>
-                <wp:extent cx="1165860" cy="1074420"/>
-                <wp:effectExtent l="0" t="0" r="15240" b="11430"/>
+                <wp:extent cx="883920" cy="777240"/>
+                <wp:effectExtent l="0" t="0" r="11430" b="22860"/>
                 <wp:wrapTopAndBottom/>
                 <wp:docPr id="5" name="Group 5"/>
                 <wp:cNvGraphicFramePr/>
@@ -2303,7 +2772,7 @@
                       <wpg:grpSpPr>
                         <a:xfrm>
                           <a:off x="0" y="0"/>
-                          <a:ext cx="1165860" cy="1074420"/>
+                          <a:ext cx="883920" cy="777240"/>
                           <a:chOff x="0" y="0"/>
                           <a:chExt cx="1516380" cy="1432560"/>
                         </a:xfrm>
@@ -2404,7 +2873,7 @@
           </mc:Choice>
           <mc:Fallback>
             <w:pict>
-              <v:group w14:anchorId="308EEB5C" id="Group 5" o:spid="_x0000_s1026" style="position:absolute;margin-left:183pt;margin-top:55.45pt;width:91.8pt;height:84.6pt;z-index:251658240;mso-width-relative:margin;mso-height-relative:margin" coordsize="15163,14325" o:gfxdata="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">
+              <v:group w14:anchorId="2B1478F1" id="Group 5" o:spid="_x0000_s1026" style="position:absolute;margin-left:183pt;margin-top:55.7pt;width:69.6pt;height:61.2pt;z-index:251655680;mso-width-relative:margin;mso-height-relative:margin" coordsize="15163,14325" o:gfxdata="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">
                 <v:shapetype id="_x0000_t96" coordsize="21600,21600" o:spt="96" adj="17520" path="m10800,qx,10800,10800,21600,21600,10800,10800,xem7340,6445qx6215,7570,7340,8695,8465,7570,7340,6445xnfem14260,6445qx13135,7570,14260,8695,15385,7570,14260,6445xnfem4960@0c8853@3,12747@3,16640@0nfe">
                   <v:formulas>
                     <v:f eqn="sum 33030 0 #0"/>
@@ -2463,24 +2932,32 @@
           <w:rFonts w:eastAsia="Times New Roman" w:cstheme="minorHAnsi"/>
         </w:rPr>
       </w:pPr>
+    </w:p>
+    <w:p>
+      <w:pPr>
+        <w:spacing w:after="270" w:line="240" w:lineRule="auto"/>
+        <w:jc w:val="both"/>
+        <w:rPr>
+          <w:rFonts w:eastAsia="Times New Roman" w:cstheme="minorHAnsi"/>
+        </w:rPr>
+      </w:pPr>
       <w:r>
         <w:rPr>
           <w:noProof/>
         </w:rPr>
-        <w:lastRenderedPageBreak/>
         <mc:AlternateContent>
           <mc:Choice Requires="wpg">
             <w:drawing>
-              <wp:anchor distT="0" distB="0" distL="114300" distR="114300" simplePos="0" relativeHeight="251656704" behindDoc="0" locked="0" layoutInCell="1" allowOverlap="1">
+              <wp:anchor distT="0" distB="0" distL="114300" distR="114300" simplePos="0" relativeHeight="251656704" behindDoc="0" locked="1" layoutInCell="1" allowOverlap="0">
                 <wp:simplePos x="0" y="0"/>
                 <wp:positionH relativeFrom="column">
-                  <wp:posOffset>2065020</wp:posOffset>
+                  <wp:posOffset>1927860</wp:posOffset>
                 </wp:positionH>
                 <wp:positionV relativeFrom="paragraph">
-                  <wp:posOffset>1661160</wp:posOffset>
+                  <wp:posOffset>472440</wp:posOffset>
                 </wp:positionV>
-                <wp:extent cx="1828800" cy="2202180"/>
-                <wp:effectExtent l="0" t="0" r="0" b="7620"/>
+                <wp:extent cx="1828800" cy="2203704"/>
+                <wp:effectExtent l="0" t="0" r="0" b="6350"/>
                 <wp:wrapTopAndBottom/>
                 <wp:docPr id="23" name="Group 23"/>
                 <wp:cNvGraphicFramePr/>
@@ -2491,7 +2968,7 @@
                       <wpg:grpSpPr>
                         <a:xfrm>
                           <a:off x="0" y="0"/>
-                          <a:ext cx="1828800" cy="2202180"/>
+                          <a:ext cx="1828800" cy="2203704"/>
                           <a:chOff x="0" y="0"/>
                           <a:chExt cx="1828800" cy="2202180"/>
                         </a:xfrm>
@@ -2885,7 +3362,7 @@
           </mc:Choice>
           <mc:Fallback>
             <w:pict>
-              <v:group w14:anchorId="053F62D4" id="Group 23" o:spid="_x0000_s1026" style="position:absolute;margin-left:162.6pt;margin-top:130.8pt;width:2in;height:173.4pt;z-index:251658240" coordsize="18288,22021" o:gfxdata="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">
+              <v:group w14:anchorId="5D4737C0" id="Group 23" o:spid="_x0000_s1026" style="position:absolute;margin-left:151.8pt;margin-top:37.2pt;width:2in;height:173.5pt;z-index:251656704" coordsize="18288,22021" o:gfxdata="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" o:allowoverlap="f">
                 <v:shapetype id="_x0000_t75" coordsize="21600,21600" o:spt="75" o:preferrelative="t" path="m@4@5l@4@11@9@11@9@5xe" filled="f" stroked="f">
                   <v:stroke joinstyle="miter"/>
                   <v:formulas>
@@ -2918,6 +3395,7 @@
                 <v:rect id="Rectangle 13" o:spid="_x0000_s1034" style="position:absolute;left:8077;top:12801;width:2133;height:2286;visibility:visible;mso-wrap-style:square;v-text-anchor:middle" o:gfxdata="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" filled="f" strokecolor="black [3213]" strokeweight="2.25pt"/>
                 <v:rect id="Rectangle 14" o:spid="_x0000_s1035" style="position:absolute;left:5791;top:12801;width:2133;height:2286;visibility:visible;mso-wrap-style:square;v-text-anchor:middle" o:gfxdata="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" filled="f" strokecolor="black [3213]" strokeweight="2.25pt"/>
                 <w10:wrap type="topAndBottom"/>
+                <w10:anchorlock/>
               </v:group>
             </w:pict>
           </mc:Fallback>
@@ -2927,7 +3405,7 @@
         <w:rPr>
           <w:rFonts w:eastAsia="Times New Roman" w:cstheme="minorHAnsi"/>
         </w:rPr>
-        <w:t xml:space="preserve">We can see this as a smiling face but computer will see this image as a pixel matrix. Computer will see this image as </w:t>
+        <w:t>We can see this as a smiling face but computer will see this image as a pixel matrix. Computer will see this image as</w:t>
       </w:r>
     </w:p>
     <w:p>
@@ -2957,6 +3435,7 @@
         <w:rPr>
           <w:noProof/>
         </w:rPr>
+        <w:lastRenderedPageBreak/>
         <w:drawing>
           <wp:anchor distT="0" distB="0" distL="114300" distR="114300" simplePos="0" relativeHeight="251657728" behindDoc="0" locked="0" layoutInCell="1" allowOverlap="1">
             <wp:simplePos x="0" y="0"/>
@@ -3145,7 +3624,6 @@
         <w:rPr>
           <w:noProof/>
         </w:rPr>
-        <w:lastRenderedPageBreak/>
         <w:drawing>
           <wp:anchor distT="0" distB="0" distL="114300" distR="114300" simplePos="0" relativeHeight="251658752" behindDoc="0" locked="0" layoutInCell="1" allowOverlap="1">
             <wp:simplePos x="0" y="0"/>
@@ -3301,6 +3779,7 @@
           <w:sz w:val="22"/>
           <w:szCs w:val="22"/>
         </w:rPr>
+        <w:lastRenderedPageBreak/>
         <w:t xml:space="preserve">Similar to convolution step, pooling disposes the unnecessary information or features from the original input and gives the optimized patterns.  </w:t>
       </w:r>
     </w:p>
@@ -3337,7 +3816,17 @@
       </w:pPr>
       <w:r>
         <w:rPr>
+          <w:rFonts w:asciiTheme="minorHAnsi" w:hAnsiTheme="minorHAnsi" w:cstheme="minorHAnsi"/>
+          <w:sz w:val="22"/>
+          <w:szCs w:val="22"/>
+        </w:rPr>
+        <w:t>In this step, we convert the pooled feature map into a vector so that we can give it as input to the neural network. The process is shown below</w:t>
+      </w:r>
+      <w:r>
+        <w:rPr>
           <w:noProof/>
+          <w:sz w:val="22"/>
+          <w:szCs w:val="22"/>
         </w:rPr>
         <w:drawing>
           <wp:anchor distT="0" distB="0" distL="114300" distR="114300" simplePos="0" relativeHeight="251659776" behindDoc="0" locked="0" layoutInCell="1" allowOverlap="1">
@@ -3403,14 +3892,6 @@
           </wp:anchor>
         </w:drawing>
       </w:r>
-      <w:r>
-        <w:rPr>
-          <w:rFonts w:asciiTheme="minorHAnsi" w:hAnsiTheme="minorHAnsi" w:cstheme="minorHAnsi"/>
-          <w:sz w:val="22"/>
-          <w:szCs w:val="22"/>
-        </w:rPr>
-        <w:t>As the name suggest, we literally flatten our pooled feature map into a vector as shown in the image below.</w:t>
-      </w:r>
     </w:p>
     <w:p>
       <w:pPr>
@@ -3445,7 +3926,6 @@
         <w:rPr>
           <w:noProof/>
         </w:rPr>
-        <w:lastRenderedPageBreak/>
         <w:drawing>
           <wp:anchor distT="0" distB="0" distL="114300" distR="114300" simplePos="0" relativeHeight="251660800" behindDoc="0" locked="0" layoutInCell="1" allowOverlap="1">
             <wp:simplePos x="0" y="0"/>
@@ -3514,7 +3994,19 @@
         <w:rPr>
           <w:rFonts w:eastAsia="Times New Roman" w:cstheme="minorHAnsi"/>
         </w:rPr>
-        <w:t>We perform flattening because we have to insert this data into an artificial neural network in the next step. As we have many pooled layers we flatten all these in into a vector and pass this vector as a input to the neural network for further processing.</w:t>
+        <w:t>We perform flat</w:t>
+      </w:r>
+      <w:r>
+        <w:rPr>
+          <w:rFonts w:eastAsia="Times New Roman" w:cstheme="minorHAnsi"/>
+        </w:rPr>
+        <w:t>tening because we have to load</w:t>
+      </w:r>
+      <w:r>
+        <w:rPr>
+          <w:rFonts w:eastAsia="Times New Roman" w:cstheme="minorHAnsi"/>
+        </w:rPr>
+        <w:t xml:space="preserve"> this data into an artificial neural network in the next step. As we have many pooled layers we flatten all these in into a vector and pass this vector as a input to the neural network for further processing.</w:t>
       </w:r>
     </w:p>
     <w:p>
@@ -3644,6 +4136,7 @@
           <w:sz w:val="22"/>
           <w:szCs w:val="22"/>
         </w:rPr>
+        <w:lastRenderedPageBreak/>
         <w:t>All the process is done using pure python and python libraries only. We got</w:t>
       </w:r>
       <w:r>
@@ -3654,8 +4147,6 @@
         </w:rPr>
         <w:t xml:space="preserve"> 99%</w:t>
       </w:r>
-      <w:bookmarkStart w:id="0" w:name="_GoBack"/>
-      <w:bookmarkEnd w:id="0"/>
       <w:r>
         <w:rPr>
           <w:rFonts w:asciiTheme="minorHAnsi" w:hAnsiTheme="minorHAnsi" w:cstheme="minorHAnsi"/>
@@ -4102,6 +4593,95 @@
     </w:lvl>
   </w:abstractNum>
   <w:abstractNum w:abstractNumId="2" w15:restartNumberingAfterBreak="0">
+    <w:nsid w:val="10CB6D4A"/>
+    <w:multiLevelType w:val="hybridMultilevel"/>
+    <w:tmpl w:val="B7ACBCB2"/>
+    <w:lvl w:ilvl="0" w:tplc="C72433BA">
+      <w:start w:val="1"/>
+      <w:numFmt w:val="decimal"/>
+      <w:lvlText w:val="%1."/>
+      <w:lvlJc w:val="left"/>
+      <w:pPr>
+        <w:ind w:left="1080" w:hanging="360"/>
+      </w:pPr>
+      <w:rPr>
+        <w:rFonts w:hint="default"/>
+      </w:rPr>
+    </w:lvl>
+    <w:lvl w:ilvl="1" w:tplc="04090019" w:tentative="1">
+      <w:start w:val="1"/>
+      <w:numFmt w:val="lowerLetter"/>
+      <w:lvlText w:val="%2."/>
+      <w:lvlJc w:val="left"/>
+      <w:pPr>
+        <w:ind w:left="1800" w:hanging="360"/>
+      </w:pPr>
+    </w:lvl>
+    <w:lvl w:ilvl="2" w:tplc="0409001B" w:tentative="1">
+      <w:start w:val="1"/>
+      <w:numFmt w:val="lowerRoman"/>
+      <w:lvlText w:val="%3."/>
+      <w:lvlJc w:val="right"/>
+      <w:pPr>
+        <w:ind w:left="2520" w:hanging="180"/>
+      </w:pPr>
+    </w:lvl>
+    <w:lvl w:ilvl="3" w:tplc="0409000F" w:tentative="1">
+      <w:start w:val="1"/>
+      <w:numFmt w:val="decimal"/>
+      <w:lvlText w:val="%4."/>
+      <w:lvlJc w:val="left"/>
+      <w:pPr>
+        <w:ind w:left="3240" w:hanging="360"/>
+      </w:pPr>
+    </w:lvl>
+    <w:lvl w:ilvl="4" w:tplc="04090019" w:tentative="1">
+      <w:start w:val="1"/>
+      <w:numFmt w:val="lowerLetter"/>
+      <w:lvlText w:val="%5."/>
+      <w:lvlJc w:val="left"/>
+      <w:pPr>
+        <w:ind w:left="3960" w:hanging="360"/>
+      </w:pPr>
+    </w:lvl>
+    <w:lvl w:ilvl="5" w:tplc="0409001B" w:tentative="1">
+      <w:start w:val="1"/>
+      <w:numFmt w:val="lowerRoman"/>
+      <w:lvlText w:val="%6."/>
+      <w:lvlJc w:val="right"/>
+      <w:pPr>
+        <w:ind w:left="4680" w:hanging="180"/>
+      </w:pPr>
+    </w:lvl>
+    <w:lvl w:ilvl="6" w:tplc="0409000F" w:tentative="1">
+      <w:start w:val="1"/>
+      <w:numFmt w:val="decimal"/>
+      <w:lvlText w:val="%7."/>
+      <w:lvlJc w:val="left"/>
+      <w:pPr>
+        <w:ind w:left="5400" w:hanging="360"/>
+      </w:pPr>
+    </w:lvl>
+    <w:lvl w:ilvl="7" w:tplc="04090019" w:tentative="1">
+      <w:start w:val="1"/>
+      <w:numFmt w:val="lowerLetter"/>
+      <w:lvlText w:val="%8."/>
+      <w:lvlJc w:val="left"/>
+      <w:pPr>
+        <w:ind w:left="6120" w:hanging="360"/>
+      </w:pPr>
+    </w:lvl>
+    <w:lvl w:ilvl="8" w:tplc="0409001B" w:tentative="1">
+      <w:start w:val="1"/>
+      <w:numFmt w:val="lowerRoman"/>
+      <w:lvlText w:val="%9."/>
+      <w:lvlJc w:val="right"/>
+      <w:pPr>
+        <w:ind w:left="6840" w:hanging="180"/>
+      </w:pPr>
+    </w:lvl>
+  </w:abstractNum>
+  <w:abstractNum w:abstractNumId="3" w15:restartNumberingAfterBreak="0">
     <w:nsid w:val="13042C82"/>
     <w:multiLevelType w:val="hybridMultilevel"/>
     <w:tmpl w:val="A650D88C"/>
@@ -4187,7 +4767,7 @@
       </w:pPr>
     </w:lvl>
   </w:abstractNum>
-  <w:abstractNum w:abstractNumId="3" w15:restartNumberingAfterBreak="0">
+  <w:abstractNum w:abstractNumId="4" w15:restartNumberingAfterBreak="0">
     <w:nsid w:val="4AAD1766"/>
     <w:multiLevelType w:val="hybridMultilevel"/>
     <w:tmpl w:val="9FCCC1F8"/>
@@ -4300,7 +4880,7 @@
       </w:rPr>
     </w:lvl>
   </w:abstractNum>
-  <w:abstractNum w:abstractNumId="4" w15:restartNumberingAfterBreak="0">
+  <w:abstractNum w:abstractNumId="5" w15:restartNumberingAfterBreak="0">
     <w:nsid w:val="5DE8589C"/>
     <w:multiLevelType w:val="multilevel"/>
     <w:tmpl w:val="BE7AF122"/>
@@ -4394,7 +4974,7 @@
       </w:pPr>
     </w:lvl>
   </w:abstractNum>
-  <w:abstractNum w:abstractNumId="5" w15:restartNumberingAfterBreak="0">
+  <w:abstractNum w:abstractNumId="6" w15:restartNumberingAfterBreak="0">
     <w:nsid w:val="7D5F75E9"/>
     <w:multiLevelType w:val="multilevel"/>
     <w:tmpl w:val="9B98B57A"/>
@@ -4511,7 +5091,7 @@
     </w:lvlOverride>
   </w:num>
   <w:num w:numId="2">
-    <w:abstractNumId w:val="2"/>
+    <w:abstractNumId w:val="3"/>
     <w:lvlOverride w:ilvl="0">
       <w:startOverride w:val="1"/>
     </w:lvlOverride>
@@ -4555,7 +5135,7 @@
     <w:lvlOverride w:ilvl="8"/>
   </w:num>
   <w:num w:numId="4">
-    <w:abstractNumId w:val="4"/>
+    <w:abstractNumId w:val="5"/>
     <w:lvlOverride w:ilvl="0">
       <w:startOverride w:val="1"/>
     </w:lvlOverride>
@@ -4585,10 +5165,10 @@
     </w:lvlOverride>
   </w:num>
   <w:num w:numId="5">
-    <w:abstractNumId w:val="3"/>
+    <w:abstractNumId w:val="4"/>
   </w:num>
   <w:num w:numId="6">
-    <w:abstractNumId w:val="5"/>
+    <w:abstractNumId w:val="6"/>
     <w:lvlOverride w:ilvl="0">
       <w:startOverride w:val="1"/>
     </w:lvlOverride>
@@ -4616,6 +5196,9 @@
     <w:lvlOverride w:ilvl="8">
       <w:startOverride w:val="1"/>
     </w:lvlOverride>
+  </w:num>
+  <w:num w:numId="7">
+    <w:abstractNumId w:val="2"/>
   </w:num>
 </w:numbering>
 </file>
@@ -5060,7 +5643,6 @@
     <w:name w:val="Normal (Web)"/>
     <w:basedOn w:val="Normal"/>
     <w:uiPriority w:val="99"/>
-    <w:semiHidden/>
     <w:unhideWhenUsed/>
     <w:rsid w:val="00E06709"/>
     <w:pPr>
@@ -5386,7 +5968,7 @@
 </file>
 
 <file path=customXml/itemProps1.xml><?xml version="1.0" encoding="utf-8"?>
-<ds:datastoreItem xmlns:ds="http://schemas.openxmlformats.org/officeDocument/2006/customXml" ds:itemID="{EE43DF18-989A-4238-BF7E-887D2C9F2507}">
+<ds:datastoreItem xmlns:ds="http://schemas.openxmlformats.org/officeDocument/2006/customXml" ds:itemID="{D7E72B15-22D2-4435-BDD1-BBF673C34BF1}">
   <ds:schemaRefs>
     <ds:schemaRef ds:uri="http://schemas.openxmlformats.org/officeDocument/2006/bibliography"/>
   </ds:schemaRefs>

</xml_diff>